<commit_message>
vy's scope, WBS $ potential benefits
</commit_message>
<xml_diff>
--- a/Project Plan.docx
+++ b/Project Plan.docx
@@ -1,6 +1,6 @@
 
 <file path=word/document.xml><?xml version="1.0" encoding="utf-8"?>
-<w:document xmlns:wpc="http://schemas.microsoft.com/office/word/2010/wordprocessingCanvas" xmlns:cx="http://schemas.microsoft.com/office/drawing/2014/chartex" xmlns:cx1="http://schemas.microsoft.com/office/drawing/2015/9/8/chartex" xmlns:mc="http://schemas.openxmlformats.org/markup-compatibility/2006" xmlns:o="urn:schemas-microsoft-com:office:office" xmlns:r="http://schemas.openxmlformats.org/officeDocument/2006/relationships" xmlns:m="http://schemas.openxmlformats.org/officeDocument/2006/math" xmlns:v="urn:schemas-microsoft-com:vml" xmlns:wp14="http://schemas.microsoft.com/office/word/2010/wordprocessingDrawing" xmlns:wp="http://schemas.openxmlformats.org/drawingml/2006/wordprocessingDrawing" xmlns:w10="urn:schemas-microsoft-com:office:word" xmlns:w="http://schemas.openxmlformats.org/wordprocessingml/2006/main" xmlns:w14="http://schemas.microsoft.com/office/word/2010/wordml" xmlns:w15="http://schemas.microsoft.com/office/word/2012/wordml" xmlns:w16se="http://schemas.microsoft.com/office/word/2015/wordml/symex" xmlns:wpg="http://schemas.microsoft.com/office/word/2010/wordprocessingGroup" xmlns:wpi="http://schemas.microsoft.com/office/word/2010/wordprocessingInk" xmlns:wne="http://schemas.microsoft.com/office/word/2006/wordml" xmlns:wps="http://schemas.microsoft.com/office/word/2010/wordprocessingShape" mc:Ignorable="w14 w15 w16se wp14">
+<w:document xmlns:wpc="http://schemas.microsoft.com/office/word/2010/wordprocessingCanvas" xmlns:cx="http://schemas.microsoft.com/office/drawing/2014/chartex" xmlns:cx1="http://schemas.microsoft.com/office/drawing/2015/9/8/chartex" xmlns:cx2="http://schemas.microsoft.com/office/drawing/2015/10/21/chartex" xmlns:cx3="http://schemas.microsoft.com/office/drawing/2016/5/9/chartex" xmlns:cx4="http://schemas.microsoft.com/office/drawing/2016/5/10/chartex" xmlns:cx5="http://schemas.microsoft.com/office/drawing/2016/5/11/chartex" xmlns:cx6="http://schemas.microsoft.com/office/drawing/2016/5/12/chartex" xmlns:cx7="http://schemas.microsoft.com/office/drawing/2016/5/13/chartex" xmlns:cx8="http://schemas.microsoft.com/office/drawing/2016/5/14/chartex" xmlns:mc="http://schemas.openxmlformats.org/markup-compatibility/2006" xmlns:aink="http://schemas.microsoft.com/office/drawing/2016/ink" xmlns:am3d="http://schemas.microsoft.com/office/drawing/2017/model3d" xmlns:o="urn:schemas-microsoft-com:office:office" xmlns:oel="http://schemas.microsoft.com/office/2019/extlst" xmlns:r="http://schemas.openxmlformats.org/officeDocument/2006/relationships" xmlns:m="http://schemas.openxmlformats.org/officeDocument/2006/math" xmlns:v="urn:schemas-microsoft-com:vml" xmlns:wp14="http://schemas.microsoft.com/office/word/2010/wordprocessingDrawing" xmlns:wp="http://schemas.openxmlformats.org/drawingml/2006/wordprocessingDrawing" xmlns:w10="urn:schemas-microsoft-com:office:word" xmlns:w="http://schemas.openxmlformats.org/wordprocessingml/2006/main" xmlns:w14="http://schemas.microsoft.com/office/word/2010/wordml" xmlns:w15="http://schemas.microsoft.com/office/word/2012/wordml" xmlns:w16cex="http://schemas.microsoft.com/office/word/2018/wordml/cex" xmlns:w16cid="http://schemas.microsoft.com/office/word/2016/wordml/cid" xmlns:w16="http://schemas.microsoft.com/office/word/2018/wordml" xmlns:w16sdtdh="http://schemas.microsoft.com/office/word/2020/wordml/sdtdatahash" xmlns:w16se="http://schemas.microsoft.com/office/word/2015/wordml/symex" xmlns:wpg="http://schemas.microsoft.com/office/word/2010/wordprocessingGroup" xmlns:wpi="http://schemas.microsoft.com/office/word/2010/wordprocessingInk" xmlns:wne="http://schemas.microsoft.com/office/word/2006/wordml" xmlns:wps="http://schemas.microsoft.com/office/word/2010/wordprocessingShape" mc:Ignorable="w14 w15 w16se w16cid w16 w16cex w16sdtdh wp14">
   <w:body>
     <w:p>
       <w:pPr>
@@ -745,7 +745,14 @@
       </w:r>
       <w:bookmarkEnd w:id="1"/>
     </w:p>
-    <w:p/>
+    <w:p>
+      <w:pPr>
+        <w:ind w:left="720"/>
+      </w:pPr>
+      <w:r>
+        <w:t>The purpose of the project is to create a comprehensive application for managing penalty cases that includes user interface design, backend system development, data integration, data analysis tool, testing and documentation. The process will employ agile approaches to provide data security and quality assurance while managing the user and software requirements, design, development, testing and deployment. The aim of the application is to deliver an effective and user-friendly solution for handling penalty cases that is supported by trustworthy analysis tools and procedures.</w:t>
+      </w:r>
+    </w:p>
     <w:p>
       <w:pPr>
         <w:pStyle w:val="Heading2"/>
@@ -846,8 +853,17 @@
           <w:i/>
           <w:color w:val="FF0000"/>
         </w:rPr>
-        <w:t>. Remember to consider ALL project activities – anything you do or will need to do should be included in the WBS</w:t>
-      </w:r>
+        <w:t xml:space="preserve">. Remember to consider ALL project activities – anything you do or will need to do should be included in the </w:t>
+      </w:r>
+      <w:proofErr w:type="gramStart"/>
+      <w:r>
+        <w:rPr>
+          <w:i/>
+          <w:color w:val="FF0000"/>
+        </w:rPr>
+        <w:t>WBS</w:t>
+      </w:r>
+      <w:proofErr w:type="gramEnd"/>
     </w:p>
     <w:p>
       <w:pPr>
@@ -929,8 +945,6 @@
         </w:rPr>
         <w:t>Activity Definition</w:t>
       </w:r>
-      <w:bookmarkStart w:id="4" w:name="_GoBack"/>
-      <w:bookmarkEnd w:id="4"/>
     </w:p>
     <w:p>
       <w:pPr>
@@ -957,7 +971,50 @@
     </w:p>
     <w:p>
       <w:r>
-        <w:br w:type="page"/>
+        <w:rPr>
+          <w:noProof/>
+        </w:rPr>
+        <w:drawing>
+          <wp:inline distT="0" distB="0" distL="0" distR="0" wp14:anchorId="2E63FEAC" wp14:editId="5B4E0C1C">
+            <wp:extent cx="5731510" cy="2195195"/>
+            <wp:effectExtent l="0" t="0" r="0" b="1905"/>
+            <wp:docPr id="2004757941" name="Picture 1"/>
+            <wp:cNvGraphicFramePr>
+              <a:graphicFrameLocks xmlns:a="http://schemas.openxmlformats.org/drawingml/2006/main" noChangeAspect="1"/>
+            </wp:cNvGraphicFramePr>
+            <a:graphic xmlns:a="http://schemas.openxmlformats.org/drawingml/2006/main">
+              <a:graphicData uri="http://schemas.openxmlformats.org/drawingml/2006/picture">
+                <pic:pic xmlns:pic="http://schemas.openxmlformats.org/drawingml/2006/picture">
+                  <pic:nvPicPr>
+                    <pic:cNvPr id="2004757941" name="Picture 2004757941"/>
+                    <pic:cNvPicPr/>
+                  </pic:nvPicPr>
+                  <pic:blipFill>
+                    <a:blip r:embed="rId6" cstate="print">
+                      <a:extLst>
+                        <a:ext uri="{28A0092B-C50C-407E-A947-70E740481C1C}">
+                          <a14:useLocalDpi xmlns:a14="http://schemas.microsoft.com/office/drawing/2010/main" val="0"/>
+                        </a:ext>
+                      </a:extLst>
+                    </a:blip>
+                    <a:stretch>
+                      <a:fillRect/>
+                    </a:stretch>
+                  </pic:blipFill>
+                  <pic:spPr>
+                    <a:xfrm>
+                      <a:off x="0" y="0"/>
+                      <a:ext cx="5731510" cy="2195195"/>
+                    </a:xfrm>
+                    <a:prstGeom prst="rect">
+                      <a:avLst/>
+                    </a:prstGeom>
+                  </pic:spPr>
+                </pic:pic>
+              </a:graphicData>
+            </a:graphic>
+          </wp:inline>
+        </w:drawing>
       </w:r>
     </w:p>
     <w:p>
@@ -968,15 +1025,14 @@
           <w:numId w:val="2"/>
         </w:numPr>
       </w:pPr>
-      <w:bookmarkStart w:id="5" w:name="_Toc46748292"/>
-      <w:r>
-        <w:lastRenderedPageBreak/>
+      <w:bookmarkStart w:id="4" w:name="_Toc46748292"/>
+      <w:r>
         <w:t>Activity Definition</w:t>
       </w:r>
       <w:r>
         <w:t xml:space="preserve"> &amp; Estimation</w:t>
       </w:r>
-      <w:bookmarkEnd w:id="5"/>
+      <w:bookmarkEnd w:id="4"/>
     </w:p>
     <w:p>
       <w:pPr>
@@ -1033,12 +1089,12 @@
           <w:numId w:val="2"/>
         </w:numPr>
       </w:pPr>
-      <w:bookmarkStart w:id="6" w:name="_Toc46748293"/>
+      <w:bookmarkStart w:id="5" w:name="_Toc46748293"/>
       <w:r>
         <w:lastRenderedPageBreak/>
         <w:t>Gantt Chart</w:t>
       </w:r>
-      <w:bookmarkEnd w:id="6"/>
+      <w:bookmarkEnd w:id="5"/>
     </w:p>
     <w:p>
       <w:pPr>
@@ -1080,7 +1136,7 @@
 </file>
 
 <file path=word/numbering.xml><?xml version="1.0" encoding="utf-8"?>
-<w:numbering xmlns:wpc="http://schemas.microsoft.com/office/word/2010/wordprocessingCanvas" xmlns:cx="http://schemas.microsoft.com/office/drawing/2014/chartex" xmlns:cx1="http://schemas.microsoft.com/office/drawing/2015/9/8/chartex" xmlns:mc="http://schemas.openxmlformats.org/markup-compatibility/2006" xmlns:o="urn:schemas-microsoft-com:office:office" xmlns:r="http://schemas.openxmlformats.org/officeDocument/2006/relationships" xmlns:m="http://schemas.openxmlformats.org/officeDocument/2006/math" xmlns:v="urn:schemas-microsoft-com:vml" xmlns:wp14="http://schemas.microsoft.com/office/word/2010/wordprocessingDrawing" xmlns:wp="http://schemas.openxmlformats.org/drawingml/2006/wordprocessingDrawing" xmlns:w10="urn:schemas-microsoft-com:office:word" xmlns:w="http://schemas.openxmlformats.org/wordprocessingml/2006/main" xmlns:w14="http://schemas.microsoft.com/office/word/2010/wordml" xmlns:w15="http://schemas.microsoft.com/office/word/2012/wordml" xmlns:w16se="http://schemas.microsoft.com/office/word/2015/wordml/symex" xmlns:wpg="http://schemas.microsoft.com/office/word/2010/wordprocessingGroup" xmlns:wpi="http://schemas.microsoft.com/office/word/2010/wordprocessingInk" xmlns:wne="http://schemas.microsoft.com/office/word/2006/wordml" xmlns:wps="http://schemas.microsoft.com/office/word/2010/wordprocessingShape" mc:Ignorable="w14 w15 w16se wp14">
+<w:numbering xmlns:wpc="http://schemas.microsoft.com/office/word/2010/wordprocessingCanvas" xmlns:cx="http://schemas.microsoft.com/office/drawing/2014/chartex" xmlns:cx1="http://schemas.microsoft.com/office/drawing/2015/9/8/chartex" xmlns:cx2="http://schemas.microsoft.com/office/drawing/2015/10/21/chartex" xmlns:cx3="http://schemas.microsoft.com/office/drawing/2016/5/9/chartex" xmlns:cx4="http://schemas.microsoft.com/office/drawing/2016/5/10/chartex" xmlns:cx5="http://schemas.microsoft.com/office/drawing/2016/5/11/chartex" xmlns:cx6="http://schemas.microsoft.com/office/drawing/2016/5/12/chartex" xmlns:cx7="http://schemas.microsoft.com/office/drawing/2016/5/13/chartex" xmlns:cx8="http://schemas.microsoft.com/office/drawing/2016/5/14/chartex" xmlns:mc="http://schemas.openxmlformats.org/markup-compatibility/2006" xmlns:aink="http://schemas.microsoft.com/office/drawing/2016/ink" xmlns:am3d="http://schemas.microsoft.com/office/drawing/2017/model3d" xmlns:o="urn:schemas-microsoft-com:office:office" xmlns:oel="http://schemas.microsoft.com/office/2019/extlst" xmlns:r="http://schemas.openxmlformats.org/officeDocument/2006/relationships" xmlns:m="http://schemas.openxmlformats.org/officeDocument/2006/math" xmlns:v="urn:schemas-microsoft-com:vml" xmlns:wp14="http://schemas.microsoft.com/office/word/2010/wordprocessingDrawing" xmlns:wp="http://schemas.openxmlformats.org/drawingml/2006/wordprocessingDrawing" xmlns:w10="urn:schemas-microsoft-com:office:word" xmlns:w="http://schemas.openxmlformats.org/wordprocessingml/2006/main" xmlns:w14="http://schemas.microsoft.com/office/word/2010/wordml" xmlns:w15="http://schemas.microsoft.com/office/word/2012/wordml" xmlns:w16cex="http://schemas.microsoft.com/office/word/2018/wordml/cex" xmlns:w16cid="http://schemas.microsoft.com/office/word/2016/wordml/cid" xmlns:w16="http://schemas.microsoft.com/office/word/2018/wordml" xmlns:w16sdtdh="http://schemas.microsoft.com/office/word/2020/wordml/sdtdatahash" xmlns:w16se="http://schemas.microsoft.com/office/word/2015/wordml/symex" xmlns:wpg="http://schemas.microsoft.com/office/word/2010/wordprocessingGroup" xmlns:wpi="http://schemas.microsoft.com/office/word/2010/wordprocessingInk" xmlns:wne="http://schemas.microsoft.com/office/word/2006/wordml" xmlns:wps="http://schemas.microsoft.com/office/word/2010/wordprocessingShape" mc:Ignorable="w14 w15 w16se w16cid w16 w16cex w16sdtdh wp14">
   <w:abstractNum w:abstractNumId="0" w15:restartNumberingAfterBreak="0">
     <w:nsid w:val="375D36C8"/>
     <w:multiLevelType w:val="multilevel"/>
@@ -1307,17 +1363,17 @@
       </w:rPr>
     </w:lvl>
   </w:abstractNum>
-  <w:num w:numId="1">
+  <w:num w:numId="1" w16cid:durableId="534513083">
     <w:abstractNumId w:val="0"/>
   </w:num>
-  <w:num w:numId="2">
+  <w:num w:numId="2" w16cid:durableId="1332634558">
     <w:abstractNumId w:val="1"/>
   </w:num>
 </w:numbering>
 </file>
 
 <file path=word/styles.xml><?xml version="1.0" encoding="utf-8"?>
-<w:styles xmlns:mc="http://schemas.openxmlformats.org/markup-compatibility/2006" xmlns:r="http://schemas.openxmlformats.org/officeDocument/2006/relationships" xmlns:w="http://schemas.openxmlformats.org/wordprocessingml/2006/main" xmlns:w14="http://schemas.microsoft.com/office/word/2010/wordml" xmlns:w15="http://schemas.microsoft.com/office/word/2012/wordml" xmlns:w16se="http://schemas.microsoft.com/office/word/2015/wordml/symex" mc:Ignorable="w14 w15 w16se">
+<w:styles xmlns:mc="http://schemas.openxmlformats.org/markup-compatibility/2006" xmlns:r="http://schemas.openxmlformats.org/officeDocument/2006/relationships" xmlns:w="http://schemas.openxmlformats.org/wordprocessingml/2006/main" xmlns:w14="http://schemas.microsoft.com/office/word/2010/wordml" xmlns:w15="http://schemas.microsoft.com/office/word/2012/wordml" xmlns:w16cex="http://schemas.microsoft.com/office/word/2018/wordml/cex" xmlns:w16cid="http://schemas.microsoft.com/office/word/2016/wordml/cid" xmlns:w16="http://schemas.microsoft.com/office/word/2018/wordml" xmlns:w16sdtdh="http://schemas.microsoft.com/office/word/2020/wordml/sdtdatahash" xmlns:w16se="http://schemas.microsoft.com/office/word/2015/wordml/symex" mc:Ignorable="w14 w15 w16se w16cid w16 w16cex w16sdtdh">
   <w:docDefaults>
     <w:rPrDefault>
       <w:rPr>
@@ -1333,7 +1389,7 @@
       </w:pPr>
     </w:pPrDefault>
   </w:docDefaults>
-  <w:latentStyles w:defLockedState="0" w:defUIPriority="99" w:defSemiHidden="0" w:defUnhideWhenUsed="0" w:defQFormat="0" w:count="371">
+  <w:latentStyles w:defLockedState="0" w:defUIPriority="99" w:defSemiHidden="0" w:defUnhideWhenUsed="0" w:defQFormat="0" w:count="376">
     <w:lsdException w:name="Normal" w:uiPriority="0" w:qFormat="1"/>
     <w:lsdException w:name="heading 1" w:uiPriority="9" w:qFormat="1"/>
     <w:lsdException w:name="heading 2" w:semiHidden="1" w:uiPriority="9" w:unhideWhenUsed="1" w:qFormat="1"/>
@@ -1705,6 +1761,11 @@
     <w:lsdException w:name="List Table 5 Dark Accent 6" w:uiPriority="50"/>
     <w:lsdException w:name="List Table 6 Colorful Accent 6" w:uiPriority="51"/>
     <w:lsdException w:name="List Table 7 Colorful Accent 6" w:uiPriority="52"/>
+    <w:lsdException w:name="Mention" w:semiHidden="1" w:unhideWhenUsed="1"/>
+    <w:lsdException w:name="Smart Hyperlink" w:semiHidden="1" w:unhideWhenUsed="1"/>
+    <w:lsdException w:name="Hashtag" w:semiHidden="1" w:unhideWhenUsed="1"/>
+    <w:lsdException w:name="Unresolved Mention" w:semiHidden="1" w:unhideWhenUsed="1"/>
+    <w:lsdException w:name="Smart Link" w:semiHidden="1" w:unhideWhenUsed="1"/>
   </w:latentStyles>
   <w:style w:type="paragraph" w:default="1" w:styleId="Normal">
     <w:name w:val="Normal"/>
@@ -2682,4 +2743,10 @@
     <ds:schemaRef ds:uri="http://schemas.openxmlformats.org/officeDocument/2006/bibliography"/>
   </ds:schemaRefs>
 </ds:datastoreItem>
+</file>
+
+<file path=docMetadata/LabelInfo.xml><?xml version="1.0" encoding="utf-8"?>
+<clbl:labelList xmlns:clbl="http://schemas.microsoft.com/office/2020/mipLabelMetadata">
+  <clbl:label id="{c9f92db8-2851-4df9-9d12-fab52f5b1415}" enabled="1" method="Standard" siteId="{5a7cc8ab-a4dc-4f9b-bf60-66714049ad62}" contentBits="0" removed="0"/>
+</clbl:labelList>
 </file>
</xml_diff>

<commit_message>
Finished project plan 3.0	Activity Definition & Estimation
</commit_message>
<xml_diff>
--- a/Project Plan.docx
+++ b/Project Plan.docx
@@ -774,20 +774,8 @@
         <w:ind w:left="432"/>
       </w:pPr>
       <w:r>
-        <w:t xml:space="preserve">It will </w:t>
-      </w:r>
-      <w:r>
-        <w:t xml:space="preserve">approximately </w:t>
-      </w:r>
-      <w:r>
-        <w:t>take about 8 weeks to complete it.</w:t>
-      </w:r>
-    </w:p>
-    <w:p>
-      <w:pPr>
-        <w:pStyle w:val="ListParagraph"/>
-        <w:ind w:left="432"/>
-      </w:pPr>
+        <w:t>Part A is expected to require approximately 4 weeks for completion, followed by an additional 4 weeks for Part B. Therefore, the total time to complete both parts will be around 8 weeks.</w:t>
+      </w:r>
     </w:p>
     <w:p>
       <w:pPr>
@@ -1216,6 +1204,1036 @@
         </w:rPr>
         <w:t>Each activity should be clearly identified by a number and should match up to your Gantt chart. You should provide some estimations for the time you think each activity will take. This should make it easy to prepare your Gantt chart.</w:t>
       </w:r>
+    </w:p>
+    <w:p>
+      <w:pPr>
+        <w:jc w:val="both"/>
+        <w:rPr>
+          <w:i/>
+        </w:rPr>
+      </w:pPr>
+      <w:proofErr w:type="spellStart"/>
+      <w:r>
+        <w:rPr>
+          <w:i/>
+        </w:rPr>
+        <w:t>PartA</w:t>
+      </w:r>
+      <w:proofErr w:type="spellEnd"/>
+      <w:r>
+        <w:rPr>
+          <w:i/>
+        </w:rPr>
+        <w:t xml:space="preserve">: </w:t>
+      </w:r>
+    </w:p>
+    <w:p>
+      <w:r>
+        <w:t>1.</w:t>
+      </w:r>
+      <w:r>
+        <w:t>Planning</w:t>
+      </w:r>
+      <w:r>
+        <w:t xml:space="preserve"> </w:t>
+      </w:r>
+    </w:p>
+    <w:p>
+      <w:r>
+        <w:t>(</w:t>
+      </w:r>
+      <w:r>
+        <w:t>a</w:t>
+      </w:r>
+      <w:r>
+        <w:t>)</w:t>
+      </w:r>
+      <w:r>
+        <w:t>. Identify Scope of the project:</w:t>
+      </w:r>
+      <w:r>
+        <w:t xml:space="preserve"> Figure out exactly what the project will include and what</w:t>
+      </w:r>
+      <w:r>
+        <w:t xml:space="preserve"> time will this project take</w:t>
+      </w:r>
+      <w:r>
+        <w:t>.</w:t>
+      </w:r>
+    </w:p>
+    <w:p>
+      <w:r>
+        <w:t xml:space="preserve">Estimated Time: About </w:t>
+      </w:r>
+      <w:r>
+        <w:t xml:space="preserve">2 </w:t>
+      </w:r>
+      <w:r>
+        <w:t>days</w:t>
+      </w:r>
+    </w:p>
+    <w:p>
+      <w:r>
+        <w:rPr>
+          <w:rFonts w:hint="eastAsia"/>
+        </w:rPr>
+        <w:t>(</w:t>
+      </w:r>
+      <w:r>
+        <w:t>b</w:t>
+      </w:r>
+      <w:r>
+        <w:t>)</w:t>
+      </w:r>
+      <w:r>
+        <w:t>. Generating WBS:</w:t>
+      </w:r>
+      <w:r>
+        <w:t xml:space="preserve"> </w:t>
+      </w:r>
+      <w:r>
+        <w:t>Doing a flow chart to b</w:t>
+      </w:r>
+      <w:r>
+        <w:t>reak down the project into smaller jobs that are easier to handle</w:t>
+      </w:r>
+      <w:r>
+        <w:t xml:space="preserve"> </w:t>
+      </w:r>
+      <w:r>
+        <w:t xml:space="preserve">and </w:t>
+      </w:r>
+      <w:r>
+        <w:t xml:space="preserve">see </w:t>
+      </w:r>
+      <w:r>
+        <w:t>how they depend on each other</w:t>
+      </w:r>
+      <w:r>
+        <w:t>.</w:t>
+      </w:r>
+    </w:p>
+    <w:p>
+      <w:r>
+        <w:lastRenderedPageBreak/>
+        <w:t xml:space="preserve">Estimated Time: About </w:t>
+      </w:r>
+      <w:r>
+        <w:t>2</w:t>
+      </w:r>
+      <w:r>
+        <w:t xml:space="preserve"> days</w:t>
+      </w:r>
+    </w:p>
+    <w:p>
+      <w:r>
+        <w:t>(c). Defining and Estimating Activities:</w:t>
+      </w:r>
+      <w:r>
+        <w:t xml:space="preserve"> </w:t>
+      </w:r>
+      <w:r>
+        <w:t>Description</w:t>
+      </w:r>
+      <w:r>
+        <w:t xml:space="preserve"> for each task </w:t>
+      </w:r>
+      <w:r>
+        <w:t xml:space="preserve">from WBS </w:t>
+      </w:r>
+      <w:r>
+        <w:t>and guess how long it might take.</w:t>
+      </w:r>
+    </w:p>
+    <w:p>
+      <w:r>
+        <w:t xml:space="preserve">Estimated Time: Around </w:t>
+      </w:r>
+      <w:r>
+        <w:t>3</w:t>
+      </w:r>
+      <w:r>
+        <w:t>day</w:t>
+      </w:r>
+      <w:r>
+        <w:t>s</w:t>
+      </w:r>
+    </w:p>
+    <w:p>
+      <w:r>
+        <w:t>(d).  Create Gnatt Chart:</w:t>
+      </w:r>
+      <w:r>
+        <w:t xml:space="preserve"> Draw a</w:t>
+      </w:r>
+      <w:r>
+        <w:t xml:space="preserve">n excel </w:t>
+      </w:r>
+      <w:r>
+        <w:t>that shows when each task will happen and</w:t>
+      </w:r>
+      <w:r>
+        <w:t xml:space="preserve"> what time they should be finished</w:t>
+      </w:r>
+      <w:r>
+        <w:t>.</w:t>
+      </w:r>
+    </w:p>
+    <w:p>
+      <w:r>
+        <w:t>Estimated Time: About</w:t>
+      </w:r>
+      <w:r>
+        <w:t xml:space="preserve"> </w:t>
+      </w:r>
+      <w:r>
+        <w:t>3</w:t>
+      </w:r>
+      <w:r>
+        <w:t xml:space="preserve"> days</w:t>
+      </w:r>
+    </w:p>
+    <w:p>
+      <w:r>
+        <w:rPr>
+          <w:rFonts w:hint="eastAsia"/>
+        </w:rPr>
+        <w:t>(</w:t>
+      </w:r>
+      <w:r>
+        <w:t>e). Allocate work:</w:t>
+      </w:r>
+      <w:r>
+        <w:t xml:space="preserve"> Give each team member specific tasks to do, considering what they're good at and when things need to be done.</w:t>
+      </w:r>
+    </w:p>
+    <w:p>
+      <w:r>
+        <w:t xml:space="preserve">Estimated Time: Around </w:t>
+      </w:r>
+      <w:r>
+        <w:t>3</w:t>
+      </w:r>
+      <w:r>
+        <w:t xml:space="preserve"> </w:t>
+      </w:r>
+      <w:r>
+        <w:t>days</w:t>
+      </w:r>
+    </w:p>
+    <w:p>
+      <w:r>
+        <w:t>2.</w:t>
+      </w:r>
+      <w:r>
+        <w:rPr>
+          <w:rFonts w:hint="eastAsia"/>
+        </w:rPr>
+        <w:t>R</w:t>
+      </w:r>
+      <w:r>
+        <w:t>esearching requirements</w:t>
+      </w:r>
+    </w:p>
+    <w:p>
+      <w:r>
+        <w:rPr>
+          <w:rFonts w:hint="eastAsia"/>
+        </w:rPr>
+        <w:t>(</w:t>
+      </w:r>
+      <w:r>
+        <w:t>a). Work out User requirements</w:t>
+      </w:r>
+      <w:r>
+        <w:t>:</w:t>
+      </w:r>
+      <w:r>
+        <w:t xml:space="preserve"> </w:t>
+      </w:r>
+      <w:r>
+        <w:t>Figure out what the users of the app really want and need it to do.</w:t>
+      </w:r>
+    </w:p>
+    <w:p>
+      <w:r>
+        <w:t xml:space="preserve">Estimated Time: About </w:t>
+      </w:r>
+      <w:r>
+        <w:t>3</w:t>
+      </w:r>
+      <w:r>
+        <w:t xml:space="preserve"> </w:t>
+      </w:r>
+      <w:r>
+        <w:t>days</w:t>
+      </w:r>
+    </w:p>
+    <w:p>
+      <w:r>
+        <w:rPr>
+          <w:rFonts w:hint="eastAsia"/>
+        </w:rPr>
+        <w:t>(</w:t>
+      </w:r>
+      <w:r>
+        <w:t>b). Work out software requirements</w:t>
+      </w:r>
+      <w:r>
+        <w:t xml:space="preserve">: </w:t>
+      </w:r>
+      <w:r>
+        <w:t>Identify what kind of software and technology the app should use to meet user needs.</w:t>
+      </w:r>
+    </w:p>
+    <w:p>
+      <w:r>
+        <w:t xml:space="preserve">Estimated Time: Around </w:t>
+      </w:r>
+      <w:r>
+        <w:t>2</w:t>
+      </w:r>
+      <w:r>
+        <w:t xml:space="preserve"> </w:t>
+      </w:r>
+      <w:r>
+        <w:t>day</w:t>
+      </w:r>
+      <w:r>
+        <w:t>s</w:t>
+      </w:r>
+    </w:p>
+    <w:p>
+      <w:r>
+        <w:rPr>
+          <w:rFonts w:hint="eastAsia"/>
+        </w:rPr>
+        <w:t>(</w:t>
+      </w:r>
+      <w:r>
+        <w:t>c). Generate Use Cases</w:t>
+      </w:r>
+      <w:r>
+        <w:t>:</w:t>
+      </w:r>
+      <w:r>
+        <w:t xml:space="preserve"> </w:t>
+      </w:r>
+      <w:r>
+        <w:t>Create</w:t>
+      </w:r>
+      <w:r>
+        <w:t xml:space="preserve"> a diagram</w:t>
+      </w:r>
+      <w:r>
+        <w:t xml:space="preserve"> to show how users will interact with the app and what it will do for them</w:t>
+      </w:r>
+      <w:r>
+        <w:t xml:space="preserve"> in </w:t>
+      </w:r>
+      <w:r>
+        <w:t>different scenarios.</w:t>
+      </w:r>
+    </w:p>
+    <w:p>
+      <w:r>
+        <w:t xml:space="preserve">Estimated Time: About </w:t>
+      </w:r>
+      <w:r>
+        <w:t>3</w:t>
+      </w:r>
+      <w:r>
+        <w:t xml:space="preserve"> </w:t>
+      </w:r>
+      <w:r>
+        <w:t>days</w:t>
+      </w:r>
+    </w:p>
+    <w:p>
+      <w:r>
+        <w:t>3.</w:t>
+      </w:r>
+      <w:r>
+        <w:t xml:space="preserve">Visualise </w:t>
+      </w:r>
+      <w:r>
+        <w:t xml:space="preserve">how software will </w:t>
+      </w:r>
+      <w:r>
+        <w:t>work.</w:t>
+      </w:r>
+    </w:p>
+    <w:p>
+      <w:r>
+        <w:t xml:space="preserve">(a). </w:t>
+      </w:r>
+      <w:r>
+        <w:t>Employ Block Diagram/Flowchart</w:t>
+      </w:r>
+      <w:r>
+        <w:t xml:space="preserve">: </w:t>
+      </w:r>
+      <w:r>
+        <w:t xml:space="preserve">Create a simple </w:t>
+      </w:r>
+      <w:r>
+        <w:t xml:space="preserve">diagram </w:t>
+      </w:r>
+      <w:r>
+        <w:t>that shows how different parts of the software will work together, like building blocks or a step-by-step map.</w:t>
+      </w:r>
+    </w:p>
+    <w:p>
+      <w:r>
+        <w:t xml:space="preserve">Estimated Time: About </w:t>
+      </w:r>
+      <w:r>
+        <w:t>5</w:t>
+      </w:r>
+      <w:r>
+        <w:t xml:space="preserve"> day</w:t>
+      </w:r>
+      <w:r>
+        <w:t>s</w:t>
+      </w:r>
+    </w:p>
+    <w:p>
+      <w:r>
+        <w:t>4.</w:t>
+      </w:r>
+      <w:r>
+        <w:rPr>
+          <w:rFonts w:hint="eastAsia"/>
+        </w:rPr>
+        <w:t>I</w:t>
+      </w:r>
+      <w:r>
+        <w:t>dentifying all system components</w:t>
+      </w:r>
+    </w:p>
+    <w:p>
+      <w:r>
+        <w:rPr>
+          <w:rFonts w:hint="eastAsia"/>
+        </w:rPr>
+        <w:t>(</w:t>
+      </w:r>
+      <w:r>
+        <w:t>a). List all functions</w:t>
+      </w:r>
+      <w:r>
+        <w:t>:</w:t>
+      </w:r>
+      <w:r>
+        <w:t xml:space="preserve"> </w:t>
+      </w:r>
+      <w:r>
+        <w:t>Make a list of all the things software will be able to do.</w:t>
+      </w:r>
+    </w:p>
+    <w:p>
+      <w:r>
+        <w:t xml:space="preserve">Estimated Time: About </w:t>
+      </w:r>
+      <w:r>
+        <w:t>2 days</w:t>
+      </w:r>
+    </w:p>
+    <w:p>
+      <w:r>
+        <w:rPr>
+          <w:rFonts w:hint="eastAsia"/>
+        </w:rPr>
+        <w:t>(</w:t>
+      </w:r>
+      <w:r>
+        <w:t>b). List all Data Structures/Data Sources</w:t>
+      </w:r>
+      <w:r>
+        <w:t>:</w:t>
+      </w:r>
+      <w:r>
+        <w:t xml:space="preserve"> </w:t>
+      </w:r>
+      <w:r>
+        <w:t>Identify where software will get and store information.</w:t>
+      </w:r>
+    </w:p>
+    <w:p>
+      <w:r>
+        <w:t xml:space="preserve">Estimated Time: Around </w:t>
+      </w:r>
+      <w:r>
+        <w:t>3</w:t>
+      </w:r>
+      <w:r>
+        <w:t xml:space="preserve"> </w:t>
+      </w:r>
+      <w:r>
+        <w:t>day</w:t>
+      </w:r>
+      <w:r>
+        <w:t>s</w:t>
+      </w:r>
+    </w:p>
+    <w:p>
+      <w:r>
+        <w:rPr>
+          <w:rFonts w:hint="eastAsia"/>
+        </w:rPr>
+        <w:t>(</w:t>
+      </w:r>
+      <w:r>
+        <w:t>c). Provide Detailed Design</w:t>
+      </w:r>
+      <w:r>
+        <w:t>:</w:t>
+      </w:r>
+      <w:r>
+        <w:t xml:space="preserve"> </w:t>
+      </w:r>
+      <w:r>
+        <w:t>Create a plan that explains exactly how all the different parts of your software will work together.</w:t>
+      </w:r>
+    </w:p>
+    <w:p>
+      <w:r>
+        <w:lastRenderedPageBreak/>
+        <w:t xml:space="preserve">Estimated Time: About </w:t>
+      </w:r>
+      <w:r>
+        <w:t>4</w:t>
+      </w:r>
+      <w:r>
+        <w:t xml:space="preserve"> </w:t>
+      </w:r>
+      <w:r>
+        <w:t>days</w:t>
+      </w:r>
+    </w:p>
+    <w:p>
+      <w:r>
+        <w:t>5.</w:t>
+      </w:r>
+      <w:r>
+        <w:rPr>
+          <w:rFonts w:hint="eastAsia"/>
+        </w:rPr>
+        <w:t>D</w:t>
+      </w:r>
+      <w:r>
+        <w:t>esigning User Interface</w:t>
+      </w:r>
+    </w:p>
+    <w:p>
+      <w:r>
+        <w:rPr>
+          <w:rFonts w:hint="eastAsia"/>
+        </w:rPr>
+        <w:t>(</w:t>
+      </w:r>
+      <w:r>
+        <w:t>a). Outline Structure Design</w:t>
+      </w:r>
+      <w:r>
+        <w:t>:</w:t>
+      </w:r>
+      <w:r>
+        <w:t xml:space="preserve"> </w:t>
+      </w:r>
+      <w:r>
+        <w:t>Sketch out a basic layout of how the app will look and where things will go.</w:t>
+      </w:r>
+    </w:p>
+    <w:p>
+      <w:r>
+        <w:t xml:space="preserve">Estimated Time: About </w:t>
+      </w:r>
+      <w:r>
+        <w:t>3</w:t>
+      </w:r>
+      <w:r>
+        <w:t xml:space="preserve"> </w:t>
+      </w:r>
+      <w:r>
+        <w:t>day</w:t>
+      </w:r>
+      <w:r>
+        <w:t>s</w:t>
+      </w:r>
+    </w:p>
+    <w:p>
+      <w:r>
+        <w:rPr>
+          <w:rFonts w:hint="eastAsia"/>
+        </w:rPr>
+        <w:t>(</w:t>
+      </w:r>
+      <w:r>
+        <w:t>b). Detail Visual Design</w:t>
+      </w:r>
+      <w:r>
+        <w:t>:</w:t>
+      </w:r>
+      <w:r>
+        <w:t xml:space="preserve"> Add </w:t>
+      </w:r>
+      <w:r>
+        <w:t>colours</w:t>
+      </w:r>
+      <w:r>
+        <w:t>, buttons, and other visual elements to make the app look good and easy to use.</w:t>
+      </w:r>
+    </w:p>
+    <w:p>
+      <w:r>
+        <w:t xml:space="preserve">Estimated Time: Around </w:t>
+      </w:r>
+      <w:r>
+        <w:t>3</w:t>
+      </w:r>
+      <w:r>
+        <w:t xml:space="preserve"> </w:t>
+      </w:r>
+      <w:r>
+        <w:t>days</w:t>
+      </w:r>
+    </w:p>
+    <w:p>
+      <w:r>
+        <w:t>6.</w:t>
+      </w:r>
+      <w:r>
+        <w:rPr>
+          <w:rFonts w:hint="eastAsia"/>
+        </w:rPr>
+        <w:t>U</w:t>
+      </w:r>
+      <w:r>
+        <w:t>sing Version control</w:t>
+      </w:r>
+    </w:p>
+    <w:p>
+      <w:r>
+        <w:t>(a).</w:t>
+      </w:r>
+      <w:r>
+        <w:t xml:space="preserve"> </w:t>
+      </w:r>
+      <w:proofErr w:type="gramStart"/>
+      <w:r>
+        <w:t>Employ</w:t>
+      </w:r>
+      <w:proofErr w:type="gramEnd"/>
+      <w:r>
+        <w:t xml:space="preserve"> GIT and GitHub</w:t>
+      </w:r>
+      <w:r>
+        <w:t>:</w:t>
+      </w:r>
+      <w:r>
+        <w:t xml:space="preserve"> </w:t>
+      </w:r>
+      <w:r>
+        <w:t>Use tools like GIT and GitHub to keep track of changes and work together on the software.</w:t>
+      </w:r>
+    </w:p>
+    <w:p>
+      <w:r>
+        <w:t>Estimated Time:</w:t>
+      </w:r>
+      <w:r>
+        <w:t xml:space="preserve"> During whole project</w:t>
+      </w:r>
+    </w:p>
+    <w:p/>
+    <w:p>
+      <w:r>
+        <w:rPr>
+          <w:rFonts w:hint="eastAsia"/>
+        </w:rPr>
+        <w:t>P</w:t>
+      </w:r>
+      <w:r>
+        <w:t>artB</w:t>
+      </w:r>
+    </w:p>
+    <w:p>
+      <w:r>
+        <w:t>1.</w:t>
+      </w:r>
+      <w:r>
+        <w:t>Update Part A</w:t>
+      </w:r>
+      <w:r>
+        <w:t xml:space="preserve"> </w:t>
+      </w:r>
+    </w:p>
+    <w:p>
+      <w:r>
+        <w:rPr>
+          <w:rFonts w:hint="eastAsia"/>
+        </w:rPr>
+        <w:t>(</w:t>
+      </w:r>
+      <w:r>
+        <w:t>a).</w:t>
+      </w:r>
+      <w:r>
+        <w:t xml:space="preserve"> </w:t>
+      </w:r>
+      <w:r>
+        <w:t>Update Plan Project</w:t>
+      </w:r>
+      <w:r>
+        <w:t>/</w:t>
+      </w:r>
+      <w:r>
+        <w:t xml:space="preserve"> </w:t>
+      </w:r>
+      <w:r>
+        <w:t>Gantt Chart</w:t>
+      </w:r>
+      <w:r>
+        <w:t>:</w:t>
+      </w:r>
+      <w:r>
+        <w:t xml:space="preserve"> </w:t>
+      </w:r>
+      <w:r>
+        <w:t>Make changes to project plan and timeline as needed based on progress.</w:t>
+      </w:r>
+    </w:p>
+    <w:p>
+      <w:r>
+        <w:t xml:space="preserve">Estimated Time: </w:t>
+      </w:r>
+      <w:r>
+        <w:t>Anytime when PartB starting.</w:t>
+      </w:r>
+    </w:p>
+    <w:p>
+      <w:r>
+        <w:rPr>
+          <w:rFonts w:hint="eastAsia"/>
+        </w:rPr>
+        <w:t>(</w:t>
+      </w:r>
+      <w:r>
+        <w:t>b).</w:t>
+      </w:r>
+      <w:r>
+        <w:t xml:space="preserve"> Update Software Design document</w:t>
+      </w:r>
+      <w:r>
+        <w:t>:</w:t>
+      </w:r>
+    </w:p>
+    <w:p>
+      <w:r>
+        <w:t>1.Edit Needed requirement</w:t>
+      </w:r>
+      <w:r>
+        <w:t xml:space="preserve">: </w:t>
+      </w:r>
+      <w:r>
+        <w:t>Modify the requirements that have changed or need to be adjusted</w:t>
+      </w:r>
+      <w:r>
+        <w:t>.</w:t>
+      </w:r>
+    </w:p>
+    <w:p>
+      <w:r>
+        <w:t>2.Edit the way the software works</w:t>
+      </w:r>
+      <w:r>
+        <w:t>:</w:t>
+      </w:r>
+      <w:r>
+        <w:t xml:space="preserve"> </w:t>
+      </w:r>
+      <w:r>
+        <w:t>Update how the software works based on any new insights.</w:t>
+      </w:r>
+    </w:p>
+    <w:p>
+      <w:r>
+        <w:t>3.Edit System components</w:t>
+      </w:r>
+      <w:r>
+        <w:t>:</w:t>
+      </w:r>
+      <w:r>
+        <w:t xml:space="preserve"> </w:t>
+      </w:r>
+      <w:r>
+        <w:t>Make changes to the different parts of the software.</w:t>
+      </w:r>
+    </w:p>
+    <w:p>
+      <w:r>
+        <w:t>4.Edit Structure and user designs</w:t>
+      </w:r>
+      <w:r>
+        <w:t>:</w:t>
+      </w:r>
+      <w:r>
+        <w:t xml:space="preserve"> Adjust the layout and visual elements of the app.</w:t>
+      </w:r>
+    </w:p>
+    <w:p>
+      <w:r>
+        <w:t xml:space="preserve">Estimated Time: </w:t>
+      </w:r>
+      <w:r>
+        <w:t xml:space="preserve">Anytime when PartB </w:t>
+      </w:r>
+      <w:r>
+        <w:t>starting.</w:t>
+      </w:r>
+    </w:p>
+    <w:p>
+      <w:r>
+        <w:rPr>
+          <w:rFonts w:hint="eastAsia"/>
+        </w:rPr>
+        <w:t>2</w:t>
+      </w:r>
+      <w:r>
+        <w:t>.</w:t>
+      </w:r>
+      <w:r>
+        <w:t>Develop testing plan</w:t>
+      </w:r>
+    </w:p>
+    <w:p>
+      <w:r>
+        <w:t>(a). Develop Unit tests</w:t>
+      </w:r>
+      <w:r>
+        <w:t>:</w:t>
+      </w:r>
+      <w:r>
+        <w:t xml:space="preserve"> </w:t>
+      </w:r>
+      <w:r>
+        <w:t>Create small tests to check that different parts of your software are working correctly.</w:t>
+      </w:r>
+    </w:p>
+    <w:p>
+      <w:r>
+        <w:t xml:space="preserve">Estimated Time: About </w:t>
+      </w:r>
+      <w:r>
+        <w:t>3</w:t>
+      </w:r>
+      <w:r>
+        <w:t xml:space="preserve"> day</w:t>
+      </w:r>
+      <w:r>
+        <w:t>s</w:t>
+      </w:r>
+    </w:p>
+    <w:p>
+      <w:r>
+        <w:t>(b). Describe Coverage Test Results</w:t>
+      </w:r>
+      <w:r>
+        <w:t>:</w:t>
+      </w:r>
+      <w:r>
+        <w:t xml:space="preserve"> </w:t>
+      </w:r>
+      <w:r>
+        <w:t>Test Results: Explain how much of your software is being tested and what the results are.</w:t>
+      </w:r>
+    </w:p>
+    <w:p>
+      <w:r>
+        <w:lastRenderedPageBreak/>
+        <w:t xml:space="preserve">Estimated Time: Around </w:t>
+      </w:r>
+      <w:r>
+        <w:t>4 days</w:t>
+      </w:r>
+    </w:p>
+    <w:p>
+      <w:r>
+        <w:rPr>
+          <w:rFonts w:hint="eastAsia"/>
+        </w:rPr>
+        <w:t>3</w:t>
+      </w:r>
+      <w:r>
+        <w:t>.</w:t>
+      </w:r>
+      <w:r>
+        <w:t>Program the application</w:t>
+      </w:r>
+    </w:p>
+    <w:p>
+      <w:r>
+        <w:t>(a). Employ Python</w:t>
+      </w:r>
+      <w:r>
+        <w:t>:</w:t>
+      </w:r>
+      <w:r>
+        <w:t xml:space="preserve"> </w:t>
+      </w:r>
+      <w:r>
+        <w:t>Write the code for app using the Python programming language.</w:t>
+      </w:r>
+    </w:p>
+    <w:p>
+      <w:r>
+        <w:t xml:space="preserve">Estimated Time: About </w:t>
+      </w:r>
+      <w:r>
+        <w:t>2</w:t>
+      </w:r>
+      <w:r>
+        <w:t xml:space="preserve"> weeks</w:t>
+      </w:r>
+    </w:p>
+    <w:p>
+      <w:r>
+        <w:t>(b). Empty Data Analysis Program</w:t>
+      </w:r>
+      <w:r>
+        <w:t>:</w:t>
+      </w:r>
+      <w:r>
+        <w:t xml:space="preserve"> </w:t>
+      </w:r>
+      <w:r>
+        <w:t xml:space="preserve">Develop a basic program to </w:t>
+      </w:r>
+      <w:r>
+        <w:t>analyse</w:t>
+      </w:r>
+      <w:r>
+        <w:t xml:space="preserve"> data, even if it doesn't do everything yet.</w:t>
+      </w:r>
+    </w:p>
+    <w:p>
+      <w:r>
+        <w:t xml:space="preserve">Estimated Time: Around </w:t>
+      </w:r>
+      <w:r>
+        <w:t>1</w:t>
+      </w:r>
+      <w:r>
+        <w:t xml:space="preserve"> week</w:t>
+      </w:r>
+    </w:p>
+    <w:p>
+      <w:r>
+        <w:rPr>
+          <w:rFonts w:hint="eastAsia"/>
+        </w:rPr>
+        <w:t>4</w:t>
+      </w:r>
+      <w:r>
+        <w:t>.Summarise analysis</w:t>
+      </w:r>
+    </w:p>
+    <w:p>
+      <w:r>
+        <w:t>(a).</w:t>
+      </w:r>
+      <w:r>
+        <w:t xml:space="preserve"> </w:t>
+      </w:r>
+      <w:proofErr w:type="gramStart"/>
+      <w:r>
+        <w:t>Describe</w:t>
+      </w:r>
+      <w:proofErr w:type="gramEnd"/>
+      <w:r>
+        <w:t xml:space="preserve"> Results</w:t>
+      </w:r>
+      <w:r>
+        <w:t>:</w:t>
+      </w:r>
+      <w:r>
+        <w:t xml:space="preserve"> </w:t>
+      </w:r>
+      <w:r>
+        <w:t>Write about what you found during your analysis and any insights you gained.</w:t>
+      </w:r>
+    </w:p>
+    <w:p>
+      <w:r>
+        <w:t xml:space="preserve">Estimated Time: About </w:t>
+      </w:r>
+      <w:r>
+        <w:t>3</w:t>
+      </w:r>
+      <w:r>
+        <w:t xml:space="preserve"> </w:t>
+      </w:r>
+      <w:r>
+        <w:t>days</w:t>
+      </w:r>
+    </w:p>
+    <w:p>
+      <w:r>
+        <w:t>5.</w:t>
+      </w:r>
+      <w:r>
+        <w:rPr>
+          <w:rFonts w:hint="eastAsia"/>
+        </w:rPr>
+        <w:t>U</w:t>
+      </w:r>
+      <w:r>
+        <w:t>sing Version control</w:t>
+      </w:r>
+    </w:p>
+    <w:p>
+      <w:r>
+        <w:t>(a</w:t>
+      </w:r>
+      <w:proofErr w:type="gramStart"/>
+      <w:r>
+        <w:t>).Employ</w:t>
+      </w:r>
+      <w:proofErr w:type="gramEnd"/>
+      <w:r>
+        <w:t xml:space="preserve"> GIT and GitHub:</w:t>
+      </w:r>
+      <w:r>
+        <w:t xml:space="preserve"> Use tools like GIT and GitHub to keep track of changes and work together on the software.</w:t>
+      </w:r>
+    </w:p>
+    <w:p>
+      <w:r>
+        <w:t>Estimated Time:</w:t>
+      </w:r>
+      <w:r>
+        <w:t xml:space="preserve"> During whole project</w:t>
+      </w:r>
+    </w:p>
+    <w:p>
+      <w:pPr>
+        <w:pStyle w:val="ListParagraph"/>
+        <w:ind w:left="360"/>
+        <w:jc w:val="both"/>
+        <w:rPr>
+          <w:i/>
+        </w:rPr>
+      </w:pPr>
+    </w:p>
+    <w:p>
+      <w:pPr>
+        <w:jc w:val="both"/>
+        <w:rPr>
+          <w:i/>
+          <w:color w:val="FF0000"/>
+        </w:rPr>
+      </w:pPr>
       <w:r>
         <w:br w:type="page"/>
       </w:r>
@@ -1327,6 +2345,184 @@
 <file path=word/numbering.xml><?xml version="1.0" encoding="utf-8"?>
 <w:numbering xmlns:wpc="http://schemas.microsoft.com/office/word/2010/wordprocessingCanvas" xmlns:cx="http://schemas.microsoft.com/office/drawing/2014/chartex" xmlns:cx1="http://schemas.microsoft.com/office/drawing/2015/9/8/chartex" xmlns:cx2="http://schemas.microsoft.com/office/drawing/2015/10/21/chartex" xmlns:cx3="http://schemas.microsoft.com/office/drawing/2016/5/9/chartex" xmlns:cx4="http://schemas.microsoft.com/office/drawing/2016/5/10/chartex" xmlns:cx5="http://schemas.microsoft.com/office/drawing/2016/5/11/chartex" xmlns:cx6="http://schemas.microsoft.com/office/drawing/2016/5/12/chartex" xmlns:cx7="http://schemas.microsoft.com/office/drawing/2016/5/13/chartex" xmlns:cx8="http://schemas.microsoft.com/office/drawing/2016/5/14/chartex" xmlns:mc="http://schemas.openxmlformats.org/markup-compatibility/2006" xmlns:aink="http://schemas.microsoft.com/office/drawing/2016/ink" xmlns:am3d="http://schemas.microsoft.com/office/drawing/2017/model3d" xmlns:o="urn:schemas-microsoft-com:office:office" xmlns:oel="http://schemas.microsoft.com/office/2019/extlst" xmlns:r="http://schemas.openxmlformats.org/officeDocument/2006/relationships" xmlns:m="http://schemas.openxmlformats.org/officeDocument/2006/math" xmlns:v="urn:schemas-microsoft-com:vml" xmlns:wp14="http://schemas.microsoft.com/office/word/2010/wordprocessingDrawing" xmlns:wp="http://schemas.openxmlformats.org/drawingml/2006/wordprocessingDrawing" xmlns:w10="urn:schemas-microsoft-com:office:word" xmlns:w="http://schemas.openxmlformats.org/wordprocessingml/2006/main" xmlns:w14="http://schemas.microsoft.com/office/word/2010/wordml" xmlns:w15="http://schemas.microsoft.com/office/word/2012/wordml" xmlns:w16cex="http://schemas.microsoft.com/office/word/2018/wordml/cex" xmlns:w16cid="http://schemas.microsoft.com/office/word/2016/wordml/cid" xmlns:w16="http://schemas.microsoft.com/office/word/2018/wordml" xmlns:w16sdtdh="http://schemas.microsoft.com/office/word/2020/wordml/sdtdatahash" xmlns:w16se="http://schemas.microsoft.com/office/word/2015/wordml/symex" xmlns:wpg="http://schemas.microsoft.com/office/word/2010/wordprocessingGroup" xmlns:wpi="http://schemas.microsoft.com/office/word/2010/wordprocessingInk" xmlns:wne="http://schemas.microsoft.com/office/word/2006/wordml" xmlns:wps="http://schemas.microsoft.com/office/word/2010/wordprocessingShape" mc:Ignorable="w14 w15 w16se w16cid w16 w16cex w16sdtdh wp14">
   <w:abstractNum w:abstractNumId="0" w15:restartNumberingAfterBreak="0">
+    <w:nsid w:val="0DDF4E85"/>
+    <w:multiLevelType w:val="hybridMultilevel"/>
+    <w:tmpl w:val="387C7028"/>
+    <w:lvl w:ilvl="0" w:tplc="05C0166A">
+      <w:start w:val="1"/>
+      <w:numFmt w:val="decimal"/>
+      <w:lvlText w:val="%1."/>
+      <w:lvlJc w:val="left"/>
+      <w:pPr>
+        <w:ind w:left="720" w:hanging="360"/>
+      </w:pPr>
+      <w:rPr>
+        <w:rFonts w:hint="default"/>
+      </w:rPr>
+    </w:lvl>
+    <w:lvl w:ilvl="1" w:tplc="04090019" w:tentative="1">
+      <w:start w:val="1"/>
+      <w:numFmt w:val="ideographTraditional"/>
+      <w:lvlText w:val="%2、"/>
+      <w:lvlJc w:val="left"/>
+      <w:pPr>
+        <w:ind w:left="1320" w:hanging="480"/>
+      </w:pPr>
+    </w:lvl>
+    <w:lvl w:ilvl="2" w:tplc="0409001B" w:tentative="1">
+      <w:start w:val="1"/>
+      <w:numFmt w:val="lowerRoman"/>
+      <w:lvlText w:val="%3."/>
+      <w:lvlJc w:val="right"/>
+      <w:pPr>
+        <w:ind w:left="1800" w:hanging="480"/>
+      </w:pPr>
+    </w:lvl>
+    <w:lvl w:ilvl="3" w:tplc="0409000F" w:tentative="1">
+      <w:start w:val="1"/>
+      <w:numFmt w:val="decimal"/>
+      <w:lvlText w:val="%4."/>
+      <w:lvlJc w:val="left"/>
+      <w:pPr>
+        <w:ind w:left="2280" w:hanging="480"/>
+      </w:pPr>
+    </w:lvl>
+    <w:lvl w:ilvl="4" w:tplc="04090019" w:tentative="1">
+      <w:start w:val="1"/>
+      <w:numFmt w:val="ideographTraditional"/>
+      <w:lvlText w:val="%5、"/>
+      <w:lvlJc w:val="left"/>
+      <w:pPr>
+        <w:ind w:left="2760" w:hanging="480"/>
+      </w:pPr>
+    </w:lvl>
+    <w:lvl w:ilvl="5" w:tplc="0409001B" w:tentative="1">
+      <w:start w:val="1"/>
+      <w:numFmt w:val="lowerRoman"/>
+      <w:lvlText w:val="%6."/>
+      <w:lvlJc w:val="right"/>
+      <w:pPr>
+        <w:ind w:left="3240" w:hanging="480"/>
+      </w:pPr>
+    </w:lvl>
+    <w:lvl w:ilvl="6" w:tplc="0409000F" w:tentative="1">
+      <w:start w:val="1"/>
+      <w:numFmt w:val="decimal"/>
+      <w:lvlText w:val="%7."/>
+      <w:lvlJc w:val="left"/>
+      <w:pPr>
+        <w:ind w:left="3720" w:hanging="480"/>
+      </w:pPr>
+    </w:lvl>
+    <w:lvl w:ilvl="7" w:tplc="04090019" w:tentative="1">
+      <w:start w:val="1"/>
+      <w:numFmt w:val="ideographTraditional"/>
+      <w:lvlText w:val="%8、"/>
+      <w:lvlJc w:val="left"/>
+      <w:pPr>
+        <w:ind w:left="4200" w:hanging="480"/>
+      </w:pPr>
+    </w:lvl>
+    <w:lvl w:ilvl="8" w:tplc="0409001B" w:tentative="1">
+      <w:start w:val="1"/>
+      <w:numFmt w:val="lowerRoman"/>
+      <w:lvlText w:val="%9."/>
+      <w:lvlJc w:val="right"/>
+      <w:pPr>
+        <w:ind w:left="4680" w:hanging="480"/>
+      </w:pPr>
+    </w:lvl>
+  </w:abstractNum>
+  <w:abstractNum w:abstractNumId="1" w15:restartNumberingAfterBreak="0">
+    <w:nsid w:val="2CFD2FB1"/>
+    <w:multiLevelType w:val="hybridMultilevel"/>
+    <w:tmpl w:val="153CDC96"/>
+    <w:lvl w:ilvl="0" w:tplc="77580C5A">
+      <w:start w:val="3"/>
+      <w:numFmt w:val="decimal"/>
+      <w:lvlText w:val="%1."/>
+      <w:lvlJc w:val="left"/>
+      <w:pPr>
+        <w:ind w:left="720" w:hanging="360"/>
+      </w:pPr>
+      <w:rPr>
+        <w:rFonts w:hint="default"/>
+      </w:rPr>
+    </w:lvl>
+    <w:lvl w:ilvl="1" w:tplc="04090019" w:tentative="1">
+      <w:start w:val="1"/>
+      <w:numFmt w:val="ideographTraditional"/>
+      <w:lvlText w:val="%2、"/>
+      <w:lvlJc w:val="left"/>
+      <w:pPr>
+        <w:ind w:left="1320" w:hanging="480"/>
+      </w:pPr>
+    </w:lvl>
+    <w:lvl w:ilvl="2" w:tplc="0409001B" w:tentative="1">
+      <w:start w:val="1"/>
+      <w:numFmt w:val="lowerRoman"/>
+      <w:lvlText w:val="%3."/>
+      <w:lvlJc w:val="right"/>
+      <w:pPr>
+        <w:ind w:left="1800" w:hanging="480"/>
+      </w:pPr>
+    </w:lvl>
+    <w:lvl w:ilvl="3" w:tplc="0409000F" w:tentative="1">
+      <w:start w:val="1"/>
+      <w:numFmt w:val="decimal"/>
+      <w:lvlText w:val="%4."/>
+      <w:lvlJc w:val="left"/>
+      <w:pPr>
+        <w:ind w:left="2280" w:hanging="480"/>
+      </w:pPr>
+    </w:lvl>
+    <w:lvl w:ilvl="4" w:tplc="04090019" w:tentative="1">
+      <w:start w:val="1"/>
+      <w:numFmt w:val="ideographTraditional"/>
+      <w:lvlText w:val="%5、"/>
+      <w:lvlJc w:val="left"/>
+      <w:pPr>
+        <w:ind w:left="2760" w:hanging="480"/>
+      </w:pPr>
+    </w:lvl>
+    <w:lvl w:ilvl="5" w:tplc="0409001B" w:tentative="1">
+      <w:start w:val="1"/>
+      <w:numFmt w:val="lowerRoman"/>
+      <w:lvlText w:val="%6."/>
+      <w:lvlJc w:val="right"/>
+      <w:pPr>
+        <w:ind w:left="3240" w:hanging="480"/>
+      </w:pPr>
+    </w:lvl>
+    <w:lvl w:ilvl="6" w:tplc="0409000F" w:tentative="1">
+      <w:start w:val="1"/>
+      <w:numFmt w:val="decimal"/>
+      <w:lvlText w:val="%7."/>
+      <w:lvlJc w:val="left"/>
+      <w:pPr>
+        <w:ind w:left="3720" w:hanging="480"/>
+      </w:pPr>
+    </w:lvl>
+    <w:lvl w:ilvl="7" w:tplc="04090019" w:tentative="1">
+      <w:start w:val="1"/>
+      <w:numFmt w:val="ideographTraditional"/>
+      <w:lvlText w:val="%8、"/>
+      <w:lvlJc w:val="left"/>
+      <w:pPr>
+        <w:ind w:left="4200" w:hanging="480"/>
+      </w:pPr>
+    </w:lvl>
+    <w:lvl w:ilvl="8" w:tplc="0409001B" w:tentative="1">
+      <w:start w:val="1"/>
+      <w:numFmt w:val="lowerRoman"/>
+      <w:lvlText w:val="%9."/>
+      <w:lvlJc w:val="right"/>
+      <w:pPr>
+        <w:ind w:left="4680" w:hanging="480"/>
+      </w:pPr>
+    </w:lvl>
+  </w:abstractNum>
+  <w:abstractNum w:abstractNumId="2" w15:restartNumberingAfterBreak="0">
     <w:nsid w:val="375D36C8"/>
     <w:multiLevelType w:val="multilevel"/>
     <w:tmpl w:val="CF405D9C"/>
@@ -1439,7 +2635,96 @@
       </w:rPr>
     </w:lvl>
   </w:abstractNum>
-  <w:abstractNum w:abstractNumId="1" w15:restartNumberingAfterBreak="0">
+  <w:abstractNum w:abstractNumId="3" w15:restartNumberingAfterBreak="0">
+    <w:nsid w:val="4C4072D9"/>
+    <w:multiLevelType w:val="hybridMultilevel"/>
+    <w:tmpl w:val="54A8279E"/>
+    <w:lvl w:ilvl="0" w:tplc="BB622546">
+      <w:start w:val="1"/>
+      <w:numFmt w:val="lowerLetter"/>
+      <w:lvlText w:val="(%1)"/>
+      <w:lvlJc w:val="left"/>
+      <w:pPr>
+        <w:ind w:left="720" w:hanging="360"/>
+      </w:pPr>
+      <w:rPr>
+        <w:rFonts w:hint="default"/>
+      </w:rPr>
+    </w:lvl>
+    <w:lvl w:ilvl="1" w:tplc="04090019" w:tentative="1">
+      <w:start w:val="1"/>
+      <w:numFmt w:val="ideographTraditional"/>
+      <w:lvlText w:val="%2、"/>
+      <w:lvlJc w:val="left"/>
+      <w:pPr>
+        <w:ind w:left="1320" w:hanging="480"/>
+      </w:pPr>
+    </w:lvl>
+    <w:lvl w:ilvl="2" w:tplc="0409001B" w:tentative="1">
+      <w:start w:val="1"/>
+      <w:numFmt w:val="lowerRoman"/>
+      <w:lvlText w:val="%3."/>
+      <w:lvlJc w:val="right"/>
+      <w:pPr>
+        <w:ind w:left="1800" w:hanging="480"/>
+      </w:pPr>
+    </w:lvl>
+    <w:lvl w:ilvl="3" w:tplc="0409000F" w:tentative="1">
+      <w:start w:val="1"/>
+      <w:numFmt w:val="decimal"/>
+      <w:lvlText w:val="%4."/>
+      <w:lvlJc w:val="left"/>
+      <w:pPr>
+        <w:ind w:left="2280" w:hanging="480"/>
+      </w:pPr>
+    </w:lvl>
+    <w:lvl w:ilvl="4" w:tplc="04090019" w:tentative="1">
+      <w:start w:val="1"/>
+      <w:numFmt w:val="ideographTraditional"/>
+      <w:lvlText w:val="%5、"/>
+      <w:lvlJc w:val="left"/>
+      <w:pPr>
+        <w:ind w:left="2760" w:hanging="480"/>
+      </w:pPr>
+    </w:lvl>
+    <w:lvl w:ilvl="5" w:tplc="0409001B" w:tentative="1">
+      <w:start w:val="1"/>
+      <w:numFmt w:val="lowerRoman"/>
+      <w:lvlText w:val="%6."/>
+      <w:lvlJc w:val="right"/>
+      <w:pPr>
+        <w:ind w:left="3240" w:hanging="480"/>
+      </w:pPr>
+    </w:lvl>
+    <w:lvl w:ilvl="6" w:tplc="0409000F" w:tentative="1">
+      <w:start w:val="1"/>
+      <w:numFmt w:val="decimal"/>
+      <w:lvlText w:val="%7."/>
+      <w:lvlJc w:val="left"/>
+      <w:pPr>
+        <w:ind w:left="3720" w:hanging="480"/>
+      </w:pPr>
+    </w:lvl>
+    <w:lvl w:ilvl="7" w:tplc="04090019" w:tentative="1">
+      <w:start w:val="1"/>
+      <w:numFmt w:val="ideographTraditional"/>
+      <w:lvlText w:val="%8、"/>
+      <w:lvlJc w:val="left"/>
+      <w:pPr>
+        <w:ind w:left="4200" w:hanging="480"/>
+      </w:pPr>
+    </w:lvl>
+    <w:lvl w:ilvl="8" w:tplc="0409001B" w:tentative="1">
+      <w:start w:val="1"/>
+      <w:numFmt w:val="lowerRoman"/>
+      <w:lvlText w:val="%9."/>
+      <w:lvlJc w:val="right"/>
+      <w:pPr>
+        <w:ind w:left="4680" w:hanging="480"/>
+      </w:pPr>
+    </w:lvl>
+  </w:abstractNum>
+  <w:abstractNum w:abstractNumId="4" w15:restartNumberingAfterBreak="0">
     <w:nsid w:val="5F95104B"/>
     <w:multiLevelType w:val="hybridMultilevel"/>
     <w:tmpl w:val="159EBDAE"/>
@@ -1528,7 +2813,96 @@
       </w:pPr>
     </w:lvl>
   </w:abstractNum>
-  <w:abstractNum w:abstractNumId="2" w15:restartNumberingAfterBreak="0">
+  <w:abstractNum w:abstractNumId="5" w15:restartNumberingAfterBreak="0">
+    <w:nsid w:val="70596218"/>
+    <w:multiLevelType w:val="hybridMultilevel"/>
+    <w:tmpl w:val="3036E16E"/>
+    <w:lvl w:ilvl="0" w:tplc="59EAE7DA">
+      <w:start w:val="1"/>
+      <w:numFmt w:val="decimal"/>
+      <w:lvlText w:val="%1."/>
+      <w:lvlJc w:val="left"/>
+      <w:pPr>
+        <w:ind w:left="360" w:hanging="360"/>
+      </w:pPr>
+      <w:rPr>
+        <w:rFonts w:hint="default"/>
+      </w:rPr>
+    </w:lvl>
+    <w:lvl w:ilvl="1" w:tplc="04090019" w:tentative="1">
+      <w:start w:val="1"/>
+      <w:numFmt w:val="ideographTraditional"/>
+      <w:lvlText w:val="%2、"/>
+      <w:lvlJc w:val="left"/>
+      <w:pPr>
+        <w:ind w:left="960" w:hanging="480"/>
+      </w:pPr>
+    </w:lvl>
+    <w:lvl w:ilvl="2" w:tplc="0409001B" w:tentative="1">
+      <w:start w:val="1"/>
+      <w:numFmt w:val="lowerRoman"/>
+      <w:lvlText w:val="%3."/>
+      <w:lvlJc w:val="right"/>
+      <w:pPr>
+        <w:ind w:left="1440" w:hanging="480"/>
+      </w:pPr>
+    </w:lvl>
+    <w:lvl w:ilvl="3" w:tplc="0409000F" w:tentative="1">
+      <w:start w:val="1"/>
+      <w:numFmt w:val="decimal"/>
+      <w:lvlText w:val="%4."/>
+      <w:lvlJc w:val="left"/>
+      <w:pPr>
+        <w:ind w:left="1920" w:hanging="480"/>
+      </w:pPr>
+    </w:lvl>
+    <w:lvl w:ilvl="4" w:tplc="04090019" w:tentative="1">
+      <w:start w:val="1"/>
+      <w:numFmt w:val="ideographTraditional"/>
+      <w:lvlText w:val="%5、"/>
+      <w:lvlJc w:val="left"/>
+      <w:pPr>
+        <w:ind w:left="2400" w:hanging="480"/>
+      </w:pPr>
+    </w:lvl>
+    <w:lvl w:ilvl="5" w:tplc="0409001B" w:tentative="1">
+      <w:start w:val="1"/>
+      <w:numFmt w:val="lowerRoman"/>
+      <w:lvlText w:val="%6."/>
+      <w:lvlJc w:val="right"/>
+      <w:pPr>
+        <w:ind w:left="2880" w:hanging="480"/>
+      </w:pPr>
+    </w:lvl>
+    <w:lvl w:ilvl="6" w:tplc="0409000F" w:tentative="1">
+      <w:start w:val="1"/>
+      <w:numFmt w:val="decimal"/>
+      <w:lvlText w:val="%7."/>
+      <w:lvlJc w:val="left"/>
+      <w:pPr>
+        <w:ind w:left="3360" w:hanging="480"/>
+      </w:pPr>
+    </w:lvl>
+    <w:lvl w:ilvl="7" w:tplc="04090019" w:tentative="1">
+      <w:start w:val="1"/>
+      <w:numFmt w:val="ideographTraditional"/>
+      <w:lvlText w:val="%8、"/>
+      <w:lvlJc w:val="left"/>
+      <w:pPr>
+        <w:ind w:left="3840" w:hanging="480"/>
+      </w:pPr>
+    </w:lvl>
+    <w:lvl w:ilvl="8" w:tplc="0409001B" w:tentative="1">
+      <w:start w:val="1"/>
+      <w:numFmt w:val="lowerRoman"/>
+      <w:lvlText w:val="%9."/>
+      <w:lvlJc w:val="right"/>
+      <w:pPr>
+        <w:ind w:left="4320" w:hanging="480"/>
+      </w:pPr>
+    </w:lvl>
+  </w:abstractNum>
+  <w:abstractNum w:abstractNumId="6" w15:restartNumberingAfterBreak="0">
     <w:nsid w:val="765D23A3"/>
     <w:multiLevelType w:val="multilevel"/>
     <w:tmpl w:val="D2A25216"/>
@@ -1641,7 +3015,7 @@
       </w:rPr>
     </w:lvl>
   </w:abstractNum>
-  <w:abstractNum w:abstractNumId="3" w15:restartNumberingAfterBreak="0">
+  <w:abstractNum w:abstractNumId="7" w15:restartNumberingAfterBreak="0">
     <w:nsid w:val="7DBD7E50"/>
     <w:multiLevelType w:val="hybridMultilevel"/>
     <w:tmpl w:val="4EFC922A"/>
@@ -1731,16 +3105,28 @@
     </w:lvl>
   </w:abstractNum>
   <w:num w:numId="1" w16cid:durableId="363596334">
+    <w:abstractNumId w:val="2"/>
+  </w:num>
+  <w:num w:numId="2" w16cid:durableId="166945341">
+    <w:abstractNumId w:val="6"/>
+  </w:num>
+  <w:num w:numId="3" w16cid:durableId="1448961585">
+    <w:abstractNumId w:val="4"/>
+  </w:num>
+  <w:num w:numId="4" w16cid:durableId="1610091302">
+    <w:abstractNumId w:val="7"/>
+  </w:num>
+  <w:num w:numId="5" w16cid:durableId="1946422473">
+    <w:abstractNumId w:val="5"/>
+  </w:num>
+  <w:num w:numId="6" w16cid:durableId="350686140">
+    <w:abstractNumId w:val="3"/>
+  </w:num>
+  <w:num w:numId="7" w16cid:durableId="1624774026">
     <w:abstractNumId w:val="0"/>
   </w:num>
-  <w:num w:numId="2" w16cid:durableId="166945341">
-    <w:abstractNumId w:val="2"/>
-  </w:num>
-  <w:num w:numId="3" w16cid:durableId="1448961585">
+  <w:num w:numId="8" w16cid:durableId="1221483223">
     <w:abstractNumId w:val="1"/>
-  </w:num>
-  <w:num w:numId="4" w16cid:durableId="1610091302">
-    <w:abstractNumId w:val="3"/>
   </w:num>
 </w:numbering>
 </file>

</xml_diff>

<commit_message>
Edit project plan 1.2 and finished software document 1.1 problem background
</commit_message>
<xml_diff>
--- a/Project Plan.docx
+++ b/Project Plan.docx
@@ -770,37 +770,11 @@
     </w:p>
     <w:p>
       <w:pPr>
-        <w:pStyle w:val="ListParagraph"/>
         <w:ind w:left="432"/>
       </w:pPr>
       <w:r>
-        <w:t>Part A is expected to require approximately 4 weeks for completion, followed by an additional 4 weeks for Part B. Therefore, the total time to complete both parts will be around 8 weeks.</w:t>
-      </w:r>
-    </w:p>
-    <w:p>
-      <w:pPr>
-        <w:ind w:left="432"/>
-      </w:pPr>
-      <w:r>
-        <w:rPr>
-          <w:color w:val="297FD5" w:themeColor="accent3"/>
-        </w:rPr>
-        <w:t xml:space="preserve">The purpose of the project is to create a comprehensive application for managing penalty cases that includes user interface design, backend system development, data integration, data analysis tool, testing and documentation. The process will employ agile approaches to provide data security and quality assurance while managing the user and software requirements, design, development, testing and deployment. The aim of the application is to deliver an effective and user-friendly solution for handling penalty cases that is supported by trustworthy analysis tools and procedures. </w:t>
-      </w:r>
-      <w:r>
-        <w:rPr>
-          <w:color w:val="297FD5" w:themeColor="accent3"/>
-        </w:rPr>
-        <w:t xml:space="preserve">- </w:t>
-      </w:r>
-      <w:proofErr w:type="spellStart"/>
-      <w:r>
-        <w:rPr>
-          <w:color w:val="297FD5" w:themeColor="accent3"/>
-        </w:rPr>
-        <w:t>Vy</w:t>
-      </w:r>
-      <w:proofErr w:type="spellEnd"/>
+        <w:t>Part A is expected to be completed in approximately 4 weeks, followed by an additional 4 weeks for Part B. Therefore, the total time to complete both parts will be around 8 weeks. The purpose of the project is to create a comprehensive application for managing penalty cases that includes user interface design, backend system development, data integration, data analysis tool, testing and documentation. The process will employ agile approaches to provide data security and quality assurance while managing the user and software requirements, design, development, testing and deployment. The aim of the application is to deliver an effective and user-friendly solution for handling penalty cases that is supported by trustworthy analysis tools and procedures.</w:t>
+      </w:r>
     </w:p>
     <w:p>
       <w:pPr>
@@ -1449,10 +1423,84 @@
         <w:t>:</w:t>
       </w:r>
       <w:r>
+        <w:t xml:space="preserve"> Figure out what the users of the app really want and need it to do.</w:t>
+      </w:r>
+    </w:p>
+    <w:p>
+      <w:r>
+        <w:t xml:space="preserve">Estimated Time: About </w:t>
+      </w:r>
+      <w:r>
+        <w:t>3</w:t>
+      </w:r>
+      <w:r>
         <w:t xml:space="preserve"> </w:t>
       </w:r>
       <w:r>
-        <w:t>Figure out what the users of the app really want and need it to do.</w:t>
+        <w:t>days</w:t>
+      </w:r>
+    </w:p>
+    <w:p>
+      <w:r>
+        <w:rPr>
+          <w:rFonts w:hint="eastAsia"/>
+        </w:rPr>
+        <w:t>(</w:t>
+      </w:r>
+      <w:r>
+        <w:t>b). Work out software requirements</w:t>
+      </w:r>
+      <w:r>
+        <w:t xml:space="preserve">: </w:t>
+      </w:r>
+      <w:r>
+        <w:t>Identify what kind of software and technology the app should use to meet user needs.</w:t>
+      </w:r>
+    </w:p>
+    <w:p>
+      <w:r>
+        <w:t xml:space="preserve">Estimated Time: Around </w:t>
+      </w:r>
+      <w:r>
+        <w:t>2</w:t>
+      </w:r>
+      <w:r>
+        <w:t xml:space="preserve"> </w:t>
+      </w:r>
+      <w:r>
+        <w:t>day</w:t>
+      </w:r>
+      <w:r>
+        <w:t>s</w:t>
+      </w:r>
+    </w:p>
+    <w:p>
+      <w:r>
+        <w:rPr>
+          <w:rFonts w:hint="eastAsia"/>
+        </w:rPr>
+        <w:t>(</w:t>
+      </w:r>
+      <w:r>
+        <w:t>c). Generate Use Cases</w:t>
+      </w:r>
+      <w:r>
+        <w:t>:</w:t>
+      </w:r>
+      <w:r>
+        <w:t xml:space="preserve"> Create</w:t>
+      </w:r>
+      <w:r>
+        <w:t xml:space="preserve"> a diagram</w:t>
+      </w:r>
+      <w:r>
+        <w:t xml:space="preserve"> to show how users will interact with the app and what it will do for them</w:t>
+      </w:r>
+      <w:r>
+        <w:t xml:space="preserve"> in </w:t>
+      </w:r>
+      <w:r>
+        <w:t>different scenarios.</w:t>
       </w:r>
     </w:p>
     <w:p>
@@ -1471,19 +1519,106 @@
     </w:p>
     <w:p>
       <w:r>
+        <w:t>3.</w:t>
+      </w:r>
+      <w:r>
+        <w:t xml:space="preserve">Visualise </w:t>
+      </w:r>
+      <w:r>
+        <w:t xml:space="preserve">how software will </w:t>
+      </w:r>
+      <w:r>
+        <w:t>work.</w:t>
+      </w:r>
+    </w:p>
+    <w:p>
+      <w:r>
+        <w:t xml:space="preserve">(a). </w:t>
+      </w:r>
+      <w:r>
+        <w:t>Employ Block Diagram/Flowchart</w:t>
+      </w:r>
+      <w:r>
+        <w:t xml:space="preserve">: </w:t>
+      </w:r>
+      <w:r>
+        <w:t xml:space="preserve">Create a simple </w:t>
+      </w:r>
+      <w:r>
+        <w:t xml:space="preserve">diagram </w:t>
+      </w:r>
+      <w:r>
+        <w:t>that shows how different parts of the software will work together, like building blocks or a step-by-step map.</w:t>
+      </w:r>
+    </w:p>
+    <w:p>
+      <w:r>
+        <w:t xml:space="preserve">Estimated Time: About </w:t>
+      </w:r>
+      <w:r>
+        <w:t>5</w:t>
+      </w:r>
+      <w:r>
+        <w:t xml:space="preserve"> day</w:t>
+      </w:r>
+      <w:r>
+        <w:t>s</w:t>
+      </w:r>
+    </w:p>
+    <w:p>
+      <w:r>
+        <w:t>4.</w:t>
+      </w:r>
+      <w:r>
         <w:rPr>
           <w:rFonts w:hint="eastAsia"/>
         </w:rPr>
+        <w:t>I</w:t>
+      </w:r>
+      <w:r>
+        <w:t>dentifying all system components</w:t>
+      </w:r>
+    </w:p>
+    <w:p>
+      <w:r>
+        <w:rPr>
+          <w:rFonts w:hint="eastAsia"/>
+        </w:rPr>
         <w:t>(</w:t>
       </w:r>
       <w:r>
-        <w:t>b). Work out software requirements</w:t>
-      </w:r>
-      <w:r>
-        <w:t xml:space="preserve">: </w:t>
-      </w:r>
-      <w:r>
-        <w:t>Identify what kind of software and technology the app should use to meet user needs.</w:t>
+        <w:t>a). List all functions</w:t>
+      </w:r>
+      <w:r>
+        <w:t>:</w:t>
+      </w:r>
+      <w:r>
+        <w:t xml:space="preserve"> Make a list of all the things software will be able to do.</w:t>
+      </w:r>
+    </w:p>
+    <w:p>
+      <w:r>
+        <w:t xml:space="preserve">Estimated Time: About </w:t>
+      </w:r>
+      <w:r>
+        <w:t>2 days</w:t>
+      </w:r>
+    </w:p>
+    <w:p>
+      <w:r>
+        <w:rPr>
+          <w:rFonts w:hint="eastAsia"/>
+        </w:rPr>
+        <w:t>(</w:t>
+      </w:r>
+      <w:r>
+        <w:t>b). List all Data Structures/Data Sources</w:t>
+      </w:r>
+      <w:r>
+        <w:t>:</w:t>
+      </w:r>
+      <w:r>
+        <w:t xml:space="preserve"> Identify where software will get and store information.</w:t>
       </w:r>
     </w:p>
     <w:p>
@@ -1491,7 +1626,7 @@
         <w:t xml:space="preserve">Estimated Time: Around </w:t>
       </w:r>
       <w:r>
-        <w:t>2</w:t>
+        <w:t>3</w:t>
       </w:r>
       <w:r>
         <w:t xml:space="preserve"> </w:t>
@@ -1511,189 +1646,13 @@
         <w:t>(</w:t>
       </w:r>
       <w:r>
-        <w:t>c). Generate Use Cases</w:t>
+        <w:t>c). Provide Detailed Design</w:t>
       </w:r>
       <w:r>
         <w:t>:</w:t>
       </w:r>
       <w:r>
-        <w:t xml:space="preserve"> </w:t>
-      </w:r>
-      <w:r>
-        <w:t>Create</w:t>
-      </w:r>
-      <w:r>
-        <w:t xml:space="preserve"> a diagram</w:t>
-      </w:r>
-      <w:r>
-        <w:t xml:space="preserve"> to show how users will interact with the app and what it will do for them</w:t>
-      </w:r>
-      <w:r>
-        <w:t xml:space="preserve"> in </w:t>
-      </w:r>
-      <w:r>
-        <w:t>different scenarios.</w:t>
-      </w:r>
-    </w:p>
-    <w:p>
-      <w:r>
-        <w:t xml:space="preserve">Estimated Time: About </w:t>
-      </w:r>
-      <w:r>
-        <w:t>3</w:t>
-      </w:r>
-      <w:r>
-        <w:t xml:space="preserve"> </w:t>
-      </w:r>
-      <w:r>
-        <w:t>days</w:t>
-      </w:r>
-    </w:p>
-    <w:p>
-      <w:r>
-        <w:t>3.</w:t>
-      </w:r>
-      <w:r>
-        <w:t xml:space="preserve">Visualise </w:t>
-      </w:r>
-      <w:r>
-        <w:t xml:space="preserve">how software will </w:t>
-      </w:r>
-      <w:r>
-        <w:t>work.</w:t>
-      </w:r>
-    </w:p>
-    <w:p>
-      <w:r>
-        <w:t xml:space="preserve">(a). </w:t>
-      </w:r>
-      <w:r>
-        <w:t>Employ Block Diagram/Flowchart</w:t>
-      </w:r>
-      <w:r>
-        <w:t xml:space="preserve">: </w:t>
-      </w:r>
-      <w:r>
-        <w:t xml:space="preserve">Create a simple </w:t>
-      </w:r>
-      <w:r>
-        <w:t xml:space="preserve">diagram </w:t>
-      </w:r>
-      <w:r>
-        <w:t>that shows how different parts of the software will work together, like building blocks or a step-by-step map.</w:t>
-      </w:r>
-    </w:p>
-    <w:p>
-      <w:r>
-        <w:t xml:space="preserve">Estimated Time: About </w:t>
-      </w:r>
-      <w:r>
-        <w:t>5</w:t>
-      </w:r>
-      <w:r>
-        <w:t xml:space="preserve"> day</w:t>
-      </w:r>
-      <w:r>
-        <w:t>s</w:t>
-      </w:r>
-    </w:p>
-    <w:p>
-      <w:r>
-        <w:t>4.</w:t>
-      </w:r>
-      <w:r>
-        <w:rPr>
-          <w:rFonts w:hint="eastAsia"/>
-        </w:rPr>
-        <w:t>I</w:t>
-      </w:r>
-      <w:r>
-        <w:t>dentifying all system components</w:t>
-      </w:r>
-    </w:p>
-    <w:p>
-      <w:r>
-        <w:rPr>
-          <w:rFonts w:hint="eastAsia"/>
-        </w:rPr>
-        <w:t>(</w:t>
-      </w:r>
-      <w:r>
-        <w:t>a). List all functions</w:t>
-      </w:r>
-      <w:r>
-        <w:t>:</w:t>
-      </w:r>
-      <w:r>
-        <w:t xml:space="preserve"> </w:t>
-      </w:r>
-      <w:r>
-        <w:t>Make a list of all the things software will be able to do.</w:t>
-      </w:r>
-    </w:p>
-    <w:p>
-      <w:r>
-        <w:t xml:space="preserve">Estimated Time: About </w:t>
-      </w:r>
-      <w:r>
-        <w:t>2 days</w:t>
-      </w:r>
-    </w:p>
-    <w:p>
-      <w:r>
-        <w:rPr>
-          <w:rFonts w:hint="eastAsia"/>
-        </w:rPr>
-        <w:t>(</w:t>
-      </w:r>
-      <w:r>
-        <w:t>b). List all Data Structures/Data Sources</w:t>
-      </w:r>
-      <w:r>
-        <w:t>:</w:t>
-      </w:r>
-      <w:r>
-        <w:t xml:space="preserve"> </w:t>
-      </w:r>
-      <w:r>
-        <w:t>Identify where software will get and store information.</w:t>
-      </w:r>
-    </w:p>
-    <w:p>
-      <w:r>
-        <w:t xml:space="preserve">Estimated Time: Around </w:t>
-      </w:r>
-      <w:r>
-        <w:t>3</w:t>
-      </w:r>
-      <w:r>
-        <w:t xml:space="preserve"> </w:t>
-      </w:r>
-      <w:r>
-        <w:t>day</w:t>
-      </w:r>
-      <w:r>
-        <w:t>s</w:t>
-      </w:r>
-    </w:p>
-    <w:p>
-      <w:r>
-        <w:rPr>
-          <w:rFonts w:hint="eastAsia"/>
-        </w:rPr>
-        <w:t>(</w:t>
-      </w:r>
-      <w:r>
-        <w:t>c). Provide Detailed Design</w:t>
-      </w:r>
-      <w:r>
-        <w:t>:</w:t>
-      </w:r>
-      <w:r>
-        <w:t xml:space="preserve"> </w:t>
-      </w:r>
-      <w:r>
-        <w:t>Create a plan that explains exactly how all the different parts of your software will work together.</w:t>
+        <w:t xml:space="preserve"> Create a plan that explains exactly how all the different parts of your software will work together.</w:t>
       </w:r>
     </w:p>
     <w:p>
@@ -1739,10 +1698,254 @@
         <w:t>:</w:t>
       </w:r>
       <w:r>
+        <w:t xml:space="preserve"> Sketch out a basic layout of how the app will look and where things will go.</w:t>
+      </w:r>
+    </w:p>
+    <w:p>
+      <w:r>
+        <w:t xml:space="preserve">Estimated Time: About </w:t>
+      </w:r>
+      <w:r>
+        <w:t>3</w:t>
+      </w:r>
+      <w:r>
         <w:t xml:space="preserve"> </w:t>
       </w:r>
       <w:r>
-        <w:t>Sketch out a basic layout of how the app will look and where things will go.</w:t>
+        <w:t>day</w:t>
+      </w:r>
+      <w:r>
+        <w:t>s</w:t>
+      </w:r>
+    </w:p>
+    <w:p>
+      <w:r>
+        <w:rPr>
+          <w:rFonts w:hint="eastAsia"/>
+        </w:rPr>
+        <w:t>(</w:t>
+      </w:r>
+      <w:r>
+        <w:t>b). Detail Visual Design</w:t>
+      </w:r>
+      <w:r>
+        <w:t>:</w:t>
+      </w:r>
+      <w:r>
+        <w:t xml:space="preserve"> Add </w:t>
+      </w:r>
+      <w:r>
+        <w:t>colours</w:t>
+      </w:r>
+      <w:r>
+        <w:t>, buttons, and other visual elements to make the app look good and easy to use.</w:t>
+      </w:r>
+    </w:p>
+    <w:p>
+      <w:r>
+        <w:t xml:space="preserve">Estimated Time: Around </w:t>
+      </w:r>
+      <w:r>
+        <w:t>3</w:t>
+      </w:r>
+      <w:r>
+        <w:t xml:space="preserve"> </w:t>
+      </w:r>
+      <w:r>
+        <w:t>days</w:t>
+      </w:r>
+    </w:p>
+    <w:p>
+      <w:r>
+        <w:t>6.</w:t>
+      </w:r>
+      <w:r>
+        <w:rPr>
+          <w:rFonts w:hint="eastAsia"/>
+        </w:rPr>
+        <w:t>U</w:t>
+      </w:r>
+      <w:r>
+        <w:t>sing Version control</w:t>
+      </w:r>
+    </w:p>
+    <w:p>
+      <w:r>
+        <w:t>(a).</w:t>
+      </w:r>
+      <w:r>
+        <w:t xml:space="preserve"> </w:t>
+      </w:r>
+      <w:r>
+        <w:t>Employ GIT and GitHub</w:t>
+      </w:r>
+      <w:r>
+        <w:t>:</w:t>
+      </w:r>
+      <w:r>
+        <w:t xml:space="preserve"> Use tools like GIT and GitHub to keep track of changes and work together on the software.</w:t>
+      </w:r>
+    </w:p>
+    <w:p>
+      <w:r>
+        <w:t>Estimated Time:</w:t>
+      </w:r>
+      <w:r>
+        <w:t xml:space="preserve"> During whole project</w:t>
+      </w:r>
+    </w:p>
+    <w:p/>
+    <w:p>
+      <w:r>
+        <w:rPr>
+          <w:rFonts w:hint="eastAsia"/>
+        </w:rPr>
+        <w:t>P</w:t>
+      </w:r>
+      <w:r>
+        <w:t>artB</w:t>
+      </w:r>
+    </w:p>
+    <w:p>
+      <w:r>
+        <w:t>1.</w:t>
+      </w:r>
+      <w:r>
+        <w:t>Update Part A</w:t>
+      </w:r>
+      <w:r>
+        <w:t xml:space="preserve"> </w:t>
+      </w:r>
+    </w:p>
+    <w:p>
+      <w:r>
+        <w:rPr>
+          <w:rFonts w:hint="eastAsia"/>
+        </w:rPr>
+        <w:t>(</w:t>
+      </w:r>
+      <w:r>
+        <w:t>a).</w:t>
+      </w:r>
+      <w:r>
+        <w:t xml:space="preserve"> </w:t>
+      </w:r>
+      <w:r>
+        <w:t>Update Plan Project</w:t>
+      </w:r>
+      <w:r>
+        <w:t>/</w:t>
+      </w:r>
+      <w:r>
+        <w:t xml:space="preserve"> </w:t>
+      </w:r>
+      <w:r>
+        <w:t>Gantt Chart</w:t>
+      </w:r>
+      <w:r>
+        <w:t>:</w:t>
+      </w:r>
+      <w:r>
+        <w:t xml:space="preserve"> Make changes to project plan and timeline as needed based on progress.</w:t>
+      </w:r>
+    </w:p>
+    <w:p>
+      <w:r>
+        <w:t xml:space="preserve">Estimated Time: </w:t>
+      </w:r>
+      <w:r>
+        <w:t>Anytime when PartB starting.</w:t>
+      </w:r>
+    </w:p>
+    <w:p>
+      <w:r>
+        <w:rPr>
+          <w:rFonts w:hint="eastAsia"/>
+        </w:rPr>
+        <w:t>(</w:t>
+      </w:r>
+      <w:r>
+        <w:t>b).</w:t>
+      </w:r>
+      <w:r>
+        <w:t xml:space="preserve"> Update Software Design document</w:t>
+      </w:r>
+      <w:r>
+        <w:t>:</w:t>
+      </w:r>
+    </w:p>
+    <w:p>
+      <w:r>
+        <w:t>1.Edit Needed requirement</w:t>
+      </w:r>
+      <w:r>
+        <w:t>: Modify the requirements that have changed or need to be adjusted.</w:t>
+      </w:r>
+    </w:p>
+    <w:p>
+      <w:r>
+        <w:t>2.Edit the way the software works</w:t>
+      </w:r>
+      <w:r>
+        <w:t>:</w:t>
+      </w:r>
+      <w:r>
+        <w:t xml:space="preserve"> Update how the software works based on any new insights.</w:t>
+      </w:r>
+    </w:p>
+    <w:p>
+      <w:r>
+        <w:t>3.Edit System components</w:t>
+      </w:r>
+      <w:r>
+        <w:t>:</w:t>
+      </w:r>
+      <w:r>
+        <w:t xml:space="preserve"> Make changes to the different parts of the software.</w:t>
+      </w:r>
+    </w:p>
+    <w:p>
+      <w:r>
+        <w:t>4.Edit Structure and user designs</w:t>
+      </w:r>
+      <w:r>
+        <w:t>:</w:t>
+      </w:r>
+      <w:r>
+        <w:t xml:space="preserve"> Adjust the layout and visual elements of the app.</w:t>
+      </w:r>
+    </w:p>
+    <w:p>
+      <w:r>
+        <w:t xml:space="preserve">Estimated Time: </w:t>
+      </w:r>
+      <w:r>
+        <w:t>Anytime when PartB starting.</w:t>
+      </w:r>
+    </w:p>
+    <w:p>
+      <w:r>
+        <w:rPr>
+          <w:rFonts w:hint="eastAsia"/>
+        </w:rPr>
+        <w:t>2</w:t>
+      </w:r>
+      <w:r>
+        <w:t>.</w:t>
+      </w:r>
+      <w:r>
+        <w:t>Develop testing plan</w:t>
+      </w:r>
+    </w:p>
+    <w:p>
+      <w:r>
+        <w:t>(a). Develop Unit tests</w:t>
+      </w:r>
+      <w:r>
+        <w:t>:</w:t>
+      </w:r>
+      <w:r>
+        <w:t xml:space="preserve"> Create small tests to check that different parts of your software are working correctly.</w:t>
       </w:r>
     </w:p>
     <w:p>
@@ -1753,10 +1956,7 @@
         <w:t>3</w:t>
       </w:r>
       <w:r>
-        <w:t xml:space="preserve"> </w:t>
-      </w:r>
-      <w:r>
-        <w:t>day</w:t>
+        <w:t xml:space="preserve"> day</w:t>
       </w:r>
       <w:r>
         <w:t>s</w:t>
@@ -1764,289 +1964,13 @@
     </w:p>
     <w:p>
       <w:r>
-        <w:rPr>
-          <w:rFonts w:hint="eastAsia"/>
-        </w:rPr>
-        <w:t>(</w:t>
-      </w:r>
-      <w:r>
-        <w:t>b). Detail Visual Design</w:t>
+        <w:t>(b). Describe Coverage Test Results</w:t>
       </w:r>
       <w:r>
         <w:t>:</w:t>
       </w:r>
       <w:r>
-        <w:t xml:space="preserve"> Add </w:t>
-      </w:r>
-      <w:r>
-        <w:t>colours</w:t>
-      </w:r>
-      <w:r>
-        <w:t>, buttons, and other visual elements to make the app look good and easy to use.</w:t>
-      </w:r>
-    </w:p>
-    <w:p>
-      <w:r>
-        <w:t xml:space="preserve">Estimated Time: Around </w:t>
-      </w:r>
-      <w:r>
-        <w:t>3</w:t>
-      </w:r>
-      <w:r>
-        <w:t xml:space="preserve"> </w:t>
-      </w:r>
-      <w:r>
-        <w:t>days</w:t>
-      </w:r>
-    </w:p>
-    <w:p>
-      <w:r>
-        <w:t>6.</w:t>
-      </w:r>
-      <w:r>
-        <w:rPr>
-          <w:rFonts w:hint="eastAsia"/>
-        </w:rPr>
-        <w:t>U</w:t>
-      </w:r>
-      <w:r>
-        <w:t>sing Version control</w:t>
-      </w:r>
-    </w:p>
-    <w:p>
-      <w:r>
-        <w:t>(a).</w:t>
-      </w:r>
-      <w:r>
-        <w:t xml:space="preserve"> </w:t>
-      </w:r>
-      <w:proofErr w:type="gramStart"/>
-      <w:r>
-        <w:t>Employ</w:t>
-      </w:r>
-      <w:proofErr w:type="gramEnd"/>
-      <w:r>
-        <w:t xml:space="preserve"> GIT and GitHub</w:t>
-      </w:r>
-      <w:r>
-        <w:t>:</w:t>
-      </w:r>
-      <w:r>
-        <w:t xml:space="preserve"> </w:t>
-      </w:r>
-      <w:r>
-        <w:t>Use tools like GIT and GitHub to keep track of changes and work together on the software.</w:t>
-      </w:r>
-    </w:p>
-    <w:p>
-      <w:r>
-        <w:t>Estimated Time:</w:t>
-      </w:r>
-      <w:r>
-        <w:t xml:space="preserve"> During whole project</w:t>
-      </w:r>
-    </w:p>
-    <w:p/>
-    <w:p>
-      <w:r>
-        <w:rPr>
-          <w:rFonts w:hint="eastAsia"/>
-        </w:rPr>
-        <w:t>P</w:t>
-      </w:r>
-      <w:r>
-        <w:t>artB</w:t>
-      </w:r>
-    </w:p>
-    <w:p>
-      <w:r>
-        <w:t>1.</w:t>
-      </w:r>
-      <w:r>
-        <w:t>Update Part A</w:t>
-      </w:r>
-      <w:r>
-        <w:t xml:space="preserve"> </w:t>
-      </w:r>
-    </w:p>
-    <w:p>
-      <w:r>
-        <w:rPr>
-          <w:rFonts w:hint="eastAsia"/>
-        </w:rPr>
-        <w:t>(</w:t>
-      </w:r>
-      <w:r>
-        <w:t>a).</w:t>
-      </w:r>
-      <w:r>
-        <w:t xml:space="preserve"> </w:t>
-      </w:r>
-      <w:r>
-        <w:t>Update Plan Project</w:t>
-      </w:r>
-      <w:r>
-        <w:t>/</w:t>
-      </w:r>
-      <w:r>
-        <w:t xml:space="preserve"> </w:t>
-      </w:r>
-      <w:r>
-        <w:t>Gantt Chart</w:t>
-      </w:r>
-      <w:r>
-        <w:t>:</w:t>
-      </w:r>
-      <w:r>
-        <w:t xml:space="preserve"> </w:t>
-      </w:r>
-      <w:r>
-        <w:t>Make changes to project plan and timeline as needed based on progress.</w:t>
-      </w:r>
-    </w:p>
-    <w:p>
-      <w:r>
-        <w:t xml:space="preserve">Estimated Time: </w:t>
-      </w:r>
-      <w:r>
-        <w:t>Anytime when PartB starting.</w:t>
-      </w:r>
-    </w:p>
-    <w:p>
-      <w:r>
-        <w:rPr>
-          <w:rFonts w:hint="eastAsia"/>
-        </w:rPr>
-        <w:t>(</w:t>
-      </w:r>
-      <w:r>
-        <w:t>b).</w:t>
-      </w:r>
-      <w:r>
-        <w:t xml:space="preserve"> Update Software Design document</w:t>
-      </w:r>
-      <w:r>
-        <w:t>:</w:t>
-      </w:r>
-    </w:p>
-    <w:p>
-      <w:r>
-        <w:t>1.Edit Needed requirement</w:t>
-      </w:r>
-      <w:r>
-        <w:t xml:space="preserve">: </w:t>
-      </w:r>
-      <w:r>
-        <w:t>Modify the requirements that have changed or need to be adjusted</w:t>
-      </w:r>
-      <w:r>
-        <w:t>.</w:t>
-      </w:r>
-    </w:p>
-    <w:p>
-      <w:r>
-        <w:t>2.Edit the way the software works</w:t>
-      </w:r>
-      <w:r>
-        <w:t>:</w:t>
-      </w:r>
-      <w:r>
-        <w:t xml:space="preserve"> </w:t>
-      </w:r>
-      <w:r>
-        <w:t>Update how the software works based on any new insights.</w:t>
-      </w:r>
-    </w:p>
-    <w:p>
-      <w:r>
-        <w:t>3.Edit System components</w:t>
-      </w:r>
-      <w:r>
-        <w:t>:</w:t>
-      </w:r>
-      <w:r>
-        <w:t xml:space="preserve"> </w:t>
-      </w:r>
-      <w:r>
-        <w:t>Make changes to the different parts of the software.</w:t>
-      </w:r>
-    </w:p>
-    <w:p>
-      <w:r>
-        <w:t>4.Edit Structure and user designs</w:t>
-      </w:r>
-      <w:r>
-        <w:t>:</w:t>
-      </w:r>
-      <w:r>
-        <w:t xml:space="preserve"> Adjust the layout and visual elements of the app.</w:t>
-      </w:r>
-    </w:p>
-    <w:p>
-      <w:r>
-        <w:t xml:space="preserve">Estimated Time: </w:t>
-      </w:r>
-      <w:r>
-        <w:t xml:space="preserve">Anytime when PartB </w:t>
-      </w:r>
-      <w:r>
-        <w:t>starting.</w:t>
-      </w:r>
-    </w:p>
-    <w:p>
-      <w:r>
-        <w:rPr>
-          <w:rFonts w:hint="eastAsia"/>
-        </w:rPr>
-        <w:t>2</w:t>
-      </w:r>
-      <w:r>
-        <w:t>.</w:t>
-      </w:r>
-      <w:r>
-        <w:t>Develop testing plan</w:t>
-      </w:r>
-    </w:p>
-    <w:p>
-      <w:r>
-        <w:t>(a). Develop Unit tests</w:t>
-      </w:r>
-      <w:r>
-        <w:t>:</w:t>
-      </w:r>
-      <w:r>
-        <w:t xml:space="preserve"> </w:t>
-      </w:r>
-      <w:r>
-        <w:t>Create small tests to check that different parts of your software are working correctly.</w:t>
-      </w:r>
-    </w:p>
-    <w:p>
-      <w:r>
-        <w:t xml:space="preserve">Estimated Time: About </w:t>
-      </w:r>
-      <w:r>
-        <w:t>3</w:t>
-      </w:r>
-      <w:r>
-        <w:t xml:space="preserve"> day</w:t>
-      </w:r>
-      <w:r>
-        <w:t>s</w:t>
-      </w:r>
-    </w:p>
-    <w:p>
-      <w:r>
-        <w:t>(b). Describe Coverage Test Results</w:t>
-      </w:r>
-      <w:r>
-        <w:t>:</w:t>
-      </w:r>
-      <w:r>
-        <w:t xml:space="preserve"> </w:t>
-      </w:r>
-      <w:r>
-        <w:t>Test Results: Explain how much of your software is being tested and what the results are.</w:t>
+        <w:t xml:space="preserve"> Test Results: Explain how much of your software is being tested and what the results are.</w:t>
       </w:r>
     </w:p>
     <w:p>
@@ -2080,88 +2004,74 @@
         <w:t>:</w:t>
       </w:r>
       <w:r>
+        <w:t xml:space="preserve"> Write the code for app using the Python programming language.</w:t>
+      </w:r>
+    </w:p>
+    <w:p>
+      <w:r>
+        <w:t xml:space="preserve">Estimated Time: About </w:t>
+      </w:r>
+      <w:r>
+        <w:t>2</w:t>
+      </w:r>
+      <w:r>
+        <w:t xml:space="preserve"> weeks</w:t>
+      </w:r>
+    </w:p>
+    <w:p>
+      <w:r>
+        <w:t>(b). Empty Data Analysis Program</w:t>
+      </w:r>
+      <w:r>
+        <w:t>:</w:t>
+      </w:r>
+      <w:r>
+        <w:t xml:space="preserve"> Develop a basic program to </w:t>
+      </w:r>
+      <w:r>
+        <w:t>analyse</w:t>
+      </w:r>
+      <w:r>
+        <w:t xml:space="preserve"> data, even if it doesn't do everything yet.</w:t>
+      </w:r>
+    </w:p>
+    <w:p>
+      <w:r>
+        <w:t xml:space="preserve">Estimated Time: Around </w:t>
+      </w:r>
+      <w:r>
+        <w:t>1</w:t>
+      </w:r>
+      <w:r>
+        <w:t xml:space="preserve"> week</w:t>
+      </w:r>
+    </w:p>
+    <w:p>
+      <w:r>
+        <w:rPr>
+          <w:rFonts w:hint="eastAsia"/>
+        </w:rPr>
+        <w:t>4</w:t>
+      </w:r>
+      <w:r>
+        <w:t>.Summarise analysis</w:t>
+      </w:r>
+    </w:p>
+    <w:p>
+      <w:r>
+        <w:t>(a).</w:t>
+      </w:r>
+      <w:r>
         <w:t xml:space="preserve"> </w:t>
       </w:r>
       <w:r>
-        <w:t>Write the code for app using the Python programming language.</w:t>
-      </w:r>
-    </w:p>
-    <w:p>
-      <w:r>
-        <w:t xml:space="preserve">Estimated Time: About </w:t>
-      </w:r>
-      <w:r>
-        <w:t>2</w:t>
-      </w:r>
-      <w:r>
-        <w:t xml:space="preserve"> weeks</w:t>
-      </w:r>
-    </w:p>
-    <w:p>
-      <w:r>
-        <w:t>(b). Empty Data Analysis Program</w:t>
+        <w:t>Describe Results</w:t>
       </w:r>
       <w:r>
         <w:t>:</w:t>
       </w:r>
       <w:r>
-        <w:t xml:space="preserve"> </w:t>
-      </w:r>
-      <w:r>
-        <w:t xml:space="preserve">Develop a basic program to </w:t>
-      </w:r>
-      <w:r>
-        <w:t>analyse</w:t>
-      </w:r>
-      <w:r>
-        <w:t xml:space="preserve"> data, even if it doesn't do everything yet.</w:t>
-      </w:r>
-    </w:p>
-    <w:p>
-      <w:r>
-        <w:t xml:space="preserve">Estimated Time: Around </w:t>
-      </w:r>
-      <w:r>
-        <w:t>1</w:t>
-      </w:r>
-      <w:r>
-        <w:t xml:space="preserve"> week</w:t>
-      </w:r>
-    </w:p>
-    <w:p>
-      <w:r>
-        <w:rPr>
-          <w:rFonts w:hint="eastAsia"/>
-        </w:rPr>
-        <w:t>4</w:t>
-      </w:r>
-      <w:r>
-        <w:t>.Summarise analysis</w:t>
-      </w:r>
-    </w:p>
-    <w:p>
-      <w:r>
-        <w:t>(a).</w:t>
-      </w:r>
-      <w:r>
-        <w:t xml:space="preserve"> </w:t>
-      </w:r>
-      <w:proofErr w:type="gramStart"/>
-      <w:r>
-        <w:t>Describe</w:t>
-      </w:r>
-      <w:proofErr w:type="gramEnd"/>
-      <w:r>
-        <w:t xml:space="preserve"> Results</w:t>
-      </w:r>
-      <w:r>
-        <w:t>:</w:t>
-      </w:r>
-      <w:r>
-        <w:t xml:space="preserve"> </w:t>
-      </w:r>
-      <w:r>
-        <w:t>Write about what you found during your analysis and any insights you gained.</w:t>
+        <w:t xml:space="preserve"> Write about what you found during your analysis and any insights you gained.</w:t>
       </w:r>
     </w:p>
     <w:p>

</xml_diff>

<commit_message>
Modifying all the documents for final submit
</commit_message>
<xml_diff>
--- a/Project Plan.docx
+++ b/Project Plan.docx
@@ -26,15 +26,7 @@
     </w:p>
     <w:p>
       <w:r>
-        <w:t xml:space="preserve">Student Names: </w:t>
-      </w:r>
-      <w:proofErr w:type="spellStart"/>
-      <w:r>
-        <w:t>Vy</w:t>
-      </w:r>
-      <w:proofErr w:type="spellEnd"/>
-      <w:r>
-        <w:t xml:space="preserve"> Dang s5245519</w:t>
+        <w:t>Student Names: Vy Dang s5245519</w:t>
       </w:r>
     </w:p>
     <w:p>
@@ -95,12 +87,15 @@
           <w:pPr>
             <w:pStyle w:val="TOC1"/>
             <w:tabs>
-              <w:tab w:val="left" w:pos="660"/>
+              <w:tab w:val="left" w:pos="720"/>
               <w:tab w:val="right" w:leader="dot" w:pos="9016"/>
             </w:tabs>
             <w:rPr>
               <w:noProof/>
-              <w:lang w:eastAsia="en-AU"/>
+              <w:kern w:val="2"/>
+              <w:sz w:val="24"/>
+              <w:lang w:val="en-US" w:eastAsia="zh-TW"/>
+              <w14:ligatures w14:val="standardContextual"/>
             </w:rPr>
           </w:pPr>
           <w:r>
@@ -127,7 +122,7 @@
             </w:rPr>
             <w:fldChar w:fldCharType="separate"/>
           </w:r>
-          <w:hyperlink w:anchor="_Toc46748287" w:history="1">
+          <w:hyperlink w:anchor="_Toc144653242" w:history="1">
             <w:r>
               <w:rPr>
                 <w:rStyle w:val="Hyperlink"/>
@@ -138,7 +133,10 @@
             <w:r>
               <w:rPr>
                 <w:noProof/>
-                <w:lang w:eastAsia="en-AU"/>
+                <w:kern w:val="2"/>
+                <w:sz w:val="24"/>
+                <w:lang w:val="en-US" w:eastAsia="zh-TW"/>
+                <w14:ligatures w14:val="standardContextual"/>
               </w:rPr>
               <w:tab/>
             </w:r>
@@ -168,7 +166,7 @@
                 <w:noProof/>
                 <w:webHidden/>
               </w:rPr>
-              <w:instrText xml:space="preserve"> PAGEREF _Toc46748287 \h </w:instrText>
+              <w:instrText xml:space="preserve"> PAGEREF _Toc144653242 \h </w:instrText>
             </w:r>
             <w:r>
               <w:rPr>
@@ -203,15 +201,18 @@
           <w:pPr>
             <w:pStyle w:val="TOC2"/>
             <w:tabs>
-              <w:tab w:val="left" w:pos="880"/>
+              <w:tab w:val="left" w:pos="960"/>
               <w:tab w:val="right" w:leader="dot" w:pos="9016"/>
             </w:tabs>
             <w:rPr>
               <w:noProof/>
-              <w:lang w:eastAsia="en-AU"/>
+              <w:kern w:val="2"/>
+              <w:sz w:val="24"/>
+              <w:lang w:val="en-US" w:eastAsia="zh-TW"/>
+              <w14:ligatures w14:val="standardContextual"/>
             </w:rPr>
           </w:pPr>
-          <w:hyperlink w:anchor="_Toc46748288" w:history="1">
+          <w:hyperlink w:anchor="_Toc144653243" w:history="1">
             <w:r>
               <w:rPr>
                 <w:rStyle w:val="Hyperlink"/>
@@ -222,7 +223,10 @@
             <w:r>
               <w:rPr>
                 <w:noProof/>
-                <w:lang w:eastAsia="en-AU"/>
+                <w:kern w:val="2"/>
+                <w:sz w:val="24"/>
+                <w:lang w:val="en-US" w:eastAsia="zh-TW"/>
+                <w14:ligatures w14:val="standardContextual"/>
               </w:rPr>
               <w:tab/>
             </w:r>
@@ -231,7 +235,7 @@
                 <w:rStyle w:val="Hyperlink"/>
                 <w:noProof/>
               </w:rPr>
-              <w:t>Problem Background</w:t>
+              <w:t>Background</w:t>
             </w:r>
             <w:r>
               <w:rPr>
@@ -252,7 +256,7 @@
                 <w:noProof/>
                 <w:webHidden/>
               </w:rPr>
-              <w:instrText xml:space="preserve"> PAGEREF _Toc46748288 \h </w:instrText>
+              <w:instrText xml:space="preserve"> PAGEREF _Toc144653243 \h </w:instrText>
             </w:r>
             <w:r>
               <w:rPr>
@@ -287,15 +291,18 @@
           <w:pPr>
             <w:pStyle w:val="TOC2"/>
             <w:tabs>
-              <w:tab w:val="left" w:pos="880"/>
+              <w:tab w:val="left" w:pos="960"/>
               <w:tab w:val="right" w:leader="dot" w:pos="9016"/>
             </w:tabs>
             <w:rPr>
               <w:noProof/>
-              <w:lang w:eastAsia="en-AU"/>
+              <w:kern w:val="2"/>
+              <w:sz w:val="24"/>
+              <w:lang w:val="en-US" w:eastAsia="zh-TW"/>
+              <w14:ligatures w14:val="standardContextual"/>
             </w:rPr>
           </w:pPr>
-          <w:hyperlink w:anchor="_Toc46748289" w:history="1">
+          <w:hyperlink w:anchor="_Toc144653244" w:history="1">
             <w:r>
               <w:rPr>
                 <w:rStyle w:val="Hyperlink"/>
@@ -306,7 +313,10 @@
             <w:r>
               <w:rPr>
                 <w:noProof/>
-                <w:lang w:eastAsia="en-AU"/>
+                <w:kern w:val="2"/>
+                <w:sz w:val="24"/>
+                <w:lang w:val="en-US" w:eastAsia="zh-TW"/>
+                <w14:ligatures w14:val="standardContextual"/>
               </w:rPr>
               <w:tab/>
             </w:r>
@@ -336,7 +346,7 @@
                 <w:noProof/>
                 <w:webHidden/>
               </w:rPr>
-              <w:instrText xml:space="preserve"> PAGEREF _Toc46748289 \h </w:instrText>
+              <w:instrText xml:space="preserve"> PAGEREF _Toc144653244 \h </w:instrText>
             </w:r>
             <w:r>
               <w:rPr>
@@ -371,15 +381,18 @@
           <w:pPr>
             <w:pStyle w:val="TOC2"/>
             <w:tabs>
-              <w:tab w:val="left" w:pos="880"/>
+              <w:tab w:val="left" w:pos="960"/>
               <w:tab w:val="right" w:leader="dot" w:pos="9016"/>
             </w:tabs>
             <w:rPr>
               <w:noProof/>
-              <w:lang w:eastAsia="en-AU"/>
+              <w:kern w:val="2"/>
+              <w:sz w:val="24"/>
+              <w:lang w:val="en-US" w:eastAsia="zh-TW"/>
+              <w14:ligatures w14:val="standardContextual"/>
             </w:rPr>
           </w:pPr>
-          <w:hyperlink w:anchor="_Toc46748290" w:history="1">
+          <w:hyperlink w:anchor="_Toc144653245" w:history="1">
             <w:r>
               <w:rPr>
                 <w:rStyle w:val="Hyperlink"/>
@@ -390,7 +403,10 @@
             <w:r>
               <w:rPr>
                 <w:noProof/>
-                <w:lang w:eastAsia="en-AU"/>
+                <w:kern w:val="2"/>
+                <w:sz w:val="24"/>
+                <w:lang w:val="en-US" w:eastAsia="zh-TW"/>
+                <w14:ligatures w14:val="standardContextual"/>
               </w:rPr>
               <w:tab/>
             </w:r>
@@ -420,7 +436,7 @@
                 <w:noProof/>
                 <w:webHidden/>
               </w:rPr>
-              <w:instrText xml:space="preserve"> PAGEREF _Toc46748290 \h </w:instrText>
+              <w:instrText xml:space="preserve"> PAGEREF _Toc144653245 \h </w:instrText>
             </w:r>
             <w:r>
               <w:rPr>
@@ -455,15 +471,18 @@
           <w:pPr>
             <w:pStyle w:val="TOC1"/>
             <w:tabs>
-              <w:tab w:val="left" w:pos="660"/>
+              <w:tab w:val="left" w:pos="720"/>
               <w:tab w:val="right" w:leader="dot" w:pos="9016"/>
             </w:tabs>
             <w:rPr>
               <w:noProof/>
-              <w:lang w:eastAsia="en-AU"/>
+              <w:kern w:val="2"/>
+              <w:sz w:val="24"/>
+              <w:lang w:val="en-US" w:eastAsia="zh-TW"/>
+              <w14:ligatures w14:val="standardContextual"/>
             </w:rPr>
           </w:pPr>
-          <w:hyperlink w:anchor="_Toc46748291" w:history="1">
+          <w:hyperlink w:anchor="_Toc144653246" w:history="1">
             <w:r>
               <w:rPr>
                 <w:rStyle w:val="Hyperlink"/>
@@ -474,7 +493,10 @@
             <w:r>
               <w:rPr>
                 <w:noProof/>
-                <w:lang w:eastAsia="en-AU"/>
+                <w:kern w:val="2"/>
+                <w:sz w:val="24"/>
+                <w:lang w:val="en-US" w:eastAsia="zh-TW"/>
+                <w14:ligatures w14:val="standardContextual"/>
               </w:rPr>
               <w:tab/>
             </w:r>
@@ -504,7 +526,7 @@
                 <w:noProof/>
                 <w:webHidden/>
               </w:rPr>
-              <w:instrText xml:space="preserve"> PAGEREF _Toc46748291 \h </w:instrText>
+              <w:instrText xml:space="preserve"> PAGEREF _Toc144653246 \h </w:instrText>
             </w:r>
             <w:r>
               <w:rPr>
@@ -539,15 +561,18 @@
           <w:pPr>
             <w:pStyle w:val="TOC1"/>
             <w:tabs>
-              <w:tab w:val="left" w:pos="660"/>
+              <w:tab w:val="left" w:pos="720"/>
               <w:tab w:val="right" w:leader="dot" w:pos="9016"/>
             </w:tabs>
             <w:rPr>
               <w:noProof/>
-              <w:lang w:eastAsia="en-AU"/>
+              <w:kern w:val="2"/>
+              <w:sz w:val="24"/>
+              <w:lang w:val="en-US" w:eastAsia="zh-TW"/>
+              <w14:ligatures w14:val="standardContextual"/>
             </w:rPr>
           </w:pPr>
-          <w:hyperlink w:anchor="_Toc46748292" w:history="1">
+          <w:hyperlink w:anchor="_Toc144653247" w:history="1">
             <w:r>
               <w:rPr>
                 <w:rStyle w:val="Hyperlink"/>
@@ -558,7 +583,10 @@
             <w:r>
               <w:rPr>
                 <w:noProof/>
-                <w:lang w:eastAsia="en-AU"/>
+                <w:kern w:val="2"/>
+                <w:sz w:val="24"/>
+                <w:lang w:val="en-US" w:eastAsia="zh-TW"/>
+                <w14:ligatures w14:val="standardContextual"/>
               </w:rPr>
               <w:tab/>
             </w:r>
@@ -588,7 +616,7 @@
                 <w:noProof/>
                 <w:webHidden/>
               </w:rPr>
-              <w:instrText xml:space="preserve"> PAGEREF _Toc46748292 \h </w:instrText>
+              <w:instrText xml:space="preserve"> PAGEREF _Toc144653247 \h </w:instrText>
             </w:r>
             <w:r>
               <w:rPr>
@@ -623,15 +651,18 @@
           <w:pPr>
             <w:pStyle w:val="TOC1"/>
             <w:tabs>
-              <w:tab w:val="left" w:pos="660"/>
+              <w:tab w:val="left" w:pos="720"/>
               <w:tab w:val="right" w:leader="dot" w:pos="9016"/>
             </w:tabs>
             <w:rPr>
               <w:noProof/>
-              <w:lang w:eastAsia="en-AU"/>
+              <w:kern w:val="2"/>
+              <w:sz w:val="24"/>
+              <w:lang w:val="en-US" w:eastAsia="zh-TW"/>
+              <w14:ligatures w14:val="standardContextual"/>
             </w:rPr>
           </w:pPr>
-          <w:hyperlink w:anchor="_Toc46748293" w:history="1">
+          <w:hyperlink w:anchor="_Toc144653248" w:history="1">
             <w:r>
               <w:rPr>
                 <w:rStyle w:val="Hyperlink"/>
@@ -642,7 +673,10 @@
             <w:r>
               <w:rPr>
                 <w:noProof/>
-                <w:lang w:eastAsia="en-AU"/>
+                <w:kern w:val="2"/>
+                <w:sz w:val="24"/>
+                <w:lang w:val="en-US" w:eastAsia="zh-TW"/>
+                <w14:ligatures w14:val="standardContextual"/>
               </w:rPr>
               <w:tab/>
             </w:r>
@@ -672,7 +706,7 @@
                 <w:noProof/>
                 <w:webHidden/>
               </w:rPr>
-              <w:instrText xml:space="preserve"> PAGEREF _Toc46748293 \h </w:instrText>
+              <w:instrText xml:space="preserve"> PAGEREF _Toc144653248 \h </w:instrText>
             </w:r>
             <w:r>
               <w:rPr>
@@ -692,7 +726,7 @@
                 <w:noProof/>
                 <w:webHidden/>
               </w:rPr>
-              <w:t>6</w:t>
+              <w:t>8</w:t>
             </w:r>
             <w:r>
               <w:rPr>
@@ -731,7 +765,7 @@
           <w:numId w:val="2"/>
         </w:numPr>
       </w:pPr>
-      <w:bookmarkStart w:id="0" w:name="_Toc46748287"/>
+      <w:bookmarkStart w:id="0" w:name="_Toc144653242"/>
       <w:r>
         <w:lastRenderedPageBreak/>
         <w:t>Introduction</w:t>
@@ -746,9 +780,11 @@
           <w:numId w:val="2"/>
         </w:numPr>
       </w:pPr>
+      <w:bookmarkStart w:id="1" w:name="_Toc144653243"/>
       <w:r>
         <w:t>Background</w:t>
       </w:r>
+      <w:bookmarkEnd w:id="1"/>
     </w:p>
     <w:p>
       <w:pPr>
@@ -789,11 +825,11 @@
           <w:numId w:val="2"/>
         </w:numPr>
       </w:pPr>
-      <w:bookmarkStart w:id="1" w:name="_Toc46748289"/>
+      <w:bookmarkStart w:id="2" w:name="_Toc144653244"/>
       <w:r>
         <w:t>Scope</w:t>
       </w:r>
-      <w:bookmarkEnd w:id="1"/>
+      <w:bookmarkEnd w:id="2"/>
     </w:p>
     <w:p>
       <w:pPr>
@@ -811,11 +847,11 @@
           <w:numId w:val="2"/>
         </w:numPr>
       </w:pPr>
-      <w:bookmarkStart w:id="2" w:name="_Toc46748290"/>
+      <w:bookmarkStart w:id="3" w:name="_Toc144653245"/>
       <w:r>
         <w:t>Document contents</w:t>
       </w:r>
-      <w:bookmarkEnd w:id="2"/>
+      <w:bookmarkEnd w:id="3"/>
     </w:p>
     <w:p>
       <w:pPr>
@@ -917,12 +953,12 @@
           <w:numId w:val="2"/>
         </w:numPr>
       </w:pPr>
-      <w:bookmarkStart w:id="3" w:name="_Toc46748291"/>
+      <w:bookmarkStart w:id="4" w:name="_Toc144653246"/>
       <w:r>
         <w:lastRenderedPageBreak/>
         <w:t>Work Breakdown Structure</w:t>
       </w:r>
-      <w:bookmarkEnd w:id="3"/>
+      <w:bookmarkEnd w:id="4"/>
     </w:p>
     <w:p>
       <w:r>
@@ -930,9 +966,9 @@
           <w:noProof/>
         </w:rPr>
         <w:drawing>
-          <wp:inline distT="0" distB="0" distL="0" distR="0" wp14:anchorId="60E7BDE1" wp14:editId="030C54D8">
-            <wp:extent cx="5731510" cy="5607050"/>
-            <wp:effectExtent l="0" t="0" r="2540" b="0"/>
+          <wp:inline distT="0" distB="0" distL="0" distR="0" wp14:anchorId="60E7BDE1" wp14:editId="6632B5F0">
+            <wp:extent cx="5261317" cy="4245610"/>
+            <wp:effectExtent l="0" t="0" r="0" b="2540"/>
             <wp:docPr id="453107464" name="Picture 4" descr="A diagram of a traffic penalty data&#10;&#10;Description automatically generated"/>
             <wp:cNvGraphicFramePr>
               <a:graphicFrameLocks xmlns:a="http://schemas.openxmlformats.org/drawingml/2006/main" noChangeAspect="1"/>
@@ -959,7 +995,7 @@
                   <pic:spPr>
                     <a:xfrm>
                       <a:off x="0" y="0"/>
-                      <a:ext cx="5731510" cy="5607050"/>
+                      <a:ext cx="5325156" cy="4297125"/>
                     </a:xfrm>
                     <a:prstGeom prst="rect">
                       <a:avLst/>
@@ -972,17 +1008,15 @@
         </w:drawing>
       </w:r>
     </w:p>
-    <w:p/>
     <w:p>
       <w:r>
         <w:rPr>
           <w:noProof/>
         </w:rPr>
-        <w:lastRenderedPageBreak/>
         <w:drawing>
-          <wp:inline distT="0" distB="0" distL="0" distR="0" wp14:anchorId="0F777A97" wp14:editId="14D0D35D">
-            <wp:extent cx="5731510" cy="5318125"/>
-            <wp:effectExtent l="0" t="0" r="2540" b="0"/>
+          <wp:inline distT="0" distB="0" distL="0" distR="0" wp14:anchorId="0F777A97" wp14:editId="2948C267">
+            <wp:extent cx="5190978" cy="4046855"/>
+            <wp:effectExtent l="0" t="0" r="0" b="0"/>
             <wp:docPr id="291240562" name="Picture 1" descr="A diagram of a flowchart&#10;&#10;Description automatically generated"/>
             <wp:cNvGraphicFramePr>
               <a:graphicFrameLocks xmlns:a="http://schemas.openxmlformats.org/drawingml/2006/main" noChangeAspect="1"/>
@@ -1009,7 +1043,7 @@
                   <pic:spPr>
                     <a:xfrm>
                       <a:off x="0" y="0"/>
-                      <a:ext cx="5731510" cy="5318125"/>
+                      <a:ext cx="5201558" cy="4055103"/>
                     </a:xfrm>
                     <a:prstGeom prst="rect">
                       <a:avLst/>
@@ -1030,14 +1064,15 @@
           <w:numId w:val="2"/>
         </w:numPr>
       </w:pPr>
-      <w:bookmarkStart w:id="4" w:name="_Toc46748292"/>
+      <w:bookmarkStart w:id="5" w:name="_Toc144653247"/>
       <w:r>
+        <w:lastRenderedPageBreak/>
         <w:t>Activity Definition</w:t>
       </w:r>
       <w:r>
         <w:t xml:space="preserve"> &amp; Estimation</w:t>
       </w:r>
-      <w:bookmarkEnd w:id="4"/>
+      <w:bookmarkEnd w:id="5"/>
     </w:p>
     <w:p>
       <w:pPr>
@@ -1046,6 +1081,12 @@
           <w:i/>
         </w:rPr>
       </w:pPr>
+      <w:r>
+        <w:rPr>
+          <w:i/>
+        </w:rPr>
+        <w:t xml:space="preserve">In this project planning phase, we define and estimate our tasks. We first identify what the project includes and create a task breakdown. Then, we describe each task in detail and estimate how long it will take. Using this information, we build a project schedule in a Gantt chart. </w:t>
+      </w:r>
     </w:p>
     <w:p>
       <w:pPr>
@@ -1054,19 +1095,11 @@
           <w:i/>
         </w:rPr>
       </w:pPr>
-      <w:proofErr w:type="spellStart"/>
       <w:r>
         <w:rPr>
           <w:i/>
         </w:rPr>
-        <w:t>PartA</w:t>
-      </w:r>
-      <w:proofErr w:type="spellEnd"/>
-      <w:r>
-        <w:rPr>
-          <w:i/>
-        </w:rPr>
-        <w:t xml:space="preserve">: </w:t>
+        <w:t xml:space="preserve">PartA: </w:t>
       </w:r>
     </w:p>
     <w:tbl>
@@ -2090,7 +2123,6 @@
                 <w:lang w:val="en-US" w:eastAsia="zh-TW"/>
               </w:rPr>
             </w:pPr>
-            <w:proofErr w:type="spellStart"/>
             <w:r>
               <w:rPr>
                 <w:rFonts w:ascii="Segoe UI" w:eastAsia="新細明體" w:hAnsi="Segoe UI" w:cs="Segoe UI"/>
@@ -2101,7 +2133,6 @@
               </w:rPr>
               <w:t>Analyse</w:t>
             </w:r>
-            <w:proofErr w:type="spellEnd"/>
             <w:r>
               <w:rPr>
                 <w:rFonts w:ascii="Segoe UI" w:eastAsia="新細明體" w:hAnsi="Segoe UI" w:cs="Segoe UI"/>
@@ -4025,7 +4056,6 @@
                 <w:szCs w:val="20"/>
                 <w:lang w:val="en-US" w:eastAsia="zh-TW"/>
               </w:rPr>
-              <w:lastRenderedPageBreak/>
               <w:t>- Edit Structure and User Designs: Adjust app layout and visual elements.</w:t>
             </w:r>
           </w:p>
@@ -4054,7 +4084,6 @@
                 <w:szCs w:val="20"/>
                 <w:lang w:val="en-US" w:eastAsia="zh-TW"/>
               </w:rPr>
-              <w:lastRenderedPageBreak/>
               <w:t>Anytime when Part B starts</w:t>
             </w:r>
           </w:p>
@@ -5083,42 +5112,105 @@
           <w:numId w:val="2"/>
         </w:numPr>
       </w:pPr>
-      <w:bookmarkStart w:id="5" w:name="_Toc46748293"/>
+      <w:bookmarkStart w:id="6" w:name="_Toc144653248"/>
       <w:r>
         <w:lastRenderedPageBreak/>
         <w:t>Gantt Chart</w:t>
       </w:r>
-      <w:bookmarkEnd w:id="5"/>
+      <w:bookmarkEnd w:id="6"/>
     </w:p>
     <w:p>
-      <w:pPr>
-        <w:pStyle w:val="ListParagraph"/>
-        <w:ind w:left="432"/>
-      </w:pPr>
+      <w:r>
+        <w:t>This Gantt chart shows the steps we'll take to complete our project. We start by figuring out what the project involves and how long it will take. Then, we break it down into tasks and estimate how long each one will take. We create a schedule in Excel to keep track of everything. We also spend time understanding what users need and what software we'll use. We make diagrams to show how everything works and design the user interface. Throughout the project, we use GIT and GitHub to control versions and work together. These steps help us plan and execute our project successfully</w:t>
+      </w:r>
+      <w:r>
+        <w:t>.</w:t>
+      </w:r>
     </w:p>
     <w:p>
-      <w:pPr>
-        <w:rPr>
-          <w:i/>
-          <w:color w:val="FF0000"/>
-        </w:rPr>
-      </w:pPr>
       <w:r>
         <w:rPr>
-          <w:i/>
-          <w:color w:val="FF0000"/>
+          <w:noProof/>
         </w:rPr>
-        <w:t>This section should contain your Gantt chart. The items in the Gantt chart should match the activity definition from section 3.</w:t>
+        <w:drawing>
+          <wp:inline distT="0" distB="0" distL="0" distR="0" wp14:anchorId="03FDDF83" wp14:editId="3D744F00">
+            <wp:extent cx="3543482" cy="3486329"/>
+            <wp:effectExtent l="0" t="0" r="0" b="0"/>
+            <wp:docPr id="815570436" name="Picture 1"/>
+            <wp:cNvGraphicFramePr>
+              <a:graphicFrameLocks xmlns:a="http://schemas.openxmlformats.org/drawingml/2006/main" noChangeAspect="1"/>
+            </wp:cNvGraphicFramePr>
+            <a:graphic xmlns:a="http://schemas.openxmlformats.org/drawingml/2006/main">
+              <a:graphicData uri="http://schemas.openxmlformats.org/drawingml/2006/picture">
+                <pic:pic xmlns:pic="http://schemas.openxmlformats.org/drawingml/2006/picture">
+                  <pic:nvPicPr>
+                    <pic:cNvPr id="815570436" name=""/>
+                    <pic:cNvPicPr/>
+                  </pic:nvPicPr>
+                  <pic:blipFill>
+                    <a:blip r:embed="rId10"/>
+                    <a:stretch>
+                      <a:fillRect/>
+                    </a:stretch>
+                  </pic:blipFill>
+                  <pic:spPr>
+                    <a:xfrm>
+                      <a:off x="0" y="0"/>
+                      <a:ext cx="3543482" cy="3486329"/>
+                    </a:xfrm>
+                    <a:prstGeom prst="rect">
+                      <a:avLst/>
+                    </a:prstGeom>
+                  </pic:spPr>
+                </pic:pic>
+              </a:graphicData>
+            </a:graphic>
+          </wp:inline>
+        </w:drawing>
       </w:r>
+    </w:p>
+    <w:p>
       <w:r>
         <w:rPr>
-          <w:i/>
-          <w:color w:val="FF0000"/>
+          <w:noProof/>
         </w:rPr>
-        <w:t xml:space="preserve"> You should also submit your Gantt chart file separately.</w:t>
+        <w:drawing>
+          <wp:inline distT="0" distB="0" distL="0" distR="0" wp14:anchorId="4569070F" wp14:editId="502230F9">
+            <wp:extent cx="5731510" cy="2713355"/>
+            <wp:effectExtent l="0" t="0" r="2540" b="0"/>
+            <wp:docPr id="676842188" name="Picture 1" descr="A screenshot of a graph&#10;&#10;Description automatically generated"/>
+            <wp:cNvGraphicFramePr>
+              <a:graphicFrameLocks xmlns:a="http://schemas.openxmlformats.org/drawingml/2006/main" noChangeAspect="1"/>
+            </wp:cNvGraphicFramePr>
+            <a:graphic xmlns:a="http://schemas.openxmlformats.org/drawingml/2006/main">
+              <a:graphicData uri="http://schemas.openxmlformats.org/drawingml/2006/picture">
+                <pic:pic xmlns:pic="http://schemas.openxmlformats.org/drawingml/2006/picture">
+                  <pic:nvPicPr>
+                    <pic:cNvPr id="676842188" name="Picture 1" descr="A screenshot of a graph&#10;&#10;Description automatically generated"/>
+                    <pic:cNvPicPr/>
+                  </pic:nvPicPr>
+                  <pic:blipFill>
+                    <a:blip r:embed="rId11"/>
+                    <a:stretch>
+                      <a:fillRect/>
+                    </a:stretch>
+                  </pic:blipFill>
+                  <pic:spPr>
+                    <a:xfrm>
+                      <a:off x="0" y="0"/>
+                      <a:ext cx="5731510" cy="2713355"/>
+                    </a:xfrm>
+                    <a:prstGeom prst="rect">
+                      <a:avLst/>
+                    </a:prstGeom>
+                  </pic:spPr>
+                </pic:pic>
+              </a:graphicData>
+            </a:graphic>
+          </wp:inline>
+        </w:drawing>
       </w:r>
     </w:p>
-    <w:p/>
     <w:sectPr>
       <w:pgSz w:w="11906" w:h="16838"/>
       <w:pgMar w:top="1440" w:right="1440" w:bottom="1440" w:left="1440" w:header="708" w:footer="708" w:gutter="0"/>

</xml_diff>

<commit_message>
Final update of documents
</commit_message>
<xml_diff>
--- a/Project Plan.docx
+++ b/Project Plan.docx
@@ -7,10 +7,7 @@
         <w:pStyle w:val="Title"/>
       </w:pPr>
       <w:r>
-        <w:t>Project Plan</w:t>
-      </w:r>
-      <w:r>
-        <w:t xml:space="preserve"> </w:t>
+        <w:t xml:space="preserve">Project Plan </w:t>
       </w:r>
     </w:p>
     <w:p>
@@ -26,7 +23,15 @@
     </w:p>
     <w:p>
       <w:r>
-        <w:t>Student Names: Vy Dang s5245519</w:t>
+        <w:t xml:space="preserve">Student Names: </w:t>
+      </w:r>
+      <w:proofErr w:type="spellStart"/>
+      <w:r>
+        <w:t>Vy</w:t>
+      </w:r>
+      <w:proofErr w:type="spellEnd"/>
+      <w:r>
+        <w:t xml:space="preserve"> Dang s5245519</w:t>
       </w:r>
     </w:p>
     <w:p>
@@ -38,8 +43,13 @@
       <w:r>
         <w:t xml:space="preserve">Student Names: </w:t>
       </w:r>
+      <w:proofErr w:type="spellStart"/>
       <w:r>
-        <w:t>Pouya Yazdani</w:t>
+        <w:t>Pouya</w:t>
+      </w:r>
+      <w:proofErr w:type="spellEnd"/>
+      <w:r>
+        <w:t xml:space="preserve"> Yazdani</w:t>
       </w:r>
       <w:r>
         <w:t xml:space="preserve"> </w:t>
@@ -966,7 +976,7 @@
           <w:noProof/>
         </w:rPr>
         <w:drawing>
-          <wp:inline distT="0" distB="0" distL="0" distR="0" wp14:anchorId="60E7BDE1" wp14:editId="6632B5F0">
+          <wp:inline distT="0" distB="0" distL="0" distR="0" wp14:anchorId="7C29B876" wp14:editId="67967B3B">
             <wp:extent cx="5261317" cy="4245610"/>
             <wp:effectExtent l="0" t="0" r="0" b="2540"/>
             <wp:docPr id="453107464" name="Picture 4" descr="A diagram of a traffic penalty data&#10;&#10;Description automatically generated"/>
@@ -1014,7 +1024,7 @@
           <w:noProof/>
         </w:rPr>
         <w:drawing>
-          <wp:inline distT="0" distB="0" distL="0" distR="0" wp14:anchorId="0F777A97" wp14:editId="2948C267">
+          <wp:inline distT="0" distB="0" distL="0" distR="0" wp14:anchorId="130263B9" wp14:editId="5DB86927">
             <wp:extent cx="5190978" cy="4046855"/>
             <wp:effectExtent l="0" t="0" r="0" b="0"/>
             <wp:docPr id="291240562" name="Picture 1" descr="A diagram of a flowchart&#10;&#10;Description automatically generated"/>
@@ -1067,10 +1077,7 @@
       <w:bookmarkStart w:id="5" w:name="_Toc144653247"/>
       <w:r>
         <w:lastRenderedPageBreak/>
-        <w:t>Activity Definition</w:t>
-      </w:r>
-      <w:r>
-        <w:t xml:space="preserve"> &amp; Estimation</w:t>
+        <w:t>Activity Definition &amp; Estimation</w:t>
       </w:r>
       <w:bookmarkEnd w:id="5"/>
     </w:p>
@@ -1095,11 +1102,19 @@
           <w:i/>
         </w:rPr>
       </w:pPr>
+      <w:proofErr w:type="spellStart"/>
       <w:r>
         <w:rPr>
           <w:i/>
         </w:rPr>
-        <w:t xml:space="preserve">PartA: </w:t>
+        <w:t>PartA</w:t>
+      </w:r>
+      <w:proofErr w:type="spellEnd"/>
+      <w:r>
+        <w:rPr>
+          <w:i/>
+        </w:rPr>
+        <w:t xml:space="preserve">: </w:t>
       </w:r>
     </w:p>
     <w:tbl>
@@ -1127,7 +1142,7 @@
             <w:pPr>
               <w:jc w:val="center"/>
               <w:rPr>
-                <w:rFonts w:ascii="Segoe UI" w:eastAsia="新細明體" w:hAnsi="Segoe UI" w:cs="Segoe UI"/>
+                <w:rFonts w:ascii="Segoe UI" w:eastAsia="PMingLiU" w:hAnsi="Segoe UI" w:cs="Segoe UI"/>
                 <w:b/>
                 <w:bCs/>
                 <w:color w:val="374151"/>
@@ -1136,7 +1151,7 @@
             </w:pPr>
             <w:r>
               <w:rPr>
-                <w:rFonts w:ascii="Segoe UI" w:eastAsia="新細明體" w:hAnsi="Segoe UI" w:cs="Segoe UI" w:hint="eastAsia"/>
+                <w:rFonts w:ascii="Segoe UI" w:eastAsia="PMingLiU" w:hAnsi="Segoe UI" w:cs="Segoe UI" w:hint="eastAsia"/>
                 <w:b/>
                 <w:bCs/>
                 <w:color w:val="374151"/>
@@ -1146,7 +1161,7 @@
             </w:r>
             <w:r>
               <w:rPr>
-                <w:rFonts w:ascii="Segoe UI" w:eastAsia="新細明體" w:hAnsi="Segoe UI" w:cs="Segoe UI"/>
+                <w:rFonts w:ascii="Segoe UI" w:eastAsia="PMingLiU" w:hAnsi="Segoe UI" w:cs="Segoe UI"/>
                 <w:b/>
                 <w:bCs/>
                 <w:color w:val="374151"/>
@@ -1165,7 +1180,7 @@
             <w:pPr>
               <w:jc w:val="center"/>
               <w:rPr>
-                <w:rFonts w:ascii="Segoe UI" w:eastAsia="新細明體" w:hAnsi="Segoe UI" w:cs="Segoe UI"/>
+                <w:rFonts w:ascii="Segoe UI" w:eastAsia="PMingLiU" w:hAnsi="Segoe UI" w:cs="Segoe UI"/>
                 <w:b/>
                 <w:bCs/>
                 <w:color w:val="374151"/>
@@ -1174,7 +1189,7 @@
             </w:pPr>
             <w:r>
               <w:rPr>
-                <w:rFonts w:ascii="Segoe UI" w:eastAsia="新細明體" w:hAnsi="Segoe UI" w:cs="Segoe UI" w:hint="eastAsia"/>
+                <w:rFonts w:ascii="Segoe UI" w:eastAsia="PMingLiU" w:hAnsi="Segoe UI" w:cs="Segoe UI" w:hint="eastAsia"/>
                 <w:b/>
                 <w:bCs/>
                 <w:color w:val="374151"/>
@@ -1184,7 +1199,7 @@
             </w:r>
             <w:r>
               <w:rPr>
-                <w:rFonts w:ascii="Segoe UI" w:eastAsia="新細明體" w:hAnsi="Segoe UI" w:cs="Segoe UI"/>
+                <w:rFonts w:ascii="Segoe UI" w:eastAsia="PMingLiU" w:hAnsi="Segoe UI" w:cs="Segoe UI"/>
                 <w:b/>
                 <w:bCs/>
                 <w:color w:val="374151"/>
@@ -1203,7 +1218,7 @@
             <w:pPr>
               <w:jc w:val="center"/>
               <w:rPr>
-                <w:rFonts w:ascii="Segoe UI" w:eastAsia="新細明體" w:hAnsi="Segoe UI" w:cs="Segoe UI"/>
+                <w:rFonts w:ascii="Segoe UI" w:eastAsia="PMingLiU" w:hAnsi="Segoe UI" w:cs="Segoe UI"/>
                 <w:b/>
                 <w:bCs/>
                 <w:color w:val="374151"/>
@@ -1212,7 +1227,7 @@
             </w:pPr>
             <w:r>
               <w:rPr>
-                <w:rFonts w:ascii="Segoe UI" w:eastAsia="新細明體" w:hAnsi="Segoe UI" w:cs="Segoe UI"/>
+                <w:rFonts w:ascii="Segoe UI" w:eastAsia="PMingLiU" w:hAnsi="Segoe UI" w:cs="Segoe UI"/>
                 <w:b/>
                 <w:bCs/>
                 <w:color w:val="374151"/>
@@ -1231,7 +1246,7 @@
             <w:pPr>
               <w:jc w:val="center"/>
               <w:rPr>
-                <w:rFonts w:ascii="Segoe UI" w:eastAsia="新細明體" w:hAnsi="Segoe UI" w:cs="Segoe UI"/>
+                <w:rFonts w:ascii="Segoe UI" w:eastAsia="PMingLiU" w:hAnsi="Segoe UI" w:cs="Segoe UI"/>
                 <w:b/>
                 <w:bCs/>
                 <w:color w:val="374151"/>
@@ -1240,7 +1255,7 @@
             </w:pPr>
             <w:r>
               <w:rPr>
-                <w:rFonts w:ascii="Segoe UI" w:eastAsia="新細明體" w:hAnsi="Segoe UI" w:cs="Segoe UI" w:hint="eastAsia"/>
+                <w:rFonts w:ascii="Segoe UI" w:eastAsia="PMingLiU" w:hAnsi="Segoe UI" w:cs="Segoe UI" w:hint="eastAsia"/>
                 <w:b/>
                 <w:bCs/>
                 <w:color w:val="374151"/>
@@ -1250,7 +1265,7 @@
             </w:r>
             <w:r>
               <w:rPr>
-                <w:rFonts w:ascii="Segoe UI" w:eastAsia="新細明體" w:hAnsi="Segoe UI" w:cs="Segoe UI"/>
+                <w:rFonts w:ascii="Segoe UI" w:eastAsia="PMingLiU" w:hAnsi="Segoe UI" w:cs="Segoe UI"/>
                 <w:b/>
                 <w:bCs/>
                 <w:color w:val="374151"/>
@@ -1274,16 +1289,16 @@
             <w:pPr>
               <w:jc w:val="center"/>
               <w:rPr>
-                <w:rFonts w:ascii="Segoe UI" w:eastAsia="新細明體" w:hAnsi="Segoe UI" w:cs="Segoe UI"/>
-                <w:color w:val="374151"/>
-                <w:sz w:val="20"/>
-                <w:szCs w:val="20"/>
-                <w:lang w:val="en-US" w:eastAsia="zh-TW"/>
-              </w:rPr>
-            </w:pPr>
-            <w:r>
-              <w:rPr>
-                <w:rFonts w:ascii="Segoe UI" w:eastAsia="新細明體" w:hAnsi="Segoe UI" w:cs="Segoe UI" w:hint="eastAsia"/>
+                <w:rFonts w:ascii="Segoe UI" w:eastAsia="PMingLiU" w:hAnsi="Segoe UI" w:cs="Segoe UI"/>
+                <w:color w:val="374151"/>
+                <w:sz w:val="20"/>
+                <w:szCs w:val="20"/>
+                <w:lang w:val="en-US" w:eastAsia="zh-TW"/>
+              </w:rPr>
+            </w:pPr>
+            <w:r>
+              <w:rPr>
+                <w:rFonts w:ascii="Segoe UI" w:eastAsia="PMingLiU" w:hAnsi="Segoe UI" w:cs="Segoe UI" w:hint="eastAsia"/>
                 <w:color w:val="374151"/>
                 <w:sz w:val="20"/>
                 <w:szCs w:val="20"/>
@@ -1293,7 +1308,7 @@
             </w:r>
             <w:r>
               <w:rPr>
-                <w:rFonts w:ascii="Segoe UI" w:eastAsia="新細明體" w:hAnsi="Segoe UI" w:cs="Segoe UI"/>
+                <w:rFonts w:ascii="Segoe UI" w:eastAsia="PMingLiU" w:hAnsi="Segoe UI" w:cs="Segoe UI"/>
                 <w:color w:val="374151"/>
                 <w:sz w:val="20"/>
                 <w:szCs w:val="20"/>
@@ -1312,16 +1327,16 @@
             <w:pPr>
               <w:jc w:val="center"/>
               <w:rPr>
-                <w:rFonts w:ascii="Segoe UI" w:eastAsia="新細明體" w:hAnsi="Segoe UI" w:cs="Segoe UI"/>
-                <w:color w:val="374151"/>
-                <w:sz w:val="20"/>
-                <w:szCs w:val="20"/>
-                <w:lang w:val="en-US" w:eastAsia="zh-TW"/>
-              </w:rPr>
-            </w:pPr>
-            <w:r>
-              <w:rPr>
-                <w:rFonts w:ascii="Segoe UI" w:eastAsia="新細明體" w:hAnsi="Segoe UI" w:cs="Segoe UI"/>
+                <w:rFonts w:ascii="Segoe UI" w:eastAsia="PMingLiU" w:hAnsi="Segoe UI" w:cs="Segoe UI"/>
+                <w:color w:val="374151"/>
+                <w:sz w:val="20"/>
+                <w:szCs w:val="20"/>
+                <w:lang w:val="en-US" w:eastAsia="zh-TW"/>
+              </w:rPr>
+            </w:pPr>
+            <w:r>
+              <w:rPr>
+                <w:rFonts w:ascii="Segoe UI" w:eastAsia="PMingLiU" w:hAnsi="Segoe UI" w:cs="Segoe UI"/>
                 <w:color w:val="374151"/>
                 <w:sz w:val="20"/>
                 <w:szCs w:val="20"/>
@@ -1340,7 +1355,7 @@
             <w:pPr>
               <w:jc w:val="center"/>
               <w:rPr>
-                <w:rFonts w:ascii="Segoe UI" w:eastAsia="新細明體" w:hAnsi="Segoe UI" w:cs="Segoe UI"/>
+                <w:rFonts w:ascii="Segoe UI" w:eastAsia="PMingLiU" w:hAnsi="Segoe UI" w:cs="Segoe UI"/>
                 <w:color w:val="374151"/>
                 <w:sz w:val="20"/>
                 <w:szCs w:val="20"/>
@@ -1358,7 +1373,7 @@
             <w:pPr>
               <w:jc w:val="center"/>
               <w:rPr>
-                <w:rFonts w:ascii="Segoe UI" w:eastAsia="新細明體" w:hAnsi="Segoe UI" w:cs="Segoe UI"/>
+                <w:rFonts w:ascii="Segoe UI" w:eastAsia="PMingLiU" w:hAnsi="Segoe UI" w:cs="Segoe UI"/>
                 <w:color w:val="374151"/>
                 <w:sz w:val="20"/>
                 <w:szCs w:val="20"/>
@@ -1381,7 +1396,7 @@
             <w:pPr>
               <w:jc w:val="center"/>
               <w:rPr>
-                <w:rFonts w:ascii="Segoe UI" w:eastAsia="新細明體" w:hAnsi="Segoe UI" w:cs="Segoe UI"/>
+                <w:rFonts w:ascii="Segoe UI" w:eastAsia="PMingLiU" w:hAnsi="Segoe UI" w:cs="Segoe UI"/>
                 <w:color w:val="374151"/>
                 <w:sz w:val="20"/>
                 <w:szCs w:val="20"/>
@@ -1399,16 +1414,16 @@
             <w:pPr>
               <w:jc w:val="center"/>
               <w:rPr>
-                <w:rFonts w:ascii="Segoe UI" w:eastAsia="新細明體" w:hAnsi="Segoe UI" w:cs="Segoe UI"/>
-                <w:color w:val="374151"/>
-                <w:sz w:val="20"/>
-                <w:szCs w:val="20"/>
-                <w:lang w:val="en-US" w:eastAsia="zh-TW"/>
-              </w:rPr>
-            </w:pPr>
-            <w:r>
-              <w:rPr>
-                <w:rFonts w:ascii="Segoe UI" w:eastAsia="新細明體" w:hAnsi="Segoe UI" w:cs="Segoe UI"/>
+                <w:rFonts w:ascii="Segoe UI" w:eastAsia="PMingLiU" w:hAnsi="Segoe UI" w:cs="Segoe UI"/>
+                <w:color w:val="374151"/>
+                <w:sz w:val="20"/>
+                <w:szCs w:val="20"/>
+                <w:lang w:val="en-US" w:eastAsia="zh-TW"/>
+              </w:rPr>
+            </w:pPr>
+            <w:r>
+              <w:rPr>
+                <w:rFonts w:ascii="Segoe UI" w:eastAsia="PMingLiU" w:hAnsi="Segoe UI" w:cs="Segoe UI"/>
                 <w:color w:val="374151"/>
                 <w:sz w:val="20"/>
                 <w:szCs w:val="20"/>
@@ -1427,16 +1442,16 @@
             <w:pPr>
               <w:jc w:val="center"/>
               <w:rPr>
-                <w:rFonts w:ascii="Segoe UI" w:eastAsia="新細明體" w:hAnsi="Segoe UI" w:cs="Segoe UI"/>
-                <w:color w:val="374151"/>
-                <w:sz w:val="20"/>
-                <w:szCs w:val="20"/>
-                <w:lang w:val="en-US" w:eastAsia="zh-TW"/>
-              </w:rPr>
-            </w:pPr>
-            <w:r>
-              <w:rPr>
-                <w:rFonts w:ascii="Segoe UI" w:eastAsia="新細明體" w:hAnsi="Segoe UI" w:cs="Segoe UI"/>
+                <w:rFonts w:ascii="Segoe UI" w:eastAsia="PMingLiU" w:hAnsi="Segoe UI" w:cs="Segoe UI"/>
+                <w:color w:val="374151"/>
+                <w:sz w:val="20"/>
+                <w:szCs w:val="20"/>
+                <w:lang w:val="en-US" w:eastAsia="zh-TW"/>
+              </w:rPr>
+            </w:pPr>
+            <w:r>
+              <w:rPr>
+                <w:rFonts w:ascii="Segoe UI" w:eastAsia="PMingLiU" w:hAnsi="Segoe UI" w:cs="Segoe UI"/>
                 <w:color w:val="374151"/>
                 <w:sz w:val="20"/>
                 <w:szCs w:val="20"/>
@@ -1455,16 +1470,16 @@
             <w:pPr>
               <w:jc w:val="center"/>
               <w:rPr>
-                <w:rFonts w:ascii="Segoe UI" w:eastAsia="新細明體" w:hAnsi="Segoe UI" w:cs="Segoe UI"/>
-                <w:color w:val="374151"/>
-                <w:sz w:val="20"/>
-                <w:szCs w:val="20"/>
-                <w:lang w:val="en-US" w:eastAsia="zh-TW"/>
-              </w:rPr>
-            </w:pPr>
-            <w:r>
-              <w:rPr>
-                <w:rFonts w:ascii="Segoe UI" w:eastAsia="新細明體" w:hAnsi="Segoe UI" w:cs="Segoe UI"/>
+                <w:rFonts w:ascii="Segoe UI" w:eastAsia="PMingLiU" w:hAnsi="Segoe UI" w:cs="Segoe UI"/>
+                <w:color w:val="374151"/>
+                <w:sz w:val="20"/>
+                <w:szCs w:val="20"/>
+                <w:lang w:val="en-US" w:eastAsia="zh-TW"/>
+              </w:rPr>
+            </w:pPr>
+            <w:r>
+              <w:rPr>
+                <w:rFonts w:ascii="Segoe UI" w:eastAsia="PMingLiU" w:hAnsi="Segoe UI" w:cs="Segoe UI"/>
                 <w:color w:val="374151"/>
                 <w:sz w:val="20"/>
                 <w:szCs w:val="20"/>
@@ -1488,7 +1503,7 @@
             <w:pPr>
               <w:jc w:val="center"/>
               <w:rPr>
-                <w:rFonts w:ascii="Segoe UI" w:eastAsia="新細明體" w:hAnsi="Segoe UI" w:cs="Segoe UI"/>
+                <w:rFonts w:ascii="Segoe UI" w:eastAsia="PMingLiU" w:hAnsi="Segoe UI" w:cs="Segoe UI"/>
                 <w:color w:val="374151"/>
                 <w:sz w:val="20"/>
                 <w:szCs w:val="20"/>
@@ -1506,16 +1521,16 @@
             <w:pPr>
               <w:jc w:val="center"/>
               <w:rPr>
-                <w:rFonts w:ascii="Segoe UI" w:eastAsia="新細明體" w:hAnsi="Segoe UI" w:cs="Segoe UI"/>
-                <w:color w:val="374151"/>
-                <w:sz w:val="20"/>
-                <w:szCs w:val="20"/>
-                <w:lang w:val="en-US" w:eastAsia="zh-TW"/>
-              </w:rPr>
-            </w:pPr>
-            <w:r>
-              <w:rPr>
-                <w:rFonts w:ascii="Segoe UI" w:eastAsia="新細明體" w:hAnsi="Segoe UI" w:cs="Segoe UI"/>
+                <w:rFonts w:ascii="Segoe UI" w:eastAsia="PMingLiU" w:hAnsi="Segoe UI" w:cs="Segoe UI"/>
+                <w:color w:val="374151"/>
+                <w:sz w:val="20"/>
+                <w:szCs w:val="20"/>
+                <w:lang w:val="en-US" w:eastAsia="zh-TW"/>
+              </w:rPr>
+            </w:pPr>
+            <w:r>
+              <w:rPr>
+                <w:rFonts w:ascii="Segoe UI" w:eastAsia="PMingLiU" w:hAnsi="Segoe UI" w:cs="Segoe UI"/>
                 <w:color w:val="374151"/>
                 <w:sz w:val="20"/>
                 <w:szCs w:val="20"/>
@@ -1528,7 +1543,7 @@
             <w:pPr>
               <w:jc w:val="center"/>
               <w:rPr>
-                <w:rFonts w:ascii="Segoe UI" w:eastAsia="新細明體" w:hAnsi="Segoe UI" w:cs="Segoe UI"/>
+                <w:rFonts w:ascii="Segoe UI" w:eastAsia="PMingLiU" w:hAnsi="Segoe UI" w:cs="Segoe UI"/>
                 <w:color w:val="374151"/>
                 <w:sz w:val="20"/>
                 <w:szCs w:val="20"/>
@@ -1546,16 +1561,16 @@
             <w:pPr>
               <w:jc w:val="center"/>
               <w:rPr>
-                <w:rFonts w:ascii="Segoe UI" w:eastAsia="新細明體" w:hAnsi="Segoe UI" w:cs="Segoe UI"/>
-                <w:color w:val="374151"/>
-                <w:sz w:val="20"/>
-                <w:szCs w:val="20"/>
-                <w:lang w:val="en-US" w:eastAsia="zh-TW"/>
-              </w:rPr>
-            </w:pPr>
-            <w:r>
-              <w:rPr>
-                <w:rFonts w:ascii="Segoe UI" w:eastAsia="新細明體" w:hAnsi="Segoe UI" w:cs="Segoe UI"/>
+                <w:rFonts w:ascii="Segoe UI" w:eastAsia="PMingLiU" w:hAnsi="Segoe UI" w:cs="Segoe UI"/>
+                <w:color w:val="374151"/>
+                <w:sz w:val="20"/>
+                <w:szCs w:val="20"/>
+                <w:lang w:val="en-US" w:eastAsia="zh-TW"/>
+              </w:rPr>
+            </w:pPr>
+            <w:r>
+              <w:rPr>
+                <w:rFonts w:ascii="Segoe UI" w:eastAsia="PMingLiU" w:hAnsi="Segoe UI" w:cs="Segoe UI"/>
                 <w:color w:val="374151"/>
                 <w:sz w:val="20"/>
                 <w:szCs w:val="20"/>
@@ -1574,16 +1589,16 @@
             <w:pPr>
               <w:jc w:val="center"/>
               <w:rPr>
-                <w:rFonts w:ascii="Segoe UI" w:eastAsia="新細明體" w:hAnsi="Segoe UI" w:cs="Segoe UI"/>
-                <w:color w:val="374151"/>
-                <w:sz w:val="20"/>
-                <w:szCs w:val="20"/>
-                <w:lang w:val="en-US" w:eastAsia="zh-TW"/>
-              </w:rPr>
-            </w:pPr>
-            <w:r>
-              <w:rPr>
-                <w:rFonts w:ascii="Segoe UI" w:eastAsia="新細明體" w:hAnsi="Segoe UI" w:cs="Segoe UI"/>
+                <w:rFonts w:ascii="Segoe UI" w:eastAsia="PMingLiU" w:hAnsi="Segoe UI" w:cs="Segoe UI"/>
+                <w:color w:val="374151"/>
+                <w:sz w:val="20"/>
+                <w:szCs w:val="20"/>
+                <w:lang w:val="en-US" w:eastAsia="zh-TW"/>
+              </w:rPr>
+            </w:pPr>
+            <w:r>
+              <w:rPr>
+                <w:rFonts w:ascii="Segoe UI" w:eastAsia="PMingLiU" w:hAnsi="Segoe UI" w:cs="Segoe UI"/>
                 <w:color w:val="374151"/>
                 <w:sz w:val="20"/>
                 <w:szCs w:val="20"/>
@@ -1607,7 +1622,7 @@
             <w:pPr>
               <w:jc w:val="center"/>
               <w:rPr>
-                <w:rFonts w:ascii="Segoe UI" w:eastAsia="新細明體" w:hAnsi="Segoe UI" w:cs="Segoe UI"/>
+                <w:rFonts w:ascii="Segoe UI" w:eastAsia="PMingLiU" w:hAnsi="Segoe UI" w:cs="Segoe UI"/>
                 <w:color w:val="374151"/>
                 <w:sz w:val="20"/>
                 <w:szCs w:val="20"/>
@@ -1625,42 +1640,22 @@
             <w:pPr>
               <w:jc w:val="center"/>
               <w:rPr>
-                <w:rFonts w:ascii="Segoe UI" w:eastAsia="新細明體" w:hAnsi="Segoe UI" w:cs="Segoe UI"/>
-                <w:color w:val="374151"/>
-                <w:sz w:val="20"/>
-                <w:szCs w:val="20"/>
-                <w:lang w:val="en-US" w:eastAsia="zh-TW"/>
-              </w:rPr>
-            </w:pPr>
-            <w:r>
-              <w:rPr>
-                <w:rFonts w:ascii="Segoe UI" w:eastAsia="新細明體" w:hAnsi="Segoe UI" w:cs="Segoe UI"/>
-                <w:color w:val="374151"/>
-                <w:sz w:val="20"/>
-                <w:szCs w:val="20"/>
-                <w:lang w:val="en-US" w:eastAsia="zh-TW"/>
-              </w:rPr>
-              <w:t>Defining</w:t>
-            </w:r>
-            <w:r>
-              <w:rPr>
-                <w:rFonts w:ascii="Segoe UI" w:eastAsia="新細明體" w:hAnsi="Segoe UI" w:cs="Segoe UI"/>
-                <w:color w:val="374151"/>
-                <w:sz w:val="20"/>
-                <w:szCs w:val="20"/>
-                <w:lang w:val="en-US" w:eastAsia="zh-TW"/>
-              </w:rPr>
-              <w:t xml:space="preserve"> </w:t>
-            </w:r>
-            <w:r>
-              <w:rPr>
-                <w:rFonts w:ascii="Segoe UI" w:eastAsia="新細明體" w:hAnsi="Segoe UI" w:cs="Segoe UI"/>
-                <w:color w:val="374151"/>
-                <w:sz w:val="20"/>
-                <w:szCs w:val="20"/>
-                <w:lang w:val="en-US" w:eastAsia="zh-TW"/>
-              </w:rPr>
-              <w:t>and Estimating Activities</w:t>
+                <w:rFonts w:ascii="Segoe UI" w:eastAsia="PMingLiU" w:hAnsi="Segoe UI" w:cs="Segoe UI"/>
+                <w:color w:val="374151"/>
+                <w:sz w:val="20"/>
+                <w:szCs w:val="20"/>
+                <w:lang w:val="en-US" w:eastAsia="zh-TW"/>
+              </w:rPr>
+            </w:pPr>
+            <w:r>
+              <w:rPr>
+                <w:rFonts w:ascii="Segoe UI" w:eastAsia="PMingLiU" w:hAnsi="Segoe UI" w:cs="Segoe UI"/>
+                <w:color w:val="374151"/>
+                <w:sz w:val="20"/>
+                <w:szCs w:val="20"/>
+                <w:lang w:val="en-US" w:eastAsia="zh-TW"/>
+              </w:rPr>
+              <w:t>Defining and Estimating Activities</w:t>
             </w:r>
           </w:p>
         </w:tc>
@@ -1676,16 +1671,16 @@
               </w:tabs>
               <w:jc w:val="center"/>
               <w:rPr>
-                <w:rFonts w:ascii="Segoe UI" w:eastAsia="新細明體" w:hAnsi="Segoe UI" w:cs="Segoe UI"/>
-                <w:color w:val="374151"/>
-                <w:sz w:val="20"/>
-                <w:szCs w:val="20"/>
-                <w:lang w:val="en-US" w:eastAsia="zh-TW"/>
-              </w:rPr>
-            </w:pPr>
-            <w:r>
-              <w:rPr>
-                <w:rFonts w:ascii="Segoe UI" w:eastAsia="新細明體" w:hAnsi="Segoe UI" w:cs="Segoe UI"/>
+                <w:rFonts w:ascii="Segoe UI" w:eastAsia="PMingLiU" w:hAnsi="Segoe UI" w:cs="Segoe UI"/>
+                <w:color w:val="374151"/>
+                <w:sz w:val="20"/>
+                <w:szCs w:val="20"/>
+                <w:lang w:val="en-US" w:eastAsia="zh-TW"/>
+              </w:rPr>
+            </w:pPr>
+            <w:r>
+              <w:rPr>
+                <w:rFonts w:ascii="Segoe UI" w:eastAsia="PMingLiU" w:hAnsi="Segoe UI" w:cs="Segoe UI"/>
                 <w:color w:val="374151"/>
                 <w:sz w:val="20"/>
                 <w:szCs w:val="20"/>
@@ -1704,16 +1699,16 @@
             <w:pPr>
               <w:jc w:val="center"/>
               <w:rPr>
-                <w:rFonts w:ascii="Segoe UI" w:eastAsia="新細明體" w:hAnsi="Segoe UI" w:cs="Segoe UI"/>
-                <w:color w:val="374151"/>
-                <w:sz w:val="20"/>
-                <w:szCs w:val="20"/>
-                <w:lang w:val="en-US" w:eastAsia="zh-TW"/>
-              </w:rPr>
-            </w:pPr>
-            <w:r>
-              <w:rPr>
-                <w:rFonts w:ascii="Segoe UI" w:eastAsia="新細明體" w:hAnsi="Segoe UI" w:cs="Segoe UI"/>
+                <w:rFonts w:ascii="Segoe UI" w:eastAsia="PMingLiU" w:hAnsi="Segoe UI" w:cs="Segoe UI"/>
+                <w:color w:val="374151"/>
+                <w:sz w:val="20"/>
+                <w:szCs w:val="20"/>
+                <w:lang w:val="en-US" w:eastAsia="zh-TW"/>
+              </w:rPr>
+            </w:pPr>
+            <w:r>
+              <w:rPr>
+                <w:rFonts w:ascii="Segoe UI" w:eastAsia="PMingLiU" w:hAnsi="Segoe UI" w:cs="Segoe UI"/>
                 <w:color w:val="374151"/>
                 <w:sz w:val="20"/>
                 <w:szCs w:val="20"/>
@@ -1737,7 +1732,7 @@
             <w:pPr>
               <w:jc w:val="center"/>
               <w:rPr>
-                <w:rFonts w:ascii="Segoe UI" w:eastAsia="新細明體" w:hAnsi="Segoe UI" w:cs="Segoe UI"/>
+                <w:rFonts w:ascii="Segoe UI" w:eastAsia="PMingLiU" w:hAnsi="Segoe UI" w:cs="Segoe UI"/>
                 <w:color w:val="374151"/>
                 <w:sz w:val="20"/>
                 <w:szCs w:val="20"/>
@@ -1755,16 +1750,16 @@
             <w:pPr>
               <w:jc w:val="center"/>
               <w:rPr>
-                <w:rFonts w:ascii="Segoe UI" w:eastAsia="新細明體" w:hAnsi="Segoe UI" w:cs="Segoe UI"/>
-                <w:color w:val="374151"/>
-                <w:sz w:val="20"/>
-                <w:szCs w:val="20"/>
-                <w:lang w:val="en-US" w:eastAsia="zh-TW"/>
-              </w:rPr>
-            </w:pPr>
-            <w:r>
-              <w:rPr>
-                <w:rFonts w:ascii="Segoe UI" w:eastAsia="新細明體" w:hAnsi="Segoe UI" w:cs="Segoe UI"/>
+                <w:rFonts w:ascii="Segoe UI" w:eastAsia="PMingLiU" w:hAnsi="Segoe UI" w:cs="Segoe UI"/>
+                <w:color w:val="374151"/>
+                <w:sz w:val="20"/>
+                <w:szCs w:val="20"/>
+                <w:lang w:val="en-US" w:eastAsia="zh-TW"/>
+              </w:rPr>
+            </w:pPr>
+            <w:r>
+              <w:rPr>
+                <w:rFonts w:ascii="Segoe UI" w:eastAsia="PMingLiU" w:hAnsi="Segoe UI" w:cs="Segoe UI"/>
                 <w:color w:val="374151"/>
                 <w:sz w:val="20"/>
                 <w:szCs w:val="20"/>
@@ -1777,7 +1772,7 @@
             <w:pPr>
               <w:jc w:val="center"/>
               <w:rPr>
-                <w:rFonts w:ascii="Segoe UI" w:eastAsia="新細明體" w:hAnsi="Segoe UI" w:cs="Segoe UI"/>
+                <w:rFonts w:ascii="Segoe UI" w:eastAsia="PMingLiU" w:hAnsi="Segoe UI" w:cs="Segoe UI"/>
                 <w:color w:val="374151"/>
                 <w:sz w:val="20"/>
                 <w:szCs w:val="20"/>
@@ -1795,16 +1790,16 @@
             <w:pPr>
               <w:jc w:val="center"/>
               <w:rPr>
-                <w:rFonts w:ascii="Segoe UI" w:eastAsia="新細明體" w:hAnsi="Segoe UI" w:cs="Segoe UI"/>
-                <w:color w:val="374151"/>
-                <w:sz w:val="20"/>
-                <w:szCs w:val="20"/>
-                <w:lang w:val="en-US" w:eastAsia="zh-TW"/>
-              </w:rPr>
-            </w:pPr>
-            <w:r>
-              <w:rPr>
-                <w:rFonts w:ascii="Segoe UI" w:eastAsia="新細明體" w:hAnsi="Segoe UI" w:cs="Segoe UI"/>
+                <w:rFonts w:ascii="Segoe UI" w:eastAsia="PMingLiU" w:hAnsi="Segoe UI" w:cs="Segoe UI"/>
+                <w:color w:val="374151"/>
+                <w:sz w:val="20"/>
+                <w:szCs w:val="20"/>
+                <w:lang w:val="en-US" w:eastAsia="zh-TW"/>
+              </w:rPr>
+            </w:pPr>
+            <w:r>
+              <w:rPr>
+                <w:rFonts w:ascii="Segoe UI" w:eastAsia="PMingLiU" w:hAnsi="Segoe UI" w:cs="Segoe UI"/>
                 <w:color w:val="374151"/>
                 <w:sz w:val="20"/>
                 <w:szCs w:val="20"/>
@@ -1823,16 +1818,16 @@
             <w:pPr>
               <w:jc w:val="center"/>
               <w:rPr>
-                <w:rFonts w:ascii="Segoe UI" w:eastAsia="新細明體" w:hAnsi="Segoe UI" w:cs="Segoe UI"/>
-                <w:color w:val="374151"/>
-                <w:sz w:val="20"/>
-                <w:szCs w:val="20"/>
-                <w:lang w:val="en-US" w:eastAsia="zh-TW"/>
-              </w:rPr>
-            </w:pPr>
-            <w:r>
-              <w:rPr>
-                <w:rFonts w:ascii="Segoe UI" w:eastAsia="新細明體" w:hAnsi="Segoe UI" w:cs="Segoe UI"/>
+                <w:rFonts w:ascii="Segoe UI" w:eastAsia="PMingLiU" w:hAnsi="Segoe UI" w:cs="Segoe UI"/>
+                <w:color w:val="374151"/>
+                <w:sz w:val="20"/>
+                <w:szCs w:val="20"/>
+                <w:lang w:val="en-US" w:eastAsia="zh-TW"/>
+              </w:rPr>
+            </w:pPr>
+            <w:r>
+              <w:rPr>
+                <w:rFonts w:ascii="Segoe UI" w:eastAsia="PMingLiU" w:hAnsi="Segoe UI" w:cs="Segoe UI"/>
                 <w:color w:val="374151"/>
                 <w:sz w:val="20"/>
                 <w:szCs w:val="20"/>
@@ -1856,7 +1851,7 @@
             <w:pPr>
               <w:jc w:val="center"/>
               <w:rPr>
-                <w:rFonts w:ascii="Segoe UI" w:eastAsia="新細明體" w:hAnsi="Segoe UI" w:cs="Segoe UI"/>
+                <w:rFonts w:ascii="Segoe UI" w:eastAsia="PMingLiU" w:hAnsi="Segoe UI" w:cs="Segoe UI"/>
                 <w:color w:val="374151"/>
                 <w:sz w:val="20"/>
                 <w:szCs w:val="20"/>
@@ -1874,16 +1869,16 @@
             <w:pPr>
               <w:jc w:val="center"/>
               <w:rPr>
-                <w:rFonts w:ascii="Segoe UI" w:eastAsia="新細明體" w:hAnsi="Segoe UI" w:cs="Segoe UI"/>
-                <w:color w:val="374151"/>
-                <w:sz w:val="20"/>
-                <w:szCs w:val="20"/>
-                <w:lang w:val="en-US" w:eastAsia="zh-TW"/>
-              </w:rPr>
-            </w:pPr>
-            <w:r>
-              <w:rPr>
-                <w:rFonts w:ascii="Segoe UI" w:eastAsia="新細明體" w:hAnsi="Segoe UI" w:cs="Segoe UI"/>
+                <w:rFonts w:ascii="Segoe UI" w:eastAsia="PMingLiU" w:hAnsi="Segoe UI" w:cs="Segoe UI"/>
+                <w:color w:val="374151"/>
+                <w:sz w:val="20"/>
+                <w:szCs w:val="20"/>
+                <w:lang w:val="en-US" w:eastAsia="zh-TW"/>
+              </w:rPr>
+            </w:pPr>
+            <w:r>
+              <w:rPr>
+                <w:rFonts w:ascii="Segoe UI" w:eastAsia="PMingLiU" w:hAnsi="Segoe UI" w:cs="Segoe UI"/>
                 <w:color w:val="374151"/>
                 <w:sz w:val="20"/>
                 <w:szCs w:val="20"/>
@@ -1902,16 +1897,16 @@
             <w:pPr>
               <w:jc w:val="center"/>
               <w:rPr>
-                <w:rFonts w:ascii="Segoe UI" w:eastAsia="新細明體" w:hAnsi="Segoe UI" w:cs="Segoe UI"/>
-                <w:color w:val="374151"/>
-                <w:sz w:val="20"/>
-                <w:szCs w:val="20"/>
-                <w:lang w:val="en-US" w:eastAsia="zh-TW"/>
-              </w:rPr>
-            </w:pPr>
-            <w:r>
-              <w:rPr>
-                <w:rFonts w:ascii="Segoe UI" w:eastAsia="新細明體" w:hAnsi="Segoe UI" w:cs="Segoe UI"/>
+                <w:rFonts w:ascii="Segoe UI" w:eastAsia="PMingLiU" w:hAnsi="Segoe UI" w:cs="Segoe UI"/>
+                <w:color w:val="374151"/>
+                <w:sz w:val="20"/>
+                <w:szCs w:val="20"/>
+                <w:lang w:val="en-US" w:eastAsia="zh-TW"/>
+              </w:rPr>
+            </w:pPr>
+            <w:r>
+              <w:rPr>
+                <w:rFonts w:ascii="Segoe UI" w:eastAsia="PMingLiU" w:hAnsi="Segoe UI" w:cs="Segoe UI"/>
                 <w:color w:val="374151"/>
                 <w:sz w:val="20"/>
                 <w:szCs w:val="20"/>
@@ -1930,16 +1925,16 @@
             <w:pPr>
               <w:jc w:val="center"/>
               <w:rPr>
-                <w:rFonts w:ascii="Segoe UI" w:eastAsia="新細明體" w:hAnsi="Segoe UI" w:cs="Segoe UI"/>
-                <w:color w:val="374151"/>
-                <w:sz w:val="20"/>
-                <w:szCs w:val="20"/>
-                <w:lang w:val="en-US" w:eastAsia="zh-TW"/>
-              </w:rPr>
-            </w:pPr>
-            <w:r>
-              <w:rPr>
-                <w:rFonts w:ascii="Segoe UI" w:eastAsia="新細明體" w:hAnsi="Segoe UI" w:cs="Segoe UI"/>
+                <w:rFonts w:ascii="Segoe UI" w:eastAsia="PMingLiU" w:hAnsi="Segoe UI" w:cs="Segoe UI"/>
+                <w:color w:val="374151"/>
+                <w:sz w:val="20"/>
+                <w:szCs w:val="20"/>
+                <w:lang w:val="en-US" w:eastAsia="zh-TW"/>
+              </w:rPr>
+            </w:pPr>
+            <w:r>
+              <w:rPr>
+                <w:rFonts w:ascii="Segoe UI" w:eastAsia="PMingLiU" w:hAnsi="Segoe UI" w:cs="Segoe UI"/>
                 <w:color w:val="374151"/>
                 <w:sz w:val="20"/>
                 <w:szCs w:val="20"/>
@@ -1963,16 +1958,16 @@
             <w:pPr>
               <w:jc w:val="center"/>
               <w:rPr>
-                <w:rFonts w:ascii="Segoe UI" w:eastAsia="新細明體" w:hAnsi="Segoe UI" w:cs="Segoe UI"/>
-                <w:color w:val="374151"/>
-                <w:sz w:val="20"/>
-                <w:szCs w:val="20"/>
-                <w:lang w:val="en-US" w:eastAsia="zh-TW"/>
-              </w:rPr>
-            </w:pPr>
-            <w:r>
-              <w:rPr>
-                <w:rFonts w:ascii="Segoe UI" w:eastAsia="新細明體" w:hAnsi="Segoe UI" w:cs="Segoe UI" w:hint="eastAsia"/>
+                <w:rFonts w:ascii="Segoe UI" w:eastAsia="PMingLiU" w:hAnsi="Segoe UI" w:cs="Segoe UI"/>
+                <w:color w:val="374151"/>
+                <w:sz w:val="20"/>
+                <w:szCs w:val="20"/>
+                <w:lang w:val="en-US" w:eastAsia="zh-TW"/>
+              </w:rPr>
+            </w:pPr>
+            <w:r>
+              <w:rPr>
+                <w:rFonts w:ascii="Segoe UI" w:eastAsia="PMingLiU" w:hAnsi="Segoe UI" w:cs="Segoe UI" w:hint="eastAsia"/>
                 <w:color w:val="374151"/>
                 <w:sz w:val="20"/>
                 <w:szCs w:val="20"/>
@@ -1982,7 +1977,7 @@
             </w:r>
             <w:r>
               <w:rPr>
-                <w:rFonts w:ascii="Segoe UI" w:eastAsia="新細明體" w:hAnsi="Segoe UI" w:cs="Segoe UI"/>
+                <w:rFonts w:ascii="Segoe UI" w:eastAsia="PMingLiU" w:hAnsi="Segoe UI" w:cs="Segoe UI"/>
                 <w:color w:val="374151"/>
                 <w:sz w:val="20"/>
                 <w:szCs w:val="20"/>
@@ -2001,16 +1996,16 @@
             <w:pPr>
               <w:jc w:val="center"/>
               <w:rPr>
-                <w:rFonts w:ascii="Segoe UI" w:eastAsia="新細明體" w:hAnsi="Segoe UI" w:cs="Segoe UI"/>
-                <w:color w:val="374151"/>
-                <w:sz w:val="20"/>
-                <w:szCs w:val="20"/>
-                <w:lang w:val="en-US" w:eastAsia="zh-TW"/>
-              </w:rPr>
-            </w:pPr>
-            <w:r>
-              <w:rPr>
-                <w:rFonts w:ascii="Segoe UI" w:eastAsia="新細明體" w:hAnsi="Segoe UI" w:cs="Segoe UI"/>
+                <w:rFonts w:ascii="Segoe UI" w:eastAsia="PMingLiU" w:hAnsi="Segoe UI" w:cs="Segoe UI"/>
+                <w:color w:val="374151"/>
+                <w:sz w:val="20"/>
+                <w:szCs w:val="20"/>
+                <w:lang w:val="en-US" w:eastAsia="zh-TW"/>
+              </w:rPr>
+            </w:pPr>
+            <w:r>
+              <w:rPr>
+                <w:rFonts w:ascii="Segoe UI" w:eastAsia="PMingLiU" w:hAnsi="Segoe UI" w:cs="Segoe UI"/>
                 <w:color w:val="374151"/>
                 <w:sz w:val="20"/>
                 <w:szCs w:val="20"/>
@@ -2029,7 +2024,7 @@
             <w:pPr>
               <w:jc w:val="center"/>
               <w:rPr>
-                <w:rFonts w:ascii="Segoe UI" w:eastAsia="新細明體" w:hAnsi="Segoe UI" w:cs="Segoe UI"/>
+                <w:rFonts w:ascii="Segoe UI" w:eastAsia="PMingLiU" w:hAnsi="Segoe UI" w:cs="Segoe UI"/>
                 <w:color w:val="374151"/>
                 <w:sz w:val="20"/>
                 <w:szCs w:val="20"/>
@@ -2047,7 +2042,7 @@
             <w:pPr>
               <w:jc w:val="center"/>
               <w:rPr>
-                <w:rFonts w:ascii="Segoe UI" w:eastAsia="新細明體" w:hAnsi="Segoe UI" w:cs="Segoe UI"/>
+                <w:rFonts w:ascii="Segoe UI" w:eastAsia="PMingLiU" w:hAnsi="Segoe UI" w:cs="Segoe UI"/>
                 <w:color w:val="374151"/>
                 <w:sz w:val="20"/>
                 <w:szCs w:val="20"/>
@@ -2070,7 +2065,7 @@
             <w:pPr>
               <w:jc w:val="center"/>
               <w:rPr>
-                <w:rFonts w:ascii="Segoe UI" w:eastAsia="新細明體" w:hAnsi="Segoe UI" w:cs="Segoe UI"/>
+                <w:rFonts w:ascii="Segoe UI" w:eastAsia="PMingLiU" w:hAnsi="Segoe UI" w:cs="Segoe UI"/>
                 <w:color w:val="374151"/>
                 <w:sz w:val="20"/>
                 <w:szCs w:val="20"/>
@@ -2088,16 +2083,16 @@
             <w:pPr>
               <w:jc w:val="center"/>
               <w:rPr>
-                <w:rFonts w:ascii="Segoe UI" w:eastAsia="新細明體" w:hAnsi="Segoe UI" w:cs="Segoe UI"/>
-                <w:color w:val="374151"/>
-                <w:sz w:val="20"/>
-                <w:szCs w:val="20"/>
-                <w:lang w:val="en-US" w:eastAsia="zh-TW"/>
-              </w:rPr>
-            </w:pPr>
-            <w:r>
-              <w:rPr>
-                <w:rFonts w:ascii="Segoe UI" w:eastAsia="新細明體" w:hAnsi="Segoe UI" w:cs="Segoe UI"/>
+                <w:rFonts w:ascii="Segoe UI" w:eastAsia="PMingLiU" w:hAnsi="Segoe UI" w:cs="Segoe UI"/>
+                <w:color w:val="374151"/>
+                <w:sz w:val="20"/>
+                <w:szCs w:val="20"/>
+                <w:lang w:val="en-US" w:eastAsia="zh-TW"/>
+              </w:rPr>
+            </w:pPr>
+            <w:r>
+              <w:rPr>
+                <w:rFonts w:ascii="Segoe UI" w:eastAsia="PMingLiU" w:hAnsi="Segoe UI" w:cs="Segoe UI"/>
                 <w:color w:val="374151"/>
                 <w:sz w:val="20"/>
                 <w:szCs w:val="20"/>
@@ -2116,16 +2111,17 @@
             <w:pPr>
               <w:jc w:val="center"/>
               <w:rPr>
-                <w:rFonts w:ascii="Segoe UI" w:eastAsia="新細明體" w:hAnsi="Segoe UI" w:cs="Segoe UI"/>
-                <w:color w:val="374151"/>
-                <w:sz w:val="20"/>
-                <w:szCs w:val="20"/>
-                <w:lang w:val="en-US" w:eastAsia="zh-TW"/>
-              </w:rPr>
-            </w:pPr>
-            <w:r>
-              <w:rPr>
-                <w:rFonts w:ascii="Segoe UI" w:eastAsia="新細明體" w:hAnsi="Segoe UI" w:cs="Segoe UI"/>
+                <w:rFonts w:ascii="Segoe UI" w:eastAsia="PMingLiU" w:hAnsi="Segoe UI" w:cs="Segoe UI"/>
+                <w:color w:val="374151"/>
+                <w:sz w:val="20"/>
+                <w:szCs w:val="20"/>
+                <w:lang w:val="en-US" w:eastAsia="zh-TW"/>
+              </w:rPr>
+            </w:pPr>
+            <w:proofErr w:type="spellStart"/>
+            <w:r>
+              <w:rPr>
+                <w:rFonts w:ascii="Segoe UI" w:eastAsia="PMingLiU" w:hAnsi="Segoe UI" w:cs="Segoe UI"/>
                 <w:color w:val="374151"/>
                 <w:sz w:val="20"/>
                 <w:szCs w:val="20"/>
@@ -2133,9 +2129,10 @@
               </w:rPr>
               <w:t>Analyse</w:t>
             </w:r>
-            <w:r>
-              <w:rPr>
-                <w:rFonts w:ascii="Segoe UI" w:eastAsia="新細明體" w:hAnsi="Segoe UI" w:cs="Segoe UI"/>
+            <w:proofErr w:type="spellEnd"/>
+            <w:r>
+              <w:rPr>
+                <w:rFonts w:ascii="Segoe UI" w:eastAsia="PMingLiU" w:hAnsi="Segoe UI" w:cs="Segoe UI"/>
                 <w:color w:val="374151"/>
                 <w:sz w:val="20"/>
                 <w:szCs w:val="20"/>
@@ -2154,16 +2151,16 @@
             <w:pPr>
               <w:jc w:val="center"/>
               <w:rPr>
-                <w:rFonts w:ascii="Segoe UI" w:eastAsia="新細明體" w:hAnsi="Segoe UI" w:cs="Segoe UI"/>
-                <w:color w:val="374151"/>
-                <w:sz w:val="20"/>
-                <w:szCs w:val="20"/>
-                <w:lang w:val="en-US" w:eastAsia="zh-TW"/>
-              </w:rPr>
-            </w:pPr>
-            <w:r>
-              <w:rPr>
-                <w:rFonts w:ascii="Segoe UI" w:eastAsia="新細明體" w:hAnsi="Segoe UI" w:cs="Segoe UI"/>
+                <w:rFonts w:ascii="Segoe UI" w:eastAsia="PMingLiU" w:hAnsi="Segoe UI" w:cs="Segoe UI"/>
+                <w:color w:val="374151"/>
+                <w:sz w:val="20"/>
+                <w:szCs w:val="20"/>
+                <w:lang w:val="en-US" w:eastAsia="zh-TW"/>
+              </w:rPr>
+            </w:pPr>
+            <w:r>
+              <w:rPr>
+                <w:rFonts w:ascii="Segoe UI" w:eastAsia="PMingLiU" w:hAnsi="Segoe UI" w:cs="Segoe UI"/>
                 <w:color w:val="374151"/>
                 <w:sz w:val="20"/>
                 <w:szCs w:val="20"/>
@@ -2187,7 +2184,7 @@
             <w:pPr>
               <w:jc w:val="center"/>
               <w:rPr>
-                <w:rFonts w:ascii="Segoe UI" w:eastAsia="新細明體" w:hAnsi="Segoe UI" w:cs="Segoe UI"/>
+                <w:rFonts w:ascii="Segoe UI" w:eastAsia="PMingLiU" w:hAnsi="Segoe UI" w:cs="Segoe UI"/>
                 <w:color w:val="374151"/>
                 <w:sz w:val="20"/>
                 <w:szCs w:val="20"/>
@@ -2205,16 +2202,16 @@
             <w:pPr>
               <w:jc w:val="center"/>
               <w:rPr>
-                <w:rFonts w:ascii="Segoe UI" w:eastAsia="新細明體" w:hAnsi="Segoe UI" w:cs="Segoe UI"/>
-                <w:color w:val="374151"/>
-                <w:sz w:val="20"/>
-                <w:szCs w:val="20"/>
-                <w:lang w:val="en-US" w:eastAsia="zh-TW"/>
-              </w:rPr>
-            </w:pPr>
-            <w:r>
-              <w:rPr>
-                <w:rFonts w:ascii="Segoe UI" w:eastAsia="新細明體" w:hAnsi="Segoe UI" w:cs="Segoe UI"/>
+                <w:rFonts w:ascii="Segoe UI" w:eastAsia="PMingLiU" w:hAnsi="Segoe UI" w:cs="Segoe UI"/>
+                <w:color w:val="374151"/>
+                <w:sz w:val="20"/>
+                <w:szCs w:val="20"/>
+                <w:lang w:val="en-US" w:eastAsia="zh-TW"/>
+              </w:rPr>
+            </w:pPr>
+            <w:r>
+              <w:rPr>
+                <w:rFonts w:ascii="Segoe UI" w:eastAsia="PMingLiU" w:hAnsi="Segoe UI" w:cs="Segoe UI"/>
                 <w:color w:val="374151"/>
                 <w:sz w:val="20"/>
                 <w:szCs w:val="20"/>
@@ -2233,16 +2230,16 @@
             <w:pPr>
               <w:jc w:val="center"/>
               <w:rPr>
-                <w:rFonts w:ascii="Segoe UI" w:eastAsia="新細明體" w:hAnsi="Segoe UI" w:cs="Segoe UI"/>
-                <w:color w:val="374151"/>
-                <w:sz w:val="20"/>
-                <w:szCs w:val="20"/>
-                <w:lang w:val="en-US" w:eastAsia="zh-TW"/>
-              </w:rPr>
-            </w:pPr>
-            <w:r>
-              <w:rPr>
-                <w:rFonts w:ascii="Segoe UI" w:eastAsia="新細明體" w:hAnsi="Segoe UI" w:cs="Segoe UI"/>
+                <w:rFonts w:ascii="Segoe UI" w:eastAsia="PMingLiU" w:hAnsi="Segoe UI" w:cs="Segoe UI"/>
+                <w:color w:val="374151"/>
+                <w:sz w:val="20"/>
+                <w:szCs w:val="20"/>
+                <w:lang w:val="en-US" w:eastAsia="zh-TW"/>
+              </w:rPr>
+            </w:pPr>
+            <w:r>
+              <w:rPr>
+                <w:rFonts w:ascii="Segoe UI" w:eastAsia="PMingLiU" w:hAnsi="Segoe UI" w:cs="Segoe UI"/>
                 <w:color w:val="374151"/>
                 <w:sz w:val="20"/>
                 <w:szCs w:val="20"/>
@@ -2261,16 +2258,16 @@
             <w:pPr>
               <w:jc w:val="center"/>
               <w:rPr>
-                <w:rFonts w:ascii="Segoe UI" w:eastAsia="新細明體" w:hAnsi="Segoe UI" w:cs="Segoe UI"/>
-                <w:color w:val="374151"/>
-                <w:sz w:val="20"/>
-                <w:szCs w:val="20"/>
-                <w:lang w:val="en-US" w:eastAsia="zh-TW"/>
-              </w:rPr>
-            </w:pPr>
-            <w:r>
-              <w:rPr>
-                <w:rFonts w:ascii="Segoe UI" w:eastAsia="新細明體" w:hAnsi="Segoe UI" w:cs="Segoe UI"/>
+                <w:rFonts w:ascii="Segoe UI" w:eastAsia="PMingLiU" w:hAnsi="Segoe UI" w:cs="Segoe UI"/>
+                <w:color w:val="374151"/>
+                <w:sz w:val="20"/>
+                <w:szCs w:val="20"/>
+                <w:lang w:val="en-US" w:eastAsia="zh-TW"/>
+              </w:rPr>
+            </w:pPr>
+            <w:r>
+              <w:rPr>
+                <w:rFonts w:ascii="Segoe UI" w:eastAsia="PMingLiU" w:hAnsi="Segoe UI" w:cs="Segoe UI"/>
                 <w:color w:val="374151"/>
                 <w:sz w:val="20"/>
                 <w:szCs w:val="20"/>
@@ -2294,7 +2291,7 @@
             <w:pPr>
               <w:jc w:val="center"/>
               <w:rPr>
-                <w:rFonts w:ascii="Segoe UI" w:eastAsia="新細明體" w:hAnsi="Segoe UI" w:cs="Segoe UI"/>
+                <w:rFonts w:ascii="Segoe UI" w:eastAsia="PMingLiU" w:hAnsi="Segoe UI" w:cs="Segoe UI"/>
                 <w:color w:val="374151"/>
                 <w:sz w:val="20"/>
                 <w:szCs w:val="20"/>
@@ -2312,16 +2309,16 @@
             <w:pPr>
               <w:jc w:val="center"/>
               <w:rPr>
-                <w:rFonts w:ascii="Segoe UI" w:eastAsia="新細明體" w:hAnsi="Segoe UI" w:cs="Segoe UI"/>
-                <w:color w:val="374151"/>
-                <w:sz w:val="20"/>
-                <w:szCs w:val="20"/>
-                <w:lang w:val="en-US" w:eastAsia="zh-TW"/>
-              </w:rPr>
-            </w:pPr>
-            <w:r>
-              <w:rPr>
-                <w:rFonts w:ascii="Segoe UI" w:eastAsia="新細明體" w:hAnsi="Segoe UI" w:cs="Segoe UI"/>
+                <w:rFonts w:ascii="Segoe UI" w:eastAsia="PMingLiU" w:hAnsi="Segoe UI" w:cs="Segoe UI"/>
+                <w:color w:val="374151"/>
+                <w:sz w:val="20"/>
+                <w:szCs w:val="20"/>
+                <w:lang w:val="en-US" w:eastAsia="zh-TW"/>
+              </w:rPr>
+            </w:pPr>
+            <w:r>
+              <w:rPr>
+                <w:rFonts w:ascii="Segoe UI" w:eastAsia="PMingLiU" w:hAnsi="Segoe UI" w:cs="Segoe UI"/>
                 <w:color w:val="374151"/>
                 <w:sz w:val="20"/>
                 <w:szCs w:val="20"/>
@@ -2340,16 +2337,16 @@
             <w:pPr>
               <w:jc w:val="center"/>
               <w:rPr>
-                <w:rFonts w:ascii="Segoe UI" w:eastAsia="新細明體" w:hAnsi="Segoe UI" w:cs="Segoe UI"/>
-                <w:color w:val="374151"/>
-                <w:sz w:val="20"/>
-                <w:szCs w:val="20"/>
-                <w:lang w:val="en-US" w:eastAsia="zh-TW"/>
-              </w:rPr>
-            </w:pPr>
-            <w:r>
-              <w:rPr>
-                <w:rFonts w:ascii="Segoe UI" w:eastAsia="新細明體" w:hAnsi="Segoe UI" w:cs="Segoe UI"/>
+                <w:rFonts w:ascii="Segoe UI" w:eastAsia="PMingLiU" w:hAnsi="Segoe UI" w:cs="Segoe UI"/>
+                <w:color w:val="374151"/>
+                <w:sz w:val="20"/>
+                <w:szCs w:val="20"/>
+                <w:lang w:val="en-US" w:eastAsia="zh-TW"/>
+              </w:rPr>
+            </w:pPr>
+            <w:r>
+              <w:rPr>
+                <w:rFonts w:ascii="Segoe UI" w:eastAsia="PMingLiU" w:hAnsi="Segoe UI" w:cs="Segoe UI"/>
                 <w:color w:val="374151"/>
                 <w:sz w:val="20"/>
                 <w:szCs w:val="20"/>
@@ -2368,16 +2365,16 @@
             <w:pPr>
               <w:jc w:val="center"/>
               <w:rPr>
-                <w:rFonts w:ascii="Segoe UI" w:eastAsia="新細明體" w:hAnsi="Segoe UI" w:cs="Segoe UI"/>
-                <w:color w:val="374151"/>
-                <w:sz w:val="20"/>
-                <w:szCs w:val="20"/>
-                <w:lang w:val="en-US" w:eastAsia="zh-TW"/>
-              </w:rPr>
-            </w:pPr>
-            <w:r>
-              <w:rPr>
-                <w:rFonts w:ascii="Segoe UI" w:eastAsia="新細明體" w:hAnsi="Segoe UI" w:cs="Segoe UI"/>
+                <w:rFonts w:ascii="Segoe UI" w:eastAsia="PMingLiU" w:hAnsi="Segoe UI" w:cs="Segoe UI"/>
+                <w:color w:val="374151"/>
+                <w:sz w:val="20"/>
+                <w:szCs w:val="20"/>
+                <w:lang w:val="en-US" w:eastAsia="zh-TW"/>
+              </w:rPr>
+            </w:pPr>
+            <w:r>
+              <w:rPr>
+                <w:rFonts w:ascii="Segoe UI" w:eastAsia="PMingLiU" w:hAnsi="Segoe UI" w:cs="Segoe UI"/>
                 <w:color w:val="374151"/>
                 <w:sz w:val="20"/>
                 <w:szCs w:val="20"/>
@@ -2401,16 +2398,16 @@
             <w:pPr>
               <w:jc w:val="center"/>
               <w:rPr>
-                <w:rFonts w:ascii="Segoe UI" w:eastAsia="新細明體" w:hAnsi="Segoe UI" w:cs="Segoe UI"/>
-                <w:color w:val="374151"/>
-                <w:sz w:val="20"/>
-                <w:szCs w:val="20"/>
-                <w:lang w:val="en-US" w:eastAsia="zh-TW"/>
-              </w:rPr>
-            </w:pPr>
-            <w:r>
-              <w:rPr>
-                <w:rFonts w:ascii="Segoe UI" w:eastAsia="新細明體" w:hAnsi="Segoe UI" w:cs="Segoe UI" w:hint="eastAsia"/>
+                <w:rFonts w:ascii="Segoe UI" w:eastAsia="PMingLiU" w:hAnsi="Segoe UI" w:cs="Segoe UI"/>
+                <w:color w:val="374151"/>
+                <w:sz w:val="20"/>
+                <w:szCs w:val="20"/>
+                <w:lang w:val="en-US" w:eastAsia="zh-TW"/>
+              </w:rPr>
+            </w:pPr>
+            <w:r>
+              <w:rPr>
+                <w:rFonts w:ascii="Segoe UI" w:eastAsia="PMingLiU" w:hAnsi="Segoe UI" w:cs="Segoe UI" w:hint="eastAsia"/>
                 <w:color w:val="374151"/>
                 <w:sz w:val="20"/>
                 <w:szCs w:val="20"/>
@@ -2420,7 +2417,7 @@
             </w:r>
             <w:r>
               <w:rPr>
-                <w:rFonts w:ascii="Segoe UI" w:eastAsia="新細明體" w:hAnsi="Segoe UI" w:cs="Segoe UI"/>
+                <w:rFonts w:ascii="Segoe UI" w:eastAsia="PMingLiU" w:hAnsi="Segoe UI" w:cs="Segoe UI"/>
                 <w:color w:val="374151"/>
                 <w:sz w:val="20"/>
                 <w:szCs w:val="20"/>
@@ -2439,16 +2436,16 @@
             <w:pPr>
               <w:jc w:val="center"/>
               <w:rPr>
-                <w:rFonts w:ascii="Segoe UI" w:eastAsia="新細明體" w:hAnsi="Segoe UI" w:cs="Segoe UI"/>
-                <w:color w:val="374151"/>
-                <w:sz w:val="20"/>
-                <w:szCs w:val="20"/>
-                <w:lang w:val="en-US" w:eastAsia="zh-TW"/>
-              </w:rPr>
-            </w:pPr>
-            <w:r>
-              <w:rPr>
-                <w:rFonts w:ascii="Segoe UI" w:eastAsia="新細明體" w:hAnsi="Segoe UI" w:cs="Segoe UI"/>
+                <w:rFonts w:ascii="Segoe UI" w:eastAsia="PMingLiU" w:hAnsi="Segoe UI" w:cs="Segoe UI"/>
+                <w:color w:val="374151"/>
+                <w:sz w:val="20"/>
+                <w:szCs w:val="20"/>
+                <w:lang w:val="en-US" w:eastAsia="zh-TW"/>
+              </w:rPr>
+            </w:pPr>
+            <w:r>
+              <w:rPr>
+                <w:rFonts w:ascii="Segoe UI" w:eastAsia="PMingLiU" w:hAnsi="Segoe UI" w:cs="Segoe UI"/>
                 <w:color w:val="374151"/>
                 <w:sz w:val="20"/>
                 <w:szCs w:val="20"/>
@@ -2467,7 +2464,7 @@
             <w:pPr>
               <w:jc w:val="center"/>
               <w:rPr>
-                <w:rFonts w:ascii="Segoe UI" w:eastAsia="新細明體" w:hAnsi="Segoe UI" w:cs="Segoe UI"/>
+                <w:rFonts w:ascii="Segoe UI" w:eastAsia="PMingLiU" w:hAnsi="Segoe UI" w:cs="Segoe UI"/>
                 <w:color w:val="374151"/>
                 <w:sz w:val="20"/>
                 <w:szCs w:val="20"/>
@@ -2485,7 +2482,7 @@
             <w:pPr>
               <w:jc w:val="center"/>
               <w:rPr>
-                <w:rFonts w:ascii="Segoe UI" w:eastAsia="新細明體" w:hAnsi="Segoe UI" w:cs="Segoe UI"/>
+                <w:rFonts w:ascii="Segoe UI" w:eastAsia="PMingLiU" w:hAnsi="Segoe UI" w:cs="Segoe UI"/>
                 <w:color w:val="374151"/>
                 <w:sz w:val="20"/>
                 <w:szCs w:val="20"/>
@@ -2508,7 +2505,7 @@
             <w:pPr>
               <w:jc w:val="center"/>
               <w:rPr>
-                <w:rFonts w:ascii="Segoe UI" w:eastAsia="新細明體" w:hAnsi="Segoe UI" w:cs="Segoe UI"/>
+                <w:rFonts w:ascii="Segoe UI" w:eastAsia="PMingLiU" w:hAnsi="Segoe UI" w:cs="Segoe UI"/>
                 <w:color w:val="374151"/>
                 <w:sz w:val="20"/>
                 <w:szCs w:val="20"/>
@@ -2526,16 +2523,16 @@
             <w:pPr>
               <w:jc w:val="center"/>
               <w:rPr>
-                <w:rFonts w:ascii="Segoe UI" w:eastAsia="新細明體" w:hAnsi="Segoe UI" w:cs="Segoe UI"/>
-                <w:color w:val="374151"/>
-                <w:sz w:val="20"/>
-                <w:szCs w:val="20"/>
-                <w:lang w:val="en-US" w:eastAsia="zh-TW"/>
-              </w:rPr>
-            </w:pPr>
-            <w:r>
-              <w:rPr>
-                <w:rFonts w:ascii="Segoe UI" w:eastAsia="新細明體" w:hAnsi="Segoe UI" w:cs="Segoe UI"/>
+                <w:rFonts w:ascii="Segoe UI" w:eastAsia="PMingLiU" w:hAnsi="Segoe UI" w:cs="Segoe UI"/>
+                <w:color w:val="374151"/>
+                <w:sz w:val="20"/>
+                <w:szCs w:val="20"/>
+                <w:lang w:val="en-US" w:eastAsia="zh-TW"/>
+              </w:rPr>
+            </w:pPr>
+            <w:r>
+              <w:rPr>
+                <w:rFonts w:ascii="Segoe UI" w:eastAsia="PMingLiU" w:hAnsi="Segoe UI" w:cs="Segoe UI"/>
                 <w:color w:val="374151"/>
                 <w:sz w:val="20"/>
                 <w:szCs w:val="20"/>
@@ -2554,16 +2551,16 @@
             <w:pPr>
               <w:jc w:val="center"/>
               <w:rPr>
-                <w:rFonts w:ascii="Segoe UI" w:eastAsia="新細明體" w:hAnsi="Segoe UI" w:cs="Segoe UI"/>
-                <w:color w:val="374151"/>
-                <w:sz w:val="20"/>
-                <w:szCs w:val="20"/>
-                <w:lang w:val="en-US" w:eastAsia="zh-TW"/>
-              </w:rPr>
-            </w:pPr>
-            <w:r>
-              <w:rPr>
-                <w:rFonts w:ascii="Segoe UI" w:eastAsia="新細明體" w:hAnsi="Segoe UI" w:cs="Segoe UI"/>
+                <w:rFonts w:ascii="Segoe UI" w:eastAsia="PMingLiU" w:hAnsi="Segoe UI" w:cs="Segoe UI"/>
+                <w:color w:val="374151"/>
+                <w:sz w:val="20"/>
+                <w:szCs w:val="20"/>
+                <w:lang w:val="en-US" w:eastAsia="zh-TW"/>
+              </w:rPr>
+            </w:pPr>
+            <w:r>
+              <w:rPr>
+                <w:rFonts w:ascii="Segoe UI" w:eastAsia="PMingLiU" w:hAnsi="Segoe UI" w:cs="Segoe UI"/>
                 <w:color w:val="374151"/>
                 <w:sz w:val="20"/>
                 <w:szCs w:val="20"/>
@@ -2582,16 +2579,16 @@
             <w:pPr>
               <w:jc w:val="center"/>
               <w:rPr>
-                <w:rFonts w:ascii="Segoe UI" w:eastAsia="新細明體" w:hAnsi="Segoe UI" w:cs="Segoe UI"/>
-                <w:color w:val="374151"/>
-                <w:sz w:val="20"/>
-                <w:szCs w:val="20"/>
-                <w:lang w:val="en-US" w:eastAsia="zh-TW"/>
-              </w:rPr>
-            </w:pPr>
-            <w:r>
-              <w:rPr>
-                <w:rFonts w:ascii="Segoe UI" w:eastAsia="新細明體" w:hAnsi="Segoe UI" w:cs="Segoe UI"/>
+                <w:rFonts w:ascii="Segoe UI" w:eastAsia="PMingLiU" w:hAnsi="Segoe UI" w:cs="Segoe UI"/>
+                <w:color w:val="374151"/>
+                <w:sz w:val="20"/>
+                <w:szCs w:val="20"/>
+                <w:lang w:val="en-US" w:eastAsia="zh-TW"/>
+              </w:rPr>
+            </w:pPr>
+            <w:r>
+              <w:rPr>
+                <w:rFonts w:ascii="Segoe UI" w:eastAsia="PMingLiU" w:hAnsi="Segoe UI" w:cs="Segoe UI"/>
                 <w:color w:val="374151"/>
                 <w:sz w:val="20"/>
                 <w:szCs w:val="20"/>
@@ -2615,16 +2612,16 @@
             <w:pPr>
               <w:jc w:val="center"/>
               <w:rPr>
-                <w:rFonts w:ascii="Segoe UI" w:eastAsia="新細明體" w:hAnsi="Segoe UI" w:cs="Segoe UI"/>
-                <w:color w:val="374151"/>
-                <w:sz w:val="20"/>
-                <w:szCs w:val="20"/>
-                <w:lang w:val="en-US" w:eastAsia="zh-TW"/>
-              </w:rPr>
-            </w:pPr>
-            <w:r>
-              <w:rPr>
-                <w:rFonts w:ascii="Segoe UI" w:eastAsia="新細明體" w:hAnsi="Segoe UI" w:cs="Segoe UI" w:hint="eastAsia"/>
+                <w:rFonts w:ascii="Segoe UI" w:eastAsia="PMingLiU" w:hAnsi="Segoe UI" w:cs="Segoe UI"/>
+                <w:color w:val="374151"/>
+                <w:sz w:val="20"/>
+                <w:szCs w:val="20"/>
+                <w:lang w:val="en-US" w:eastAsia="zh-TW"/>
+              </w:rPr>
+            </w:pPr>
+            <w:r>
+              <w:rPr>
+                <w:rFonts w:ascii="Segoe UI" w:eastAsia="PMingLiU" w:hAnsi="Segoe UI" w:cs="Segoe UI" w:hint="eastAsia"/>
                 <w:color w:val="374151"/>
                 <w:sz w:val="20"/>
                 <w:szCs w:val="20"/>
@@ -2634,7 +2631,7 @@
             </w:r>
             <w:r>
               <w:rPr>
-                <w:rFonts w:ascii="Segoe UI" w:eastAsia="新細明體" w:hAnsi="Segoe UI" w:cs="Segoe UI"/>
+                <w:rFonts w:ascii="Segoe UI" w:eastAsia="PMingLiU" w:hAnsi="Segoe UI" w:cs="Segoe UI"/>
                 <w:color w:val="374151"/>
                 <w:sz w:val="20"/>
                 <w:szCs w:val="20"/>
@@ -2653,16 +2650,16 @@
             <w:pPr>
               <w:jc w:val="center"/>
               <w:rPr>
-                <w:rFonts w:ascii="Segoe UI" w:eastAsia="新細明體" w:hAnsi="Segoe UI" w:cs="Segoe UI"/>
-                <w:color w:val="374151"/>
-                <w:sz w:val="20"/>
-                <w:szCs w:val="20"/>
-                <w:lang w:val="en-US" w:eastAsia="zh-TW"/>
-              </w:rPr>
-            </w:pPr>
-            <w:r>
-              <w:rPr>
-                <w:rFonts w:ascii="Segoe UI" w:eastAsia="新細明體" w:hAnsi="Segoe UI" w:cs="Segoe UI"/>
+                <w:rFonts w:ascii="Segoe UI" w:eastAsia="PMingLiU" w:hAnsi="Segoe UI" w:cs="Segoe UI"/>
+                <w:color w:val="374151"/>
+                <w:sz w:val="20"/>
+                <w:szCs w:val="20"/>
+                <w:lang w:val="en-US" w:eastAsia="zh-TW"/>
+              </w:rPr>
+            </w:pPr>
+            <w:r>
+              <w:rPr>
+                <w:rFonts w:ascii="Segoe UI" w:eastAsia="PMingLiU" w:hAnsi="Segoe UI" w:cs="Segoe UI"/>
                 <w:color w:val="374151"/>
                 <w:sz w:val="20"/>
                 <w:szCs w:val="20"/>
@@ -2681,7 +2678,7 @@
             <w:pPr>
               <w:jc w:val="center"/>
               <w:rPr>
-                <w:rFonts w:ascii="Segoe UI" w:eastAsia="新細明體" w:hAnsi="Segoe UI" w:cs="Segoe UI"/>
+                <w:rFonts w:ascii="Segoe UI" w:eastAsia="PMingLiU" w:hAnsi="Segoe UI" w:cs="Segoe UI"/>
                 <w:color w:val="374151"/>
                 <w:sz w:val="20"/>
                 <w:szCs w:val="20"/>
@@ -2699,7 +2696,7 @@
             <w:pPr>
               <w:jc w:val="center"/>
               <w:rPr>
-                <w:rFonts w:ascii="Segoe UI" w:eastAsia="新細明體" w:hAnsi="Segoe UI" w:cs="Segoe UI"/>
+                <w:rFonts w:ascii="Segoe UI" w:eastAsia="PMingLiU" w:hAnsi="Segoe UI" w:cs="Segoe UI"/>
                 <w:color w:val="374151"/>
                 <w:sz w:val="20"/>
                 <w:szCs w:val="20"/>
@@ -2722,7 +2719,7 @@
             <w:pPr>
               <w:jc w:val="center"/>
               <w:rPr>
-                <w:rFonts w:ascii="Segoe UI" w:eastAsia="新細明體" w:hAnsi="Segoe UI" w:cs="Segoe UI"/>
+                <w:rFonts w:ascii="Segoe UI" w:eastAsia="PMingLiU" w:hAnsi="Segoe UI" w:cs="Segoe UI"/>
                 <w:color w:val="374151"/>
                 <w:sz w:val="20"/>
                 <w:szCs w:val="20"/>
@@ -2740,16 +2737,16 @@
             <w:pPr>
               <w:jc w:val="center"/>
               <w:rPr>
-                <w:rFonts w:ascii="Segoe UI" w:eastAsia="新細明體" w:hAnsi="Segoe UI" w:cs="Segoe UI"/>
-                <w:color w:val="374151"/>
-                <w:sz w:val="20"/>
-                <w:szCs w:val="20"/>
-                <w:lang w:val="en-US" w:eastAsia="zh-TW"/>
-              </w:rPr>
-            </w:pPr>
-            <w:r>
-              <w:rPr>
-                <w:rFonts w:ascii="Segoe UI" w:eastAsia="新細明體" w:hAnsi="Segoe UI" w:cs="Segoe UI"/>
+                <w:rFonts w:ascii="Segoe UI" w:eastAsia="PMingLiU" w:hAnsi="Segoe UI" w:cs="Segoe UI"/>
+                <w:color w:val="374151"/>
+                <w:sz w:val="20"/>
+                <w:szCs w:val="20"/>
+                <w:lang w:val="en-US" w:eastAsia="zh-TW"/>
+              </w:rPr>
+            </w:pPr>
+            <w:r>
+              <w:rPr>
+                <w:rFonts w:ascii="Segoe UI" w:eastAsia="PMingLiU" w:hAnsi="Segoe UI" w:cs="Segoe UI"/>
                 <w:color w:val="374151"/>
                 <w:sz w:val="20"/>
                 <w:szCs w:val="20"/>
@@ -2768,16 +2765,16 @@
             <w:pPr>
               <w:jc w:val="center"/>
               <w:rPr>
-                <w:rFonts w:ascii="Segoe UI" w:eastAsia="新細明體" w:hAnsi="Segoe UI" w:cs="Segoe UI"/>
-                <w:color w:val="374151"/>
-                <w:sz w:val="20"/>
-                <w:szCs w:val="20"/>
-                <w:lang w:val="en-US" w:eastAsia="zh-TW"/>
-              </w:rPr>
-            </w:pPr>
-            <w:r>
-              <w:rPr>
-                <w:rFonts w:ascii="Segoe UI" w:eastAsia="新細明體" w:hAnsi="Segoe UI" w:cs="Segoe UI"/>
+                <w:rFonts w:ascii="Segoe UI" w:eastAsia="PMingLiU" w:hAnsi="Segoe UI" w:cs="Segoe UI"/>
+                <w:color w:val="374151"/>
+                <w:sz w:val="20"/>
+                <w:szCs w:val="20"/>
+                <w:lang w:val="en-US" w:eastAsia="zh-TW"/>
+              </w:rPr>
+            </w:pPr>
+            <w:r>
+              <w:rPr>
+                <w:rFonts w:ascii="Segoe UI" w:eastAsia="PMingLiU" w:hAnsi="Segoe UI" w:cs="Segoe UI"/>
                 <w:color w:val="374151"/>
                 <w:sz w:val="20"/>
                 <w:szCs w:val="20"/>
@@ -2796,16 +2793,16 @@
             <w:pPr>
               <w:jc w:val="center"/>
               <w:rPr>
-                <w:rFonts w:ascii="Segoe UI" w:eastAsia="新細明體" w:hAnsi="Segoe UI" w:cs="Segoe UI"/>
-                <w:color w:val="374151"/>
-                <w:sz w:val="20"/>
-                <w:szCs w:val="20"/>
-                <w:lang w:val="en-US" w:eastAsia="zh-TW"/>
-              </w:rPr>
-            </w:pPr>
-            <w:r>
-              <w:rPr>
-                <w:rFonts w:ascii="Segoe UI" w:eastAsia="新細明體" w:hAnsi="Segoe UI" w:cs="Segoe UI"/>
+                <w:rFonts w:ascii="Segoe UI" w:eastAsia="PMingLiU" w:hAnsi="Segoe UI" w:cs="Segoe UI"/>
+                <w:color w:val="374151"/>
+                <w:sz w:val="20"/>
+                <w:szCs w:val="20"/>
+                <w:lang w:val="en-US" w:eastAsia="zh-TW"/>
+              </w:rPr>
+            </w:pPr>
+            <w:r>
+              <w:rPr>
+                <w:rFonts w:ascii="Segoe UI" w:eastAsia="PMingLiU" w:hAnsi="Segoe UI" w:cs="Segoe UI"/>
                 <w:color w:val="374151"/>
                 <w:sz w:val="20"/>
                 <w:szCs w:val="20"/>
@@ -2829,7 +2826,7 @@
             <w:pPr>
               <w:jc w:val="center"/>
               <w:rPr>
-                <w:rFonts w:ascii="Segoe UI" w:eastAsia="新細明體" w:hAnsi="Segoe UI" w:cs="Segoe UI"/>
+                <w:rFonts w:ascii="Segoe UI" w:eastAsia="PMingLiU" w:hAnsi="Segoe UI" w:cs="Segoe UI"/>
                 <w:color w:val="374151"/>
                 <w:sz w:val="20"/>
                 <w:szCs w:val="20"/>
@@ -2847,16 +2844,16 @@
             <w:pPr>
               <w:jc w:val="center"/>
               <w:rPr>
-                <w:rFonts w:ascii="Segoe UI" w:eastAsia="新細明體" w:hAnsi="Segoe UI" w:cs="Segoe UI"/>
-                <w:color w:val="374151"/>
-                <w:sz w:val="20"/>
-                <w:szCs w:val="20"/>
-                <w:lang w:val="en-US" w:eastAsia="zh-TW"/>
-              </w:rPr>
-            </w:pPr>
-            <w:r>
-              <w:rPr>
-                <w:rFonts w:ascii="Segoe UI" w:eastAsia="新細明體" w:hAnsi="Segoe UI" w:cs="Segoe UI"/>
+                <w:rFonts w:ascii="Segoe UI" w:eastAsia="PMingLiU" w:hAnsi="Segoe UI" w:cs="Segoe UI"/>
+                <w:color w:val="374151"/>
+                <w:sz w:val="20"/>
+                <w:szCs w:val="20"/>
+                <w:lang w:val="en-US" w:eastAsia="zh-TW"/>
+              </w:rPr>
+            </w:pPr>
+            <w:r>
+              <w:rPr>
+                <w:rFonts w:ascii="Segoe UI" w:eastAsia="PMingLiU" w:hAnsi="Segoe UI" w:cs="Segoe UI"/>
                 <w:color w:val="374151"/>
                 <w:sz w:val="20"/>
                 <w:szCs w:val="20"/>
@@ -2875,16 +2872,16 @@
             <w:pPr>
               <w:jc w:val="center"/>
               <w:rPr>
-                <w:rFonts w:ascii="Segoe UI" w:eastAsia="新細明體" w:hAnsi="Segoe UI" w:cs="Segoe UI"/>
-                <w:color w:val="374151"/>
-                <w:sz w:val="20"/>
-                <w:szCs w:val="20"/>
-                <w:lang w:val="en-US" w:eastAsia="zh-TW"/>
-              </w:rPr>
-            </w:pPr>
-            <w:r>
-              <w:rPr>
-                <w:rFonts w:ascii="Segoe UI" w:eastAsia="新細明體" w:hAnsi="Segoe UI" w:cs="Segoe UI"/>
+                <w:rFonts w:ascii="Segoe UI" w:eastAsia="PMingLiU" w:hAnsi="Segoe UI" w:cs="Segoe UI"/>
+                <w:color w:val="374151"/>
+                <w:sz w:val="20"/>
+                <w:szCs w:val="20"/>
+                <w:lang w:val="en-US" w:eastAsia="zh-TW"/>
+              </w:rPr>
+            </w:pPr>
+            <w:r>
+              <w:rPr>
+                <w:rFonts w:ascii="Segoe UI" w:eastAsia="PMingLiU" w:hAnsi="Segoe UI" w:cs="Segoe UI"/>
                 <w:color w:val="374151"/>
                 <w:sz w:val="20"/>
                 <w:szCs w:val="20"/>
@@ -2903,16 +2900,16 @@
             <w:pPr>
               <w:jc w:val="center"/>
               <w:rPr>
-                <w:rFonts w:ascii="Segoe UI" w:eastAsia="新細明體" w:hAnsi="Segoe UI" w:cs="Segoe UI"/>
-                <w:color w:val="374151"/>
-                <w:sz w:val="20"/>
-                <w:szCs w:val="20"/>
-                <w:lang w:val="en-US" w:eastAsia="zh-TW"/>
-              </w:rPr>
-            </w:pPr>
-            <w:r>
-              <w:rPr>
-                <w:rFonts w:ascii="Segoe UI" w:eastAsia="新細明體" w:hAnsi="Segoe UI" w:cs="Segoe UI"/>
+                <w:rFonts w:ascii="Segoe UI" w:eastAsia="PMingLiU" w:hAnsi="Segoe UI" w:cs="Segoe UI"/>
+                <w:color w:val="374151"/>
+                <w:sz w:val="20"/>
+                <w:szCs w:val="20"/>
+                <w:lang w:val="en-US" w:eastAsia="zh-TW"/>
+              </w:rPr>
+            </w:pPr>
+            <w:r>
+              <w:rPr>
+                <w:rFonts w:ascii="Segoe UI" w:eastAsia="PMingLiU" w:hAnsi="Segoe UI" w:cs="Segoe UI"/>
                 <w:color w:val="374151"/>
                 <w:sz w:val="20"/>
                 <w:szCs w:val="20"/>
@@ -2936,7 +2933,7 @@
             <w:pPr>
               <w:jc w:val="center"/>
               <w:rPr>
-                <w:rFonts w:ascii="Segoe UI" w:eastAsia="新細明體" w:hAnsi="Segoe UI" w:cs="Segoe UI"/>
+                <w:rFonts w:ascii="Segoe UI" w:eastAsia="PMingLiU" w:hAnsi="Segoe UI" w:cs="Segoe UI"/>
                 <w:color w:val="374151"/>
                 <w:sz w:val="20"/>
                 <w:szCs w:val="20"/>
@@ -2954,16 +2951,16 @@
             <w:pPr>
               <w:jc w:val="center"/>
               <w:rPr>
-                <w:rFonts w:ascii="Segoe UI" w:eastAsia="新細明體" w:hAnsi="Segoe UI" w:cs="Segoe UI"/>
-                <w:color w:val="374151"/>
-                <w:sz w:val="20"/>
-                <w:szCs w:val="20"/>
-                <w:lang w:val="en-US" w:eastAsia="zh-TW"/>
-              </w:rPr>
-            </w:pPr>
-            <w:r>
-              <w:rPr>
-                <w:rFonts w:ascii="Segoe UI" w:eastAsia="新細明體" w:hAnsi="Segoe UI" w:cs="Segoe UI"/>
+                <w:rFonts w:ascii="Segoe UI" w:eastAsia="PMingLiU" w:hAnsi="Segoe UI" w:cs="Segoe UI"/>
+                <w:color w:val="374151"/>
+                <w:sz w:val="20"/>
+                <w:szCs w:val="20"/>
+                <w:lang w:val="en-US" w:eastAsia="zh-TW"/>
+              </w:rPr>
+            </w:pPr>
+            <w:r>
+              <w:rPr>
+                <w:rFonts w:ascii="Segoe UI" w:eastAsia="PMingLiU" w:hAnsi="Segoe UI" w:cs="Segoe UI"/>
                 <w:color w:val="374151"/>
                 <w:sz w:val="20"/>
                 <w:szCs w:val="20"/>
@@ -2982,16 +2979,16 @@
             <w:pPr>
               <w:jc w:val="center"/>
               <w:rPr>
-                <w:rFonts w:ascii="Segoe UI" w:eastAsia="新細明體" w:hAnsi="Segoe UI" w:cs="Segoe UI"/>
-                <w:color w:val="374151"/>
-                <w:sz w:val="20"/>
-                <w:szCs w:val="20"/>
-                <w:lang w:val="en-US" w:eastAsia="zh-TW"/>
-              </w:rPr>
-            </w:pPr>
-            <w:r>
-              <w:rPr>
-                <w:rFonts w:ascii="Segoe UI" w:eastAsia="新細明體" w:hAnsi="Segoe UI" w:cs="Segoe UI"/>
+                <w:rFonts w:ascii="Segoe UI" w:eastAsia="PMingLiU" w:hAnsi="Segoe UI" w:cs="Segoe UI"/>
+                <w:color w:val="374151"/>
+                <w:sz w:val="20"/>
+                <w:szCs w:val="20"/>
+                <w:lang w:val="en-US" w:eastAsia="zh-TW"/>
+              </w:rPr>
+            </w:pPr>
+            <w:r>
+              <w:rPr>
+                <w:rFonts w:ascii="Segoe UI" w:eastAsia="PMingLiU" w:hAnsi="Segoe UI" w:cs="Segoe UI"/>
                 <w:color w:val="374151"/>
                 <w:sz w:val="20"/>
                 <w:szCs w:val="20"/>
@@ -3010,16 +3007,16 @@
             <w:pPr>
               <w:jc w:val="center"/>
               <w:rPr>
-                <w:rFonts w:ascii="Segoe UI" w:eastAsia="新細明體" w:hAnsi="Segoe UI" w:cs="Segoe UI"/>
-                <w:color w:val="374151"/>
-                <w:sz w:val="20"/>
-                <w:szCs w:val="20"/>
-                <w:lang w:val="en-US" w:eastAsia="zh-TW"/>
-              </w:rPr>
-            </w:pPr>
-            <w:r>
-              <w:rPr>
-                <w:rFonts w:ascii="Segoe UI" w:eastAsia="新細明體" w:hAnsi="Segoe UI" w:cs="Segoe UI"/>
+                <w:rFonts w:ascii="Segoe UI" w:eastAsia="PMingLiU" w:hAnsi="Segoe UI" w:cs="Segoe UI"/>
+                <w:color w:val="374151"/>
+                <w:sz w:val="20"/>
+                <w:szCs w:val="20"/>
+                <w:lang w:val="en-US" w:eastAsia="zh-TW"/>
+              </w:rPr>
+            </w:pPr>
+            <w:r>
+              <w:rPr>
+                <w:rFonts w:ascii="Segoe UI" w:eastAsia="PMingLiU" w:hAnsi="Segoe UI" w:cs="Segoe UI"/>
                 <w:color w:val="374151"/>
                 <w:sz w:val="20"/>
                 <w:szCs w:val="20"/>
@@ -3043,16 +3040,16 @@
             <w:pPr>
               <w:jc w:val="center"/>
               <w:rPr>
-                <w:rFonts w:ascii="Segoe UI" w:eastAsia="新細明體" w:hAnsi="Segoe UI" w:cs="Segoe UI"/>
-                <w:color w:val="374151"/>
-                <w:sz w:val="20"/>
-                <w:szCs w:val="20"/>
-                <w:lang w:val="en-US" w:eastAsia="zh-TW"/>
-              </w:rPr>
-            </w:pPr>
-            <w:r>
-              <w:rPr>
-                <w:rFonts w:ascii="Segoe UI" w:eastAsia="新細明體" w:hAnsi="Segoe UI" w:cs="Segoe UI" w:hint="eastAsia"/>
+                <w:rFonts w:ascii="Segoe UI" w:eastAsia="PMingLiU" w:hAnsi="Segoe UI" w:cs="Segoe UI"/>
+                <w:color w:val="374151"/>
+                <w:sz w:val="20"/>
+                <w:szCs w:val="20"/>
+                <w:lang w:val="en-US" w:eastAsia="zh-TW"/>
+              </w:rPr>
+            </w:pPr>
+            <w:r>
+              <w:rPr>
+                <w:rFonts w:ascii="Segoe UI" w:eastAsia="PMingLiU" w:hAnsi="Segoe UI" w:cs="Segoe UI" w:hint="eastAsia"/>
                 <w:color w:val="374151"/>
                 <w:sz w:val="20"/>
                 <w:szCs w:val="20"/>
@@ -3062,7 +3059,7 @@
             </w:r>
             <w:r>
               <w:rPr>
-                <w:rFonts w:ascii="Segoe UI" w:eastAsia="新細明體" w:hAnsi="Segoe UI" w:cs="Segoe UI"/>
+                <w:rFonts w:ascii="Segoe UI" w:eastAsia="PMingLiU" w:hAnsi="Segoe UI" w:cs="Segoe UI"/>
                 <w:color w:val="374151"/>
                 <w:sz w:val="20"/>
                 <w:szCs w:val="20"/>
@@ -3081,16 +3078,16 @@
             <w:pPr>
               <w:jc w:val="center"/>
               <w:rPr>
-                <w:rFonts w:ascii="Segoe UI" w:eastAsia="新細明體" w:hAnsi="Segoe UI" w:cs="Segoe UI"/>
-                <w:color w:val="374151"/>
-                <w:sz w:val="20"/>
-                <w:szCs w:val="20"/>
-                <w:lang w:val="en-US" w:eastAsia="zh-TW"/>
-              </w:rPr>
-            </w:pPr>
-            <w:r>
-              <w:rPr>
-                <w:rFonts w:ascii="Segoe UI" w:eastAsia="新細明體" w:hAnsi="Segoe UI" w:cs="Segoe UI"/>
+                <w:rFonts w:ascii="Segoe UI" w:eastAsia="PMingLiU" w:hAnsi="Segoe UI" w:cs="Segoe UI"/>
+                <w:color w:val="374151"/>
+                <w:sz w:val="20"/>
+                <w:szCs w:val="20"/>
+                <w:lang w:val="en-US" w:eastAsia="zh-TW"/>
+              </w:rPr>
+            </w:pPr>
+            <w:r>
+              <w:rPr>
+                <w:rFonts w:ascii="Segoe UI" w:eastAsia="PMingLiU" w:hAnsi="Segoe UI" w:cs="Segoe UI"/>
                 <w:color w:val="374151"/>
                 <w:sz w:val="20"/>
                 <w:szCs w:val="20"/>
@@ -3109,7 +3106,7 @@
             <w:pPr>
               <w:jc w:val="center"/>
               <w:rPr>
-                <w:rFonts w:ascii="Segoe UI" w:eastAsia="新細明體" w:hAnsi="Segoe UI" w:cs="Segoe UI"/>
+                <w:rFonts w:ascii="Segoe UI" w:eastAsia="PMingLiU" w:hAnsi="Segoe UI" w:cs="Segoe UI"/>
                 <w:color w:val="374151"/>
                 <w:sz w:val="20"/>
                 <w:szCs w:val="20"/>
@@ -3127,7 +3124,7 @@
             <w:pPr>
               <w:jc w:val="center"/>
               <w:rPr>
-                <w:rFonts w:ascii="Segoe UI" w:eastAsia="新細明體" w:hAnsi="Segoe UI" w:cs="Segoe UI"/>
+                <w:rFonts w:ascii="Segoe UI" w:eastAsia="PMingLiU" w:hAnsi="Segoe UI" w:cs="Segoe UI"/>
                 <w:color w:val="374151"/>
                 <w:sz w:val="20"/>
                 <w:szCs w:val="20"/>
@@ -3150,7 +3147,7 @@
             <w:pPr>
               <w:jc w:val="center"/>
               <w:rPr>
-                <w:rFonts w:ascii="Segoe UI" w:eastAsia="新細明體" w:hAnsi="Segoe UI" w:cs="Segoe UI"/>
+                <w:rFonts w:ascii="Segoe UI" w:eastAsia="PMingLiU" w:hAnsi="Segoe UI" w:cs="Segoe UI"/>
                 <w:color w:val="374151"/>
                 <w:sz w:val="20"/>
                 <w:szCs w:val="20"/>
@@ -3168,16 +3165,16 @@
             <w:pPr>
               <w:jc w:val="center"/>
               <w:rPr>
-                <w:rFonts w:ascii="Segoe UI" w:eastAsia="新細明體" w:hAnsi="Segoe UI" w:cs="Segoe UI"/>
-                <w:color w:val="374151"/>
-                <w:sz w:val="20"/>
-                <w:szCs w:val="20"/>
-                <w:lang w:val="en-US" w:eastAsia="zh-TW"/>
-              </w:rPr>
-            </w:pPr>
-            <w:r>
-              <w:rPr>
-                <w:rFonts w:ascii="Segoe UI" w:eastAsia="新細明體" w:hAnsi="Segoe UI" w:cs="Segoe UI"/>
+                <w:rFonts w:ascii="Segoe UI" w:eastAsia="PMingLiU" w:hAnsi="Segoe UI" w:cs="Segoe UI"/>
+                <w:color w:val="374151"/>
+                <w:sz w:val="20"/>
+                <w:szCs w:val="20"/>
+                <w:lang w:val="en-US" w:eastAsia="zh-TW"/>
+              </w:rPr>
+            </w:pPr>
+            <w:r>
+              <w:rPr>
+                <w:rFonts w:ascii="Segoe UI" w:eastAsia="PMingLiU" w:hAnsi="Segoe UI" w:cs="Segoe UI"/>
                 <w:color w:val="374151"/>
                 <w:sz w:val="20"/>
                 <w:szCs w:val="20"/>
@@ -3196,16 +3193,16 @@
             <w:pPr>
               <w:jc w:val="center"/>
               <w:rPr>
-                <w:rFonts w:ascii="Segoe UI" w:eastAsia="新細明體" w:hAnsi="Segoe UI" w:cs="Segoe UI"/>
-                <w:color w:val="374151"/>
-                <w:sz w:val="20"/>
-                <w:szCs w:val="20"/>
-                <w:lang w:val="en-US" w:eastAsia="zh-TW"/>
-              </w:rPr>
-            </w:pPr>
-            <w:r>
-              <w:rPr>
-                <w:rFonts w:ascii="Segoe UI" w:eastAsia="新細明體" w:hAnsi="Segoe UI" w:cs="Segoe UI"/>
+                <w:rFonts w:ascii="Segoe UI" w:eastAsia="PMingLiU" w:hAnsi="Segoe UI" w:cs="Segoe UI"/>
+                <w:color w:val="374151"/>
+                <w:sz w:val="20"/>
+                <w:szCs w:val="20"/>
+                <w:lang w:val="en-US" w:eastAsia="zh-TW"/>
+              </w:rPr>
+            </w:pPr>
+            <w:r>
+              <w:rPr>
+                <w:rFonts w:ascii="Segoe UI" w:eastAsia="PMingLiU" w:hAnsi="Segoe UI" w:cs="Segoe UI"/>
                 <w:color w:val="374151"/>
                 <w:sz w:val="20"/>
                 <w:szCs w:val="20"/>
@@ -3224,16 +3221,16 @@
             <w:pPr>
               <w:jc w:val="center"/>
               <w:rPr>
-                <w:rFonts w:ascii="Segoe UI" w:eastAsia="新細明體" w:hAnsi="Segoe UI" w:cs="Segoe UI"/>
-                <w:color w:val="374151"/>
-                <w:sz w:val="20"/>
-                <w:szCs w:val="20"/>
-                <w:lang w:val="en-US" w:eastAsia="zh-TW"/>
-              </w:rPr>
-            </w:pPr>
-            <w:r>
-              <w:rPr>
-                <w:rFonts w:ascii="Segoe UI" w:eastAsia="新細明體" w:hAnsi="Segoe UI" w:cs="Segoe UI"/>
+                <w:rFonts w:ascii="Segoe UI" w:eastAsia="PMingLiU" w:hAnsi="Segoe UI" w:cs="Segoe UI"/>
+                <w:color w:val="374151"/>
+                <w:sz w:val="20"/>
+                <w:szCs w:val="20"/>
+                <w:lang w:val="en-US" w:eastAsia="zh-TW"/>
+              </w:rPr>
+            </w:pPr>
+            <w:r>
+              <w:rPr>
+                <w:rFonts w:ascii="Segoe UI" w:eastAsia="PMingLiU" w:hAnsi="Segoe UI" w:cs="Segoe UI"/>
                 <w:color w:val="374151"/>
                 <w:sz w:val="20"/>
                 <w:szCs w:val="20"/>
@@ -3257,7 +3254,7 @@
             <w:pPr>
               <w:jc w:val="center"/>
               <w:rPr>
-                <w:rFonts w:ascii="Segoe UI" w:eastAsia="新細明體" w:hAnsi="Segoe UI" w:cs="Segoe UI"/>
+                <w:rFonts w:ascii="Segoe UI" w:eastAsia="PMingLiU" w:hAnsi="Segoe UI" w:cs="Segoe UI"/>
                 <w:color w:val="374151"/>
                 <w:sz w:val="20"/>
                 <w:szCs w:val="20"/>
@@ -3275,16 +3272,16 @@
             <w:pPr>
               <w:jc w:val="center"/>
               <w:rPr>
-                <w:rFonts w:ascii="Segoe UI" w:eastAsia="新細明體" w:hAnsi="Segoe UI" w:cs="Segoe UI"/>
-                <w:color w:val="374151"/>
-                <w:sz w:val="20"/>
-                <w:szCs w:val="20"/>
-                <w:lang w:val="en-US" w:eastAsia="zh-TW"/>
-              </w:rPr>
-            </w:pPr>
-            <w:r>
-              <w:rPr>
-                <w:rFonts w:ascii="Segoe UI" w:eastAsia="新細明體" w:hAnsi="Segoe UI" w:cs="Segoe UI"/>
+                <w:rFonts w:ascii="Segoe UI" w:eastAsia="PMingLiU" w:hAnsi="Segoe UI" w:cs="Segoe UI"/>
+                <w:color w:val="374151"/>
+                <w:sz w:val="20"/>
+                <w:szCs w:val="20"/>
+                <w:lang w:val="en-US" w:eastAsia="zh-TW"/>
+              </w:rPr>
+            </w:pPr>
+            <w:r>
+              <w:rPr>
+                <w:rFonts w:ascii="Segoe UI" w:eastAsia="PMingLiU" w:hAnsi="Segoe UI" w:cs="Segoe UI"/>
                 <w:color w:val="374151"/>
                 <w:sz w:val="20"/>
                 <w:szCs w:val="20"/>
@@ -3303,16 +3300,16 @@
             <w:pPr>
               <w:jc w:val="center"/>
               <w:rPr>
-                <w:rFonts w:ascii="Segoe UI" w:eastAsia="新細明體" w:hAnsi="Segoe UI" w:cs="Segoe UI"/>
-                <w:color w:val="374151"/>
-                <w:sz w:val="20"/>
-                <w:szCs w:val="20"/>
-                <w:lang w:val="en-US" w:eastAsia="zh-TW"/>
-              </w:rPr>
-            </w:pPr>
-            <w:r>
-              <w:rPr>
-                <w:rFonts w:ascii="Segoe UI" w:eastAsia="新細明體" w:hAnsi="Segoe UI" w:cs="Segoe UI"/>
+                <w:rFonts w:ascii="Segoe UI" w:eastAsia="PMingLiU" w:hAnsi="Segoe UI" w:cs="Segoe UI"/>
+                <w:color w:val="374151"/>
+                <w:sz w:val="20"/>
+                <w:szCs w:val="20"/>
+                <w:lang w:val="en-US" w:eastAsia="zh-TW"/>
+              </w:rPr>
+            </w:pPr>
+            <w:r>
+              <w:rPr>
+                <w:rFonts w:ascii="Segoe UI" w:eastAsia="PMingLiU" w:hAnsi="Segoe UI" w:cs="Segoe UI"/>
                 <w:color w:val="374151"/>
                 <w:sz w:val="20"/>
                 <w:szCs w:val="20"/>
@@ -3331,16 +3328,16 @@
             <w:pPr>
               <w:jc w:val="center"/>
               <w:rPr>
-                <w:rFonts w:ascii="Segoe UI" w:eastAsia="新細明體" w:hAnsi="Segoe UI" w:cs="Segoe UI"/>
-                <w:color w:val="374151"/>
-                <w:sz w:val="20"/>
-                <w:szCs w:val="20"/>
-                <w:lang w:val="en-US" w:eastAsia="zh-TW"/>
-              </w:rPr>
-            </w:pPr>
-            <w:r>
-              <w:rPr>
-                <w:rFonts w:ascii="Segoe UI" w:eastAsia="新細明體" w:hAnsi="Segoe UI" w:cs="Segoe UI"/>
+                <w:rFonts w:ascii="Segoe UI" w:eastAsia="PMingLiU" w:hAnsi="Segoe UI" w:cs="Segoe UI"/>
+                <w:color w:val="374151"/>
+                <w:sz w:val="20"/>
+                <w:szCs w:val="20"/>
+                <w:lang w:val="en-US" w:eastAsia="zh-TW"/>
+              </w:rPr>
+            </w:pPr>
+            <w:r>
+              <w:rPr>
+                <w:rFonts w:ascii="Segoe UI" w:eastAsia="PMingLiU" w:hAnsi="Segoe UI" w:cs="Segoe UI"/>
                 <w:color w:val="374151"/>
                 <w:sz w:val="20"/>
                 <w:szCs w:val="20"/>
@@ -3364,16 +3361,16 @@
             <w:pPr>
               <w:jc w:val="center"/>
               <w:rPr>
-                <w:rFonts w:ascii="Segoe UI" w:eastAsia="新細明體" w:hAnsi="Segoe UI" w:cs="Segoe UI"/>
-                <w:color w:val="374151"/>
-                <w:sz w:val="20"/>
-                <w:szCs w:val="20"/>
-                <w:lang w:val="en-US" w:eastAsia="zh-TW"/>
-              </w:rPr>
-            </w:pPr>
-            <w:r>
-              <w:rPr>
-                <w:rFonts w:ascii="Segoe UI" w:eastAsia="新細明體" w:hAnsi="Segoe UI" w:cs="Segoe UI" w:hint="eastAsia"/>
+                <w:rFonts w:ascii="Segoe UI" w:eastAsia="PMingLiU" w:hAnsi="Segoe UI" w:cs="Segoe UI"/>
+                <w:color w:val="374151"/>
+                <w:sz w:val="20"/>
+                <w:szCs w:val="20"/>
+                <w:lang w:val="en-US" w:eastAsia="zh-TW"/>
+              </w:rPr>
+            </w:pPr>
+            <w:r>
+              <w:rPr>
+                <w:rFonts w:ascii="Segoe UI" w:eastAsia="PMingLiU" w:hAnsi="Segoe UI" w:cs="Segoe UI" w:hint="eastAsia"/>
                 <w:color w:val="374151"/>
                 <w:sz w:val="20"/>
                 <w:szCs w:val="20"/>
@@ -3383,7 +3380,7 @@
             </w:r>
             <w:r>
               <w:rPr>
-                <w:rFonts w:ascii="Segoe UI" w:eastAsia="新細明體" w:hAnsi="Segoe UI" w:cs="Segoe UI"/>
+                <w:rFonts w:ascii="Segoe UI" w:eastAsia="PMingLiU" w:hAnsi="Segoe UI" w:cs="Segoe UI"/>
                 <w:color w:val="374151"/>
                 <w:sz w:val="20"/>
                 <w:szCs w:val="20"/>
@@ -3402,16 +3399,16 @@
             <w:pPr>
               <w:jc w:val="center"/>
               <w:rPr>
-                <w:rFonts w:ascii="Segoe UI" w:eastAsia="新細明體" w:hAnsi="Segoe UI" w:cs="Segoe UI"/>
-                <w:color w:val="374151"/>
-                <w:sz w:val="20"/>
-                <w:szCs w:val="20"/>
-                <w:lang w:val="en-US" w:eastAsia="zh-TW"/>
-              </w:rPr>
-            </w:pPr>
-            <w:r>
-              <w:rPr>
-                <w:rFonts w:ascii="Segoe UI" w:eastAsia="新細明體" w:hAnsi="Segoe UI" w:cs="Segoe UI"/>
+                <w:rFonts w:ascii="Segoe UI" w:eastAsia="PMingLiU" w:hAnsi="Segoe UI" w:cs="Segoe UI"/>
+                <w:color w:val="374151"/>
+                <w:sz w:val="20"/>
+                <w:szCs w:val="20"/>
+                <w:lang w:val="en-US" w:eastAsia="zh-TW"/>
+              </w:rPr>
+            </w:pPr>
+            <w:r>
+              <w:rPr>
+                <w:rFonts w:ascii="Segoe UI" w:eastAsia="PMingLiU" w:hAnsi="Segoe UI" w:cs="Segoe UI"/>
                 <w:color w:val="374151"/>
                 <w:sz w:val="20"/>
                 <w:szCs w:val="20"/>
@@ -3430,7 +3427,7 @@
             <w:pPr>
               <w:jc w:val="center"/>
               <w:rPr>
-                <w:rFonts w:ascii="Segoe UI" w:eastAsia="新細明體" w:hAnsi="Segoe UI" w:cs="Segoe UI"/>
+                <w:rFonts w:ascii="Segoe UI" w:eastAsia="PMingLiU" w:hAnsi="Segoe UI" w:cs="Segoe UI"/>
                 <w:color w:val="374151"/>
                 <w:sz w:val="20"/>
                 <w:szCs w:val="20"/>
@@ -3448,7 +3445,7 @@
             <w:pPr>
               <w:jc w:val="center"/>
               <w:rPr>
-                <w:rFonts w:ascii="Segoe UI" w:eastAsia="新細明體" w:hAnsi="Segoe UI" w:cs="Segoe UI"/>
+                <w:rFonts w:ascii="Segoe UI" w:eastAsia="PMingLiU" w:hAnsi="Segoe UI" w:cs="Segoe UI"/>
                 <w:color w:val="374151"/>
                 <w:sz w:val="20"/>
                 <w:szCs w:val="20"/>
@@ -3471,7 +3468,7 @@
             <w:pPr>
               <w:jc w:val="center"/>
               <w:rPr>
-                <w:rFonts w:ascii="Segoe UI" w:eastAsia="新細明體" w:hAnsi="Segoe UI" w:cs="Segoe UI"/>
+                <w:rFonts w:ascii="Segoe UI" w:eastAsia="PMingLiU" w:hAnsi="Segoe UI" w:cs="Segoe UI"/>
                 <w:color w:val="374151"/>
                 <w:sz w:val="20"/>
                 <w:szCs w:val="20"/>
@@ -3489,16 +3486,16 @@
             <w:pPr>
               <w:jc w:val="center"/>
               <w:rPr>
-                <w:rFonts w:ascii="Segoe UI" w:eastAsia="新細明體" w:hAnsi="Segoe UI" w:cs="Segoe UI"/>
-                <w:color w:val="374151"/>
-                <w:sz w:val="20"/>
-                <w:szCs w:val="20"/>
-                <w:lang w:val="en-US" w:eastAsia="zh-TW"/>
-              </w:rPr>
-            </w:pPr>
-            <w:r>
-              <w:rPr>
-                <w:rFonts w:ascii="Segoe UI" w:eastAsia="新細明體" w:hAnsi="Segoe UI" w:cs="Segoe UI"/>
+                <w:rFonts w:ascii="Segoe UI" w:eastAsia="PMingLiU" w:hAnsi="Segoe UI" w:cs="Segoe UI"/>
+                <w:color w:val="374151"/>
+                <w:sz w:val="20"/>
+                <w:szCs w:val="20"/>
+                <w:lang w:val="en-US" w:eastAsia="zh-TW"/>
+              </w:rPr>
+            </w:pPr>
+            <w:r>
+              <w:rPr>
+                <w:rFonts w:ascii="Segoe UI" w:eastAsia="PMingLiU" w:hAnsi="Segoe UI" w:cs="Segoe UI"/>
                 <w:color w:val="374151"/>
                 <w:sz w:val="20"/>
                 <w:szCs w:val="20"/>
@@ -3520,16 +3517,16 @@
               </w:tabs>
               <w:jc w:val="center"/>
               <w:rPr>
-                <w:rFonts w:ascii="Segoe UI" w:eastAsia="新細明體" w:hAnsi="Segoe UI" w:cs="Segoe UI"/>
-                <w:color w:val="374151"/>
-                <w:sz w:val="20"/>
-                <w:szCs w:val="20"/>
-                <w:lang w:val="en-US" w:eastAsia="zh-TW"/>
-              </w:rPr>
-            </w:pPr>
-            <w:r>
-              <w:rPr>
-                <w:rFonts w:ascii="Segoe UI" w:eastAsia="新細明體" w:hAnsi="Segoe UI" w:cs="Segoe UI"/>
+                <w:rFonts w:ascii="Segoe UI" w:eastAsia="PMingLiU" w:hAnsi="Segoe UI" w:cs="Segoe UI"/>
+                <w:color w:val="374151"/>
+                <w:sz w:val="20"/>
+                <w:szCs w:val="20"/>
+                <w:lang w:val="en-US" w:eastAsia="zh-TW"/>
+              </w:rPr>
+            </w:pPr>
+            <w:r>
+              <w:rPr>
+                <w:rFonts w:ascii="Segoe UI" w:eastAsia="PMingLiU" w:hAnsi="Segoe UI" w:cs="Segoe UI"/>
                 <w:color w:val="374151"/>
                 <w:sz w:val="20"/>
                 <w:szCs w:val="20"/>
@@ -3548,16 +3545,16 @@
             <w:pPr>
               <w:jc w:val="center"/>
               <w:rPr>
-                <w:rFonts w:ascii="Segoe UI" w:eastAsia="新細明體" w:hAnsi="Segoe UI" w:cs="Segoe UI"/>
-                <w:color w:val="374151"/>
-                <w:sz w:val="20"/>
-                <w:szCs w:val="20"/>
-                <w:lang w:val="en-US" w:eastAsia="zh-TW"/>
-              </w:rPr>
-            </w:pPr>
-            <w:r>
-              <w:rPr>
-                <w:rFonts w:ascii="Segoe UI" w:eastAsia="新細明體" w:hAnsi="Segoe UI" w:cs="Segoe UI"/>
+                <w:rFonts w:ascii="Segoe UI" w:eastAsia="PMingLiU" w:hAnsi="Segoe UI" w:cs="Segoe UI"/>
+                <w:color w:val="374151"/>
+                <w:sz w:val="20"/>
+                <w:szCs w:val="20"/>
+                <w:lang w:val="en-US" w:eastAsia="zh-TW"/>
+              </w:rPr>
+            </w:pPr>
+            <w:r>
+              <w:rPr>
+                <w:rFonts w:ascii="Segoe UI" w:eastAsia="PMingLiU" w:hAnsi="Segoe UI" w:cs="Segoe UI"/>
                 <w:color w:val="374151"/>
                 <w:sz w:val="20"/>
                 <w:szCs w:val="20"/>
@@ -3571,6 +3568,7 @@
     </w:tbl>
     <w:p/>
     <w:p>
+      <w:proofErr w:type="spellStart"/>
       <w:r>
         <w:rPr>
           <w:rFonts w:hint="eastAsia"/>
@@ -3580,6 +3578,7 @@
       <w:r>
         <w:t>artB</w:t>
       </w:r>
+      <w:proofErr w:type="spellEnd"/>
     </w:p>
     <w:tbl>
       <w:tblPr>
@@ -3603,7 +3602,7 @@
             <w:pPr>
               <w:jc w:val="center"/>
               <w:rPr>
-                <w:rFonts w:ascii="Segoe UI" w:eastAsia="新細明體" w:hAnsi="Segoe UI" w:cs="Segoe UI"/>
+                <w:rFonts w:ascii="Segoe UI" w:eastAsia="PMingLiU" w:hAnsi="Segoe UI" w:cs="Segoe UI"/>
                 <w:b/>
                 <w:bCs/>
                 <w:color w:val="374151"/>
@@ -3614,7 +3613,7 @@
             </w:pPr>
             <w:r>
               <w:rPr>
-                <w:rFonts w:ascii="Segoe UI" w:eastAsia="新細明體" w:hAnsi="Segoe UI" w:cs="Segoe UI"/>
+                <w:rFonts w:ascii="Segoe UI" w:eastAsia="PMingLiU" w:hAnsi="Segoe UI" w:cs="Segoe UI"/>
                 <w:b/>
                 <w:bCs/>
                 <w:color w:val="374151"/>
@@ -3635,7 +3634,7 @@
             <w:pPr>
               <w:jc w:val="center"/>
               <w:rPr>
-                <w:rFonts w:ascii="Segoe UI" w:eastAsia="新細明體" w:hAnsi="Segoe UI" w:cs="Segoe UI"/>
+                <w:rFonts w:ascii="Segoe UI" w:eastAsia="PMingLiU" w:hAnsi="Segoe UI" w:cs="Segoe UI"/>
                 <w:b/>
                 <w:bCs/>
                 <w:color w:val="374151"/>
@@ -3646,7 +3645,7 @@
             </w:pPr>
             <w:r>
               <w:rPr>
-                <w:rFonts w:ascii="Segoe UI" w:eastAsia="新細明體" w:hAnsi="Segoe UI" w:cs="Segoe UI"/>
+                <w:rFonts w:ascii="Segoe UI" w:eastAsia="PMingLiU" w:hAnsi="Segoe UI" w:cs="Segoe UI"/>
                 <w:b/>
                 <w:bCs/>
                 <w:color w:val="374151"/>
@@ -3667,7 +3666,7 @@
             <w:pPr>
               <w:jc w:val="center"/>
               <w:rPr>
-                <w:rFonts w:ascii="Segoe UI" w:eastAsia="新細明體" w:hAnsi="Segoe UI" w:cs="Segoe UI"/>
+                <w:rFonts w:ascii="Segoe UI" w:eastAsia="PMingLiU" w:hAnsi="Segoe UI" w:cs="Segoe UI"/>
                 <w:b/>
                 <w:bCs/>
                 <w:color w:val="374151"/>
@@ -3678,7 +3677,7 @@
             </w:pPr>
             <w:r>
               <w:rPr>
-                <w:rFonts w:ascii="Segoe UI" w:eastAsia="新細明體" w:hAnsi="Segoe UI" w:cs="Segoe UI"/>
+                <w:rFonts w:ascii="Segoe UI" w:eastAsia="PMingLiU" w:hAnsi="Segoe UI" w:cs="Segoe UI"/>
                 <w:b/>
                 <w:bCs/>
                 <w:color w:val="374151"/>
@@ -3699,7 +3698,7 @@
             <w:pPr>
               <w:jc w:val="center"/>
               <w:rPr>
-                <w:rFonts w:ascii="Segoe UI" w:eastAsia="新細明體" w:hAnsi="Segoe UI" w:cs="Segoe UI"/>
+                <w:rFonts w:ascii="Segoe UI" w:eastAsia="PMingLiU" w:hAnsi="Segoe UI" w:cs="Segoe UI"/>
                 <w:b/>
                 <w:bCs/>
                 <w:color w:val="374151"/>
@@ -3710,7 +3709,7 @@
             </w:pPr>
             <w:r>
               <w:rPr>
-                <w:rFonts w:ascii="Segoe UI" w:eastAsia="新細明體" w:hAnsi="Segoe UI" w:cs="Segoe UI"/>
+                <w:rFonts w:ascii="Segoe UI" w:eastAsia="PMingLiU" w:hAnsi="Segoe UI" w:cs="Segoe UI"/>
                 <w:b/>
                 <w:bCs/>
                 <w:color w:val="374151"/>
@@ -3733,16 +3732,16 @@
             <w:pPr>
               <w:jc w:val="center"/>
               <w:rPr>
-                <w:rFonts w:ascii="Segoe UI" w:eastAsia="新細明體" w:hAnsi="Segoe UI" w:cs="Segoe UI"/>
-                <w:color w:val="374151"/>
-                <w:sz w:val="20"/>
-                <w:szCs w:val="20"/>
-                <w:lang w:val="en-US" w:eastAsia="zh-TW"/>
-              </w:rPr>
-            </w:pPr>
-            <w:r>
-              <w:rPr>
-                <w:rFonts w:ascii="Segoe UI" w:eastAsia="新細明體" w:hAnsi="Segoe UI" w:cs="Segoe UI"/>
+                <w:rFonts w:ascii="Segoe UI" w:eastAsia="PMingLiU" w:hAnsi="Segoe UI" w:cs="Segoe UI"/>
+                <w:color w:val="374151"/>
+                <w:sz w:val="20"/>
+                <w:szCs w:val="20"/>
+                <w:lang w:val="en-US" w:eastAsia="zh-TW"/>
+              </w:rPr>
+            </w:pPr>
+            <w:r>
+              <w:rPr>
+                <w:rFonts w:ascii="Segoe UI" w:eastAsia="PMingLiU" w:hAnsi="Segoe UI" w:cs="Segoe UI"/>
                 <w:color w:val="374151"/>
                 <w:sz w:val="20"/>
                 <w:szCs w:val="20"/>
@@ -3761,16 +3760,16 @@
             <w:pPr>
               <w:jc w:val="center"/>
               <w:rPr>
-                <w:rFonts w:ascii="Segoe UI" w:eastAsia="新細明體" w:hAnsi="Segoe UI" w:cs="Segoe UI"/>
-                <w:color w:val="374151"/>
-                <w:sz w:val="20"/>
-                <w:szCs w:val="20"/>
-                <w:lang w:val="en-US" w:eastAsia="zh-TW"/>
-              </w:rPr>
-            </w:pPr>
-            <w:r>
-              <w:rPr>
-                <w:rFonts w:ascii="Segoe UI" w:eastAsia="新細明體" w:hAnsi="Segoe UI" w:cs="Segoe UI"/>
+                <w:rFonts w:ascii="Segoe UI" w:eastAsia="PMingLiU" w:hAnsi="Segoe UI" w:cs="Segoe UI"/>
+                <w:color w:val="374151"/>
+                <w:sz w:val="20"/>
+                <w:szCs w:val="20"/>
+                <w:lang w:val="en-US" w:eastAsia="zh-TW"/>
+              </w:rPr>
+            </w:pPr>
+            <w:r>
+              <w:rPr>
+                <w:rFonts w:ascii="Segoe UI" w:eastAsia="PMingLiU" w:hAnsi="Segoe UI" w:cs="Segoe UI"/>
                 <w:color w:val="374151"/>
                 <w:sz w:val="20"/>
                 <w:szCs w:val="20"/>
@@ -3789,7 +3788,7 @@
             <w:pPr>
               <w:jc w:val="center"/>
               <w:rPr>
-                <w:rFonts w:ascii="Segoe UI" w:eastAsia="新細明體" w:hAnsi="Segoe UI" w:cs="Segoe UI"/>
+                <w:rFonts w:ascii="Segoe UI" w:eastAsia="PMingLiU" w:hAnsi="Segoe UI" w:cs="Segoe UI"/>
                 <w:color w:val="374151"/>
                 <w:sz w:val="20"/>
                 <w:szCs w:val="20"/>
@@ -3807,7 +3806,7 @@
             <w:pPr>
               <w:jc w:val="center"/>
               <w:rPr>
-                <w:rFonts w:ascii="Segoe UI" w:eastAsia="新細明體" w:hAnsi="Segoe UI" w:cs="Segoe UI"/>
+                <w:rFonts w:ascii="Segoe UI" w:eastAsia="PMingLiU" w:hAnsi="Segoe UI" w:cs="Segoe UI"/>
                 <w:color w:val="374151"/>
                 <w:sz w:val="20"/>
                 <w:szCs w:val="20"/>
@@ -3826,7 +3825,7 @@
           <w:p>
             <w:pPr>
               <w:rPr>
-                <w:rFonts w:ascii="Segoe UI" w:eastAsia="新細明體" w:hAnsi="Segoe UI" w:cs="Segoe UI"/>
+                <w:rFonts w:ascii="Segoe UI" w:eastAsia="PMingLiU" w:hAnsi="Segoe UI" w:cs="Segoe UI"/>
                 <w:color w:val="374151"/>
                 <w:sz w:val="20"/>
                 <w:szCs w:val="20"/>
@@ -3844,16 +3843,16 @@
             <w:pPr>
               <w:jc w:val="center"/>
               <w:rPr>
-                <w:rFonts w:ascii="Segoe UI" w:eastAsia="新細明體" w:hAnsi="Segoe UI" w:cs="Segoe UI"/>
-                <w:color w:val="374151"/>
-                <w:sz w:val="20"/>
-                <w:szCs w:val="20"/>
-                <w:lang w:val="en-US" w:eastAsia="zh-TW"/>
-              </w:rPr>
-            </w:pPr>
-            <w:r>
-              <w:rPr>
-                <w:rFonts w:ascii="Segoe UI" w:eastAsia="新細明體" w:hAnsi="Segoe UI" w:cs="Segoe UI"/>
+                <w:rFonts w:ascii="Segoe UI" w:eastAsia="PMingLiU" w:hAnsi="Segoe UI" w:cs="Segoe UI"/>
+                <w:color w:val="374151"/>
+                <w:sz w:val="20"/>
+                <w:szCs w:val="20"/>
+                <w:lang w:val="en-US" w:eastAsia="zh-TW"/>
+              </w:rPr>
+            </w:pPr>
+            <w:r>
+              <w:rPr>
+                <w:rFonts w:ascii="Segoe UI" w:eastAsia="PMingLiU" w:hAnsi="Segoe UI" w:cs="Segoe UI"/>
                 <w:color w:val="374151"/>
                 <w:sz w:val="20"/>
                 <w:szCs w:val="20"/>
@@ -3872,16 +3871,16 @@
             <w:pPr>
               <w:jc w:val="center"/>
               <w:rPr>
-                <w:rFonts w:ascii="Segoe UI" w:eastAsia="新細明體" w:hAnsi="Segoe UI" w:cs="Segoe UI"/>
-                <w:color w:val="374151"/>
-                <w:sz w:val="20"/>
-                <w:szCs w:val="20"/>
-                <w:lang w:val="en-US" w:eastAsia="zh-TW"/>
-              </w:rPr>
-            </w:pPr>
-            <w:r>
-              <w:rPr>
-                <w:rFonts w:ascii="Segoe UI" w:eastAsia="新細明體" w:hAnsi="Segoe UI" w:cs="Segoe UI"/>
+                <w:rFonts w:ascii="Segoe UI" w:eastAsia="PMingLiU" w:hAnsi="Segoe UI" w:cs="Segoe UI"/>
+                <w:color w:val="374151"/>
+                <w:sz w:val="20"/>
+                <w:szCs w:val="20"/>
+                <w:lang w:val="en-US" w:eastAsia="zh-TW"/>
+              </w:rPr>
+            </w:pPr>
+            <w:r>
+              <w:rPr>
+                <w:rFonts w:ascii="Segoe UI" w:eastAsia="PMingLiU" w:hAnsi="Segoe UI" w:cs="Segoe UI"/>
                 <w:color w:val="374151"/>
                 <w:sz w:val="20"/>
                 <w:szCs w:val="20"/>
@@ -3900,16 +3899,16 @@
             <w:pPr>
               <w:jc w:val="center"/>
               <w:rPr>
-                <w:rFonts w:ascii="Segoe UI" w:eastAsia="新細明體" w:hAnsi="Segoe UI" w:cs="Segoe UI"/>
-                <w:color w:val="374151"/>
-                <w:sz w:val="20"/>
-                <w:szCs w:val="20"/>
-                <w:lang w:val="en-US" w:eastAsia="zh-TW"/>
-              </w:rPr>
-            </w:pPr>
-            <w:r>
-              <w:rPr>
-                <w:rFonts w:ascii="Segoe UI" w:eastAsia="新細明體" w:hAnsi="Segoe UI" w:cs="Segoe UI"/>
+                <w:rFonts w:ascii="Segoe UI" w:eastAsia="PMingLiU" w:hAnsi="Segoe UI" w:cs="Segoe UI"/>
+                <w:color w:val="374151"/>
+                <w:sz w:val="20"/>
+                <w:szCs w:val="20"/>
+                <w:lang w:val="en-US" w:eastAsia="zh-TW"/>
+              </w:rPr>
+            </w:pPr>
+            <w:r>
+              <w:rPr>
+                <w:rFonts w:ascii="Segoe UI" w:eastAsia="PMingLiU" w:hAnsi="Segoe UI" w:cs="Segoe UI"/>
                 <w:color w:val="374151"/>
                 <w:sz w:val="20"/>
                 <w:szCs w:val="20"/>
@@ -3929,7 +3928,7 @@
           <w:p>
             <w:pPr>
               <w:rPr>
-                <w:rFonts w:ascii="Segoe UI" w:eastAsia="新細明體" w:hAnsi="Segoe UI" w:cs="Segoe UI"/>
+                <w:rFonts w:ascii="Segoe UI" w:eastAsia="PMingLiU" w:hAnsi="Segoe UI" w:cs="Segoe UI"/>
                 <w:color w:val="374151"/>
                 <w:sz w:val="20"/>
                 <w:szCs w:val="20"/>
@@ -3947,16 +3946,16 @@
             <w:pPr>
               <w:jc w:val="center"/>
               <w:rPr>
-                <w:rFonts w:ascii="Segoe UI" w:eastAsia="新細明體" w:hAnsi="Segoe UI" w:cs="Segoe UI"/>
-                <w:color w:val="374151"/>
-                <w:sz w:val="20"/>
-                <w:szCs w:val="20"/>
-                <w:lang w:val="en-US" w:eastAsia="zh-TW"/>
-              </w:rPr>
-            </w:pPr>
-            <w:r>
-              <w:rPr>
-                <w:rFonts w:ascii="Segoe UI" w:eastAsia="新細明體" w:hAnsi="Segoe UI" w:cs="Segoe UI"/>
+                <w:rFonts w:ascii="Segoe UI" w:eastAsia="PMingLiU" w:hAnsi="Segoe UI" w:cs="Segoe UI"/>
+                <w:color w:val="374151"/>
+                <w:sz w:val="20"/>
+                <w:szCs w:val="20"/>
+                <w:lang w:val="en-US" w:eastAsia="zh-TW"/>
+              </w:rPr>
+            </w:pPr>
+            <w:r>
+              <w:rPr>
+                <w:rFonts w:ascii="Segoe UI" w:eastAsia="PMingLiU" w:hAnsi="Segoe UI" w:cs="Segoe UI"/>
                 <w:color w:val="374151"/>
                 <w:sz w:val="20"/>
                 <w:szCs w:val="20"/>
@@ -3975,16 +3974,16 @@
             <w:pPr>
               <w:jc w:val="center"/>
               <w:rPr>
-                <w:rFonts w:ascii="Segoe UI" w:eastAsia="新細明體" w:hAnsi="Segoe UI" w:cs="Segoe UI"/>
-                <w:color w:val="374151"/>
-                <w:sz w:val="20"/>
-                <w:szCs w:val="20"/>
-                <w:lang w:val="en-US" w:eastAsia="zh-TW"/>
-              </w:rPr>
-            </w:pPr>
-            <w:r>
-              <w:rPr>
-                <w:rFonts w:ascii="Segoe UI" w:eastAsia="新細明體" w:hAnsi="Segoe UI" w:cs="Segoe UI"/>
+                <w:rFonts w:ascii="Segoe UI" w:eastAsia="PMingLiU" w:hAnsi="Segoe UI" w:cs="Segoe UI"/>
+                <w:color w:val="374151"/>
+                <w:sz w:val="20"/>
+                <w:szCs w:val="20"/>
+                <w:lang w:val="en-US" w:eastAsia="zh-TW"/>
+              </w:rPr>
+            </w:pPr>
+            <w:r>
+              <w:rPr>
+                <w:rFonts w:ascii="Segoe UI" w:eastAsia="PMingLiU" w:hAnsi="Segoe UI" w:cs="Segoe UI"/>
                 <w:color w:val="374151"/>
                 <w:sz w:val="20"/>
                 <w:szCs w:val="20"/>
@@ -3997,16 +3996,16 @@
             <w:pPr>
               <w:jc w:val="center"/>
               <w:rPr>
-                <w:rFonts w:ascii="Segoe UI" w:eastAsia="新細明體" w:hAnsi="Segoe UI" w:cs="Segoe UI"/>
-                <w:color w:val="374151"/>
-                <w:sz w:val="20"/>
-                <w:szCs w:val="20"/>
-                <w:lang w:val="en-US" w:eastAsia="zh-TW"/>
-              </w:rPr>
-            </w:pPr>
-            <w:r>
-              <w:rPr>
-                <w:rFonts w:ascii="Segoe UI" w:eastAsia="新細明體" w:hAnsi="Segoe UI" w:cs="Segoe UI"/>
+                <w:rFonts w:ascii="Segoe UI" w:eastAsia="PMingLiU" w:hAnsi="Segoe UI" w:cs="Segoe UI"/>
+                <w:color w:val="374151"/>
+                <w:sz w:val="20"/>
+                <w:szCs w:val="20"/>
+                <w:lang w:val="en-US" w:eastAsia="zh-TW"/>
+              </w:rPr>
+            </w:pPr>
+            <w:r>
+              <w:rPr>
+                <w:rFonts w:ascii="Segoe UI" w:eastAsia="PMingLiU" w:hAnsi="Segoe UI" w:cs="Segoe UI"/>
                 <w:color w:val="374151"/>
                 <w:sz w:val="20"/>
                 <w:szCs w:val="20"/>
@@ -4019,16 +4018,16 @@
             <w:pPr>
               <w:jc w:val="center"/>
               <w:rPr>
-                <w:rFonts w:ascii="Segoe UI" w:eastAsia="新細明體" w:hAnsi="Segoe UI" w:cs="Segoe UI"/>
-                <w:color w:val="374151"/>
-                <w:sz w:val="20"/>
-                <w:szCs w:val="20"/>
-                <w:lang w:val="en-US" w:eastAsia="zh-TW"/>
-              </w:rPr>
-            </w:pPr>
-            <w:r>
-              <w:rPr>
-                <w:rFonts w:ascii="Segoe UI" w:eastAsia="新細明體" w:hAnsi="Segoe UI" w:cs="Segoe UI"/>
+                <w:rFonts w:ascii="Segoe UI" w:eastAsia="PMingLiU" w:hAnsi="Segoe UI" w:cs="Segoe UI"/>
+                <w:color w:val="374151"/>
+                <w:sz w:val="20"/>
+                <w:szCs w:val="20"/>
+                <w:lang w:val="en-US" w:eastAsia="zh-TW"/>
+              </w:rPr>
+            </w:pPr>
+            <w:r>
+              <w:rPr>
+                <w:rFonts w:ascii="Segoe UI" w:eastAsia="PMingLiU" w:hAnsi="Segoe UI" w:cs="Segoe UI"/>
                 <w:color w:val="374151"/>
                 <w:sz w:val="20"/>
                 <w:szCs w:val="20"/>
@@ -4041,16 +4040,16 @@
             <w:pPr>
               <w:jc w:val="center"/>
               <w:rPr>
-                <w:rFonts w:ascii="Segoe UI" w:eastAsia="新細明體" w:hAnsi="Segoe UI" w:cs="Segoe UI"/>
-                <w:color w:val="374151"/>
-                <w:sz w:val="20"/>
-                <w:szCs w:val="20"/>
-                <w:lang w:val="en-US" w:eastAsia="zh-TW"/>
-              </w:rPr>
-            </w:pPr>
-            <w:r>
-              <w:rPr>
-                <w:rFonts w:ascii="Segoe UI" w:eastAsia="新細明體" w:hAnsi="Segoe UI" w:cs="Segoe UI"/>
+                <w:rFonts w:ascii="Segoe UI" w:eastAsia="PMingLiU" w:hAnsi="Segoe UI" w:cs="Segoe UI"/>
+                <w:color w:val="374151"/>
+                <w:sz w:val="20"/>
+                <w:szCs w:val="20"/>
+                <w:lang w:val="en-US" w:eastAsia="zh-TW"/>
+              </w:rPr>
+            </w:pPr>
+            <w:r>
+              <w:rPr>
+                <w:rFonts w:ascii="Segoe UI" w:eastAsia="PMingLiU" w:hAnsi="Segoe UI" w:cs="Segoe UI"/>
                 <w:color w:val="374151"/>
                 <w:sz w:val="20"/>
                 <w:szCs w:val="20"/>
@@ -4069,16 +4068,16 @@
             <w:pPr>
               <w:jc w:val="center"/>
               <w:rPr>
-                <w:rFonts w:ascii="Segoe UI" w:eastAsia="新細明體" w:hAnsi="Segoe UI" w:cs="Segoe UI"/>
-                <w:color w:val="374151"/>
-                <w:sz w:val="20"/>
-                <w:szCs w:val="20"/>
-                <w:lang w:val="en-US" w:eastAsia="zh-TW"/>
-              </w:rPr>
-            </w:pPr>
-            <w:r>
-              <w:rPr>
-                <w:rFonts w:ascii="Segoe UI" w:eastAsia="新細明體" w:hAnsi="Segoe UI" w:cs="Segoe UI"/>
+                <w:rFonts w:ascii="Segoe UI" w:eastAsia="PMingLiU" w:hAnsi="Segoe UI" w:cs="Segoe UI"/>
+                <w:color w:val="374151"/>
+                <w:sz w:val="20"/>
+                <w:szCs w:val="20"/>
+                <w:lang w:val="en-US" w:eastAsia="zh-TW"/>
+              </w:rPr>
+            </w:pPr>
+            <w:r>
+              <w:rPr>
+                <w:rFonts w:ascii="Segoe UI" w:eastAsia="PMingLiU" w:hAnsi="Segoe UI" w:cs="Segoe UI"/>
                 <w:color w:val="374151"/>
                 <w:sz w:val="20"/>
                 <w:szCs w:val="20"/>
@@ -4099,16 +4098,16 @@
             <w:pPr>
               <w:jc w:val="center"/>
               <w:rPr>
-                <w:rFonts w:ascii="Segoe UI" w:eastAsia="新細明體" w:hAnsi="Segoe UI" w:cs="Segoe UI"/>
-                <w:color w:val="374151"/>
-                <w:sz w:val="20"/>
-                <w:szCs w:val="20"/>
-                <w:lang w:val="en-US" w:eastAsia="zh-TW"/>
-              </w:rPr>
-            </w:pPr>
-            <w:r>
-              <w:rPr>
-                <w:rFonts w:ascii="Segoe UI" w:eastAsia="新細明體" w:hAnsi="Segoe UI" w:cs="Segoe UI"/>
+                <w:rFonts w:ascii="Segoe UI" w:eastAsia="PMingLiU" w:hAnsi="Segoe UI" w:cs="Segoe UI"/>
+                <w:color w:val="374151"/>
+                <w:sz w:val="20"/>
+                <w:szCs w:val="20"/>
+                <w:lang w:val="en-US" w:eastAsia="zh-TW"/>
+              </w:rPr>
+            </w:pPr>
+            <w:r>
+              <w:rPr>
+                <w:rFonts w:ascii="Segoe UI" w:eastAsia="PMingLiU" w:hAnsi="Segoe UI" w:cs="Segoe UI"/>
                 <w:color w:val="374151"/>
                 <w:sz w:val="20"/>
                 <w:szCs w:val="20"/>
@@ -4127,16 +4126,16 @@
             <w:pPr>
               <w:jc w:val="center"/>
               <w:rPr>
-                <w:rFonts w:ascii="Segoe UI" w:eastAsia="新細明體" w:hAnsi="Segoe UI" w:cs="Segoe UI"/>
-                <w:color w:val="374151"/>
-                <w:sz w:val="20"/>
-                <w:szCs w:val="20"/>
-                <w:lang w:val="en-US" w:eastAsia="zh-TW"/>
-              </w:rPr>
-            </w:pPr>
-            <w:r>
-              <w:rPr>
-                <w:rFonts w:ascii="Segoe UI" w:eastAsia="新細明體" w:hAnsi="Segoe UI" w:cs="Segoe UI"/>
+                <w:rFonts w:ascii="Segoe UI" w:eastAsia="PMingLiU" w:hAnsi="Segoe UI" w:cs="Segoe UI"/>
+                <w:color w:val="374151"/>
+                <w:sz w:val="20"/>
+                <w:szCs w:val="20"/>
+                <w:lang w:val="en-US" w:eastAsia="zh-TW"/>
+              </w:rPr>
+            </w:pPr>
+            <w:r>
+              <w:rPr>
+                <w:rFonts w:ascii="Segoe UI" w:eastAsia="PMingLiU" w:hAnsi="Segoe UI" w:cs="Segoe UI"/>
                 <w:color w:val="374151"/>
                 <w:sz w:val="20"/>
                 <w:szCs w:val="20"/>
@@ -4155,7 +4154,7 @@
             <w:pPr>
               <w:jc w:val="center"/>
               <w:rPr>
-                <w:rFonts w:ascii="Segoe UI" w:eastAsia="新細明體" w:hAnsi="Segoe UI" w:cs="Segoe UI"/>
+                <w:rFonts w:ascii="Segoe UI" w:eastAsia="PMingLiU" w:hAnsi="Segoe UI" w:cs="Segoe UI"/>
                 <w:color w:val="374151"/>
                 <w:sz w:val="20"/>
                 <w:szCs w:val="20"/>
@@ -4173,7 +4172,7 @@
             <w:pPr>
               <w:jc w:val="center"/>
               <w:rPr>
-                <w:rFonts w:ascii="Segoe UI" w:eastAsia="新細明體" w:hAnsi="Segoe UI" w:cs="Segoe UI"/>
+                <w:rFonts w:ascii="Segoe UI" w:eastAsia="PMingLiU" w:hAnsi="Segoe UI" w:cs="Segoe UI"/>
                 <w:color w:val="374151"/>
                 <w:sz w:val="20"/>
                 <w:szCs w:val="20"/>
@@ -4192,7 +4191,7 @@
           <w:p>
             <w:pPr>
               <w:rPr>
-                <w:rFonts w:ascii="Segoe UI" w:eastAsia="新細明體" w:hAnsi="Segoe UI" w:cs="Segoe UI"/>
+                <w:rFonts w:ascii="Segoe UI" w:eastAsia="PMingLiU" w:hAnsi="Segoe UI" w:cs="Segoe UI"/>
                 <w:color w:val="374151"/>
                 <w:sz w:val="20"/>
                 <w:szCs w:val="20"/>
@@ -4210,16 +4209,16 @@
             <w:pPr>
               <w:jc w:val="center"/>
               <w:rPr>
-                <w:rFonts w:ascii="Segoe UI" w:eastAsia="新細明體" w:hAnsi="Segoe UI" w:cs="Segoe UI"/>
-                <w:color w:val="374151"/>
-                <w:sz w:val="20"/>
-                <w:szCs w:val="20"/>
-                <w:lang w:val="en-US" w:eastAsia="zh-TW"/>
-              </w:rPr>
-            </w:pPr>
-            <w:r>
-              <w:rPr>
-                <w:rFonts w:ascii="Segoe UI" w:eastAsia="新細明體" w:hAnsi="Segoe UI" w:cs="Segoe UI"/>
+                <w:rFonts w:ascii="Segoe UI" w:eastAsia="PMingLiU" w:hAnsi="Segoe UI" w:cs="Segoe UI"/>
+                <w:color w:val="374151"/>
+                <w:sz w:val="20"/>
+                <w:szCs w:val="20"/>
+                <w:lang w:val="en-US" w:eastAsia="zh-TW"/>
+              </w:rPr>
+            </w:pPr>
+            <w:r>
+              <w:rPr>
+                <w:rFonts w:ascii="Segoe UI" w:eastAsia="PMingLiU" w:hAnsi="Segoe UI" w:cs="Segoe UI"/>
                 <w:color w:val="374151"/>
                 <w:sz w:val="20"/>
                 <w:szCs w:val="20"/>
@@ -4238,16 +4237,16 @@
             <w:pPr>
               <w:jc w:val="center"/>
               <w:rPr>
-                <w:rFonts w:ascii="Segoe UI" w:eastAsia="新細明體" w:hAnsi="Segoe UI" w:cs="Segoe UI"/>
-                <w:color w:val="374151"/>
-                <w:sz w:val="20"/>
-                <w:szCs w:val="20"/>
-                <w:lang w:val="en-US" w:eastAsia="zh-TW"/>
-              </w:rPr>
-            </w:pPr>
-            <w:r>
-              <w:rPr>
-                <w:rFonts w:ascii="Segoe UI" w:eastAsia="新細明體" w:hAnsi="Segoe UI" w:cs="Segoe UI"/>
+                <w:rFonts w:ascii="Segoe UI" w:eastAsia="PMingLiU" w:hAnsi="Segoe UI" w:cs="Segoe UI"/>
+                <w:color w:val="374151"/>
+                <w:sz w:val="20"/>
+                <w:szCs w:val="20"/>
+                <w:lang w:val="en-US" w:eastAsia="zh-TW"/>
+              </w:rPr>
+            </w:pPr>
+            <w:r>
+              <w:rPr>
+                <w:rFonts w:ascii="Segoe UI" w:eastAsia="PMingLiU" w:hAnsi="Segoe UI" w:cs="Segoe UI"/>
                 <w:color w:val="374151"/>
                 <w:sz w:val="20"/>
                 <w:szCs w:val="20"/>
@@ -4266,16 +4265,16 @@
             <w:pPr>
               <w:jc w:val="center"/>
               <w:rPr>
-                <w:rFonts w:ascii="Segoe UI" w:eastAsia="新細明體" w:hAnsi="Segoe UI" w:cs="Segoe UI"/>
-                <w:color w:val="374151"/>
-                <w:sz w:val="20"/>
-                <w:szCs w:val="20"/>
-                <w:lang w:val="en-US" w:eastAsia="zh-TW"/>
-              </w:rPr>
-            </w:pPr>
-            <w:r>
-              <w:rPr>
-                <w:rFonts w:ascii="Segoe UI" w:eastAsia="新細明體" w:hAnsi="Segoe UI" w:cs="Segoe UI"/>
+                <w:rFonts w:ascii="Segoe UI" w:eastAsia="PMingLiU" w:hAnsi="Segoe UI" w:cs="Segoe UI"/>
+                <w:color w:val="374151"/>
+                <w:sz w:val="20"/>
+                <w:szCs w:val="20"/>
+                <w:lang w:val="en-US" w:eastAsia="zh-TW"/>
+              </w:rPr>
+            </w:pPr>
+            <w:r>
+              <w:rPr>
+                <w:rFonts w:ascii="Segoe UI" w:eastAsia="PMingLiU" w:hAnsi="Segoe UI" w:cs="Segoe UI"/>
                 <w:color w:val="374151"/>
                 <w:sz w:val="20"/>
                 <w:szCs w:val="20"/>
@@ -4295,7 +4294,7 @@
           <w:p>
             <w:pPr>
               <w:rPr>
-                <w:rFonts w:ascii="Segoe UI" w:eastAsia="新細明體" w:hAnsi="Segoe UI" w:cs="Segoe UI"/>
+                <w:rFonts w:ascii="Segoe UI" w:eastAsia="PMingLiU" w:hAnsi="Segoe UI" w:cs="Segoe UI"/>
                 <w:color w:val="374151"/>
                 <w:sz w:val="20"/>
                 <w:szCs w:val="20"/>
@@ -4313,16 +4312,16 @@
             <w:pPr>
               <w:jc w:val="center"/>
               <w:rPr>
-                <w:rFonts w:ascii="Segoe UI" w:eastAsia="新細明體" w:hAnsi="Segoe UI" w:cs="Segoe UI"/>
-                <w:color w:val="374151"/>
-                <w:sz w:val="20"/>
-                <w:szCs w:val="20"/>
-                <w:lang w:val="en-US" w:eastAsia="zh-TW"/>
-              </w:rPr>
-            </w:pPr>
-            <w:r>
-              <w:rPr>
-                <w:rFonts w:ascii="Segoe UI" w:eastAsia="新細明體" w:hAnsi="Segoe UI" w:cs="Segoe UI"/>
+                <w:rFonts w:ascii="Segoe UI" w:eastAsia="PMingLiU" w:hAnsi="Segoe UI" w:cs="Segoe UI"/>
+                <w:color w:val="374151"/>
+                <w:sz w:val="20"/>
+                <w:szCs w:val="20"/>
+                <w:lang w:val="en-US" w:eastAsia="zh-TW"/>
+              </w:rPr>
+            </w:pPr>
+            <w:r>
+              <w:rPr>
+                <w:rFonts w:ascii="Segoe UI" w:eastAsia="PMingLiU" w:hAnsi="Segoe UI" w:cs="Segoe UI"/>
                 <w:color w:val="374151"/>
                 <w:sz w:val="20"/>
                 <w:szCs w:val="20"/>
@@ -4341,16 +4340,16 @@
             <w:pPr>
               <w:jc w:val="center"/>
               <w:rPr>
-                <w:rFonts w:ascii="Segoe UI" w:eastAsia="新細明體" w:hAnsi="Segoe UI" w:cs="Segoe UI"/>
-                <w:color w:val="374151"/>
-                <w:sz w:val="20"/>
-                <w:szCs w:val="20"/>
-                <w:lang w:val="en-US" w:eastAsia="zh-TW"/>
-              </w:rPr>
-            </w:pPr>
-            <w:r>
-              <w:rPr>
-                <w:rFonts w:ascii="Segoe UI" w:eastAsia="新細明體" w:hAnsi="Segoe UI" w:cs="Segoe UI"/>
+                <w:rFonts w:ascii="Segoe UI" w:eastAsia="PMingLiU" w:hAnsi="Segoe UI" w:cs="Segoe UI"/>
+                <w:color w:val="374151"/>
+                <w:sz w:val="20"/>
+                <w:szCs w:val="20"/>
+                <w:lang w:val="en-US" w:eastAsia="zh-TW"/>
+              </w:rPr>
+            </w:pPr>
+            <w:r>
+              <w:rPr>
+                <w:rFonts w:ascii="Segoe UI" w:eastAsia="PMingLiU" w:hAnsi="Segoe UI" w:cs="Segoe UI"/>
                 <w:color w:val="374151"/>
                 <w:sz w:val="20"/>
                 <w:szCs w:val="20"/>
@@ -4369,16 +4368,16 @@
             <w:pPr>
               <w:jc w:val="center"/>
               <w:rPr>
-                <w:rFonts w:ascii="Segoe UI" w:eastAsia="新細明體" w:hAnsi="Segoe UI" w:cs="Segoe UI"/>
-                <w:color w:val="374151"/>
-                <w:sz w:val="20"/>
-                <w:szCs w:val="20"/>
-                <w:lang w:val="en-US" w:eastAsia="zh-TW"/>
-              </w:rPr>
-            </w:pPr>
-            <w:r>
-              <w:rPr>
-                <w:rFonts w:ascii="Segoe UI" w:eastAsia="新細明體" w:hAnsi="Segoe UI" w:cs="Segoe UI"/>
+                <w:rFonts w:ascii="Segoe UI" w:eastAsia="PMingLiU" w:hAnsi="Segoe UI" w:cs="Segoe UI"/>
+                <w:color w:val="374151"/>
+                <w:sz w:val="20"/>
+                <w:szCs w:val="20"/>
+                <w:lang w:val="en-US" w:eastAsia="zh-TW"/>
+              </w:rPr>
+            </w:pPr>
+            <w:r>
+              <w:rPr>
+                <w:rFonts w:ascii="Segoe UI" w:eastAsia="PMingLiU" w:hAnsi="Segoe UI" w:cs="Segoe UI"/>
                 <w:color w:val="374151"/>
                 <w:sz w:val="20"/>
                 <w:szCs w:val="20"/>
@@ -4399,16 +4398,16 @@
             <w:pPr>
               <w:jc w:val="center"/>
               <w:rPr>
-                <w:rFonts w:ascii="Segoe UI" w:eastAsia="新細明體" w:hAnsi="Segoe UI" w:cs="Segoe UI"/>
-                <w:color w:val="374151"/>
-                <w:sz w:val="20"/>
-                <w:szCs w:val="20"/>
-                <w:lang w:val="en-US" w:eastAsia="zh-TW"/>
-              </w:rPr>
-            </w:pPr>
-            <w:r>
-              <w:rPr>
-                <w:rFonts w:ascii="Segoe UI" w:eastAsia="新細明體" w:hAnsi="Segoe UI" w:cs="Segoe UI"/>
+                <w:rFonts w:ascii="Segoe UI" w:eastAsia="PMingLiU" w:hAnsi="Segoe UI" w:cs="Segoe UI"/>
+                <w:color w:val="374151"/>
+                <w:sz w:val="20"/>
+                <w:szCs w:val="20"/>
+                <w:lang w:val="en-US" w:eastAsia="zh-TW"/>
+              </w:rPr>
+            </w:pPr>
+            <w:r>
+              <w:rPr>
+                <w:rFonts w:ascii="Segoe UI" w:eastAsia="PMingLiU" w:hAnsi="Segoe UI" w:cs="Segoe UI"/>
                 <w:color w:val="374151"/>
                 <w:sz w:val="20"/>
                 <w:szCs w:val="20"/>
@@ -4427,16 +4426,16 @@
             <w:pPr>
               <w:jc w:val="center"/>
               <w:rPr>
-                <w:rFonts w:ascii="Segoe UI" w:eastAsia="新細明體" w:hAnsi="Segoe UI" w:cs="Segoe UI"/>
-                <w:color w:val="374151"/>
-                <w:sz w:val="20"/>
-                <w:szCs w:val="20"/>
-                <w:lang w:val="en-US" w:eastAsia="zh-TW"/>
-              </w:rPr>
-            </w:pPr>
-            <w:r>
-              <w:rPr>
-                <w:rFonts w:ascii="Segoe UI" w:eastAsia="新細明體" w:hAnsi="Segoe UI" w:cs="Segoe UI"/>
+                <w:rFonts w:ascii="Segoe UI" w:eastAsia="PMingLiU" w:hAnsi="Segoe UI" w:cs="Segoe UI"/>
+                <w:color w:val="374151"/>
+                <w:sz w:val="20"/>
+                <w:szCs w:val="20"/>
+                <w:lang w:val="en-US" w:eastAsia="zh-TW"/>
+              </w:rPr>
+            </w:pPr>
+            <w:r>
+              <w:rPr>
+                <w:rFonts w:ascii="Segoe UI" w:eastAsia="PMingLiU" w:hAnsi="Segoe UI" w:cs="Segoe UI"/>
                 <w:color w:val="374151"/>
                 <w:sz w:val="20"/>
                 <w:szCs w:val="20"/>
@@ -4455,7 +4454,7 @@
             <w:pPr>
               <w:jc w:val="center"/>
               <w:rPr>
-                <w:rFonts w:ascii="Segoe UI" w:eastAsia="新細明體" w:hAnsi="Segoe UI" w:cs="Segoe UI"/>
+                <w:rFonts w:ascii="Segoe UI" w:eastAsia="PMingLiU" w:hAnsi="Segoe UI" w:cs="Segoe UI"/>
                 <w:color w:val="374151"/>
                 <w:sz w:val="20"/>
                 <w:szCs w:val="20"/>
@@ -4473,7 +4472,7 @@
             <w:pPr>
               <w:jc w:val="center"/>
               <w:rPr>
-                <w:rFonts w:ascii="Segoe UI" w:eastAsia="新細明體" w:hAnsi="Segoe UI" w:cs="Segoe UI"/>
+                <w:rFonts w:ascii="Segoe UI" w:eastAsia="PMingLiU" w:hAnsi="Segoe UI" w:cs="Segoe UI"/>
                 <w:color w:val="374151"/>
                 <w:sz w:val="20"/>
                 <w:szCs w:val="20"/>
@@ -4492,7 +4491,7 @@
           <w:p>
             <w:pPr>
               <w:rPr>
-                <w:rFonts w:ascii="Segoe UI" w:eastAsia="新細明體" w:hAnsi="Segoe UI" w:cs="Segoe UI"/>
+                <w:rFonts w:ascii="Segoe UI" w:eastAsia="PMingLiU" w:hAnsi="Segoe UI" w:cs="Segoe UI"/>
                 <w:color w:val="374151"/>
                 <w:sz w:val="20"/>
                 <w:szCs w:val="20"/>
@@ -4510,16 +4509,16 @@
             <w:pPr>
               <w:jc w:val="center"/>
               <w:rPr>
-                <w:rFonts w:ascii="Segoe UI" w:eastAsia="新細明體" w:hAnsi="Segoe UI" w:cs="Segoe UI"/>
-                <w:color w:val="374151"/>
-                <w:sz w:val="20"/>
-                <w:szCs w:val="20"/>
-                <w:lang w:val="en-US" w:eastAsia="zh-TW"/>
-              </w:rPr>
-            </w:pPr>
-            <w:r>
-              <w:rPr>
-                <w:rFonts w:ascii="Segoe UI" w:eastAsia="新細明體" w:hAnsi="Segoe UI" w:cs="Segoe UI"/>
+                <w:rFonts w:ascii="Segoe UI" w:eastAsia="PMingLiU" w:hAnsi="Segoe UI" w:cs="Segoe UI"/>
+                <w:color w:val="374151"/>
+                <w:sz w:val="20"/>
+                <w:szCs w:val="20"/>
+                <w:lang w:val="en-US" w:eastAsia="zh-TW"/>
+              </w:rPr>
+            </w:pPr>
+            <w:r>
+              <w:rPr>
+                <w:rFonts w:ascii="Segoe UI" w:eastAsia="PMingLiU" w:hAnsi="Segoe UI" w:cs="Segoe UI"/>
                 <w:color w:val="374151"/>
                 <w:sz w:val="20"/>
                 <w:szCs w:val="20"/>
@@ -4538,16 +4537,16 @@
             <w:pPr>
               <w:jc w:val="center"/>
               <w:rPr>
-                <w:rFonts w:ascii="Segoe UI" w:eastAsia="新細明體" w:hAnsi="Segoe UI" w:cs="Segoe UI"/>
-                <w:color w:val="374151"/>
-                <w:sz w:val="20"/>
-                <w:szCs w:val="20"/>
-                <w:lang w:val="en-US" w:eastAsia="zh-TW"/>
-              </w:rPr>
-            </w:pPr>
-            <w:r>
-              <w:rPr>
-                <w:rFonts w:ascii="Segoe UI" w:eastAsia="新細明體" w:hAnsi="Segoe UI" w:cs="Segoe UI"/>
+                <w:rFonts w:ascii="Segoe UI" w:eastAsia="PMingLiU" w:hAnsi="Segoe UI" w:cs="Segoe UI"/>
+                <w:color w:val="374151"/>
+                <w:sz w:val="20"/>
+                <w:szCs w:val="20"/>
+                <w:lang w:val="en-US" w:eastAsia="zh-TW"/>
+              </w:rPr>
+            </w:pPr>
+            <w:r>
+              <w:rPr>
+                <w:rFonts w:ascii="Segoe UI" w:eastAsia="PMingLiU" w:hAnsi="Segoe UI" w:cs="Segoe UI"/>
                 <w:color w:val="374151"/>
                 <w:sz w:val="20"/>
                 <w:szCs w:val="20"/>
@@ -4566,16 +4565,16 @@
             <w:pPr>
               <w:jc w:val="center"/>
               <w:rPr>
-                <w:rFonts w:ascii="Segoe UI" w:eastAsia="新細明體" w:hAnsi="Segoe UI" w:cs="Segoe UI"/>
-                <w:color w:val="374151"/>
-                <w:sz w:val="20"/>
-                <w:szCs w:val="20"/>
-                <w:lang w:val="en-US" w:eastAsia="zh-TW"/>
-              </w:rPr>
-            </w:pPr>
-            <w:r>
-              <w:rPr>
-                <w:rFonts w:ascii="Segoe UI" w:eastAsia="新細明體" w:hAnsi="Segoe UI" w:cs="Segoe UI"/>
+                <w:rFonts w:ascii="Segoe UI" w:eastAsia="PMingLiU" w:hAnsi="Segoe UI" w:cs="Segoe UI"/>
+                <w:color w:val="374151"/>
+                <w:sz w:val="20"/>
+                <w:szCs w:val="20"/>
+                <w:lang w:val="en-US" w:eastAsia="zh-TW"/>
+              </w:rPr>
+            </w:pPr>
+            <w:r>
+              <w:rPr>
+                <w:rFonts w:ascii="Segoe UI" w:eastAsia="PMingLiU" w:hAnsi="Segoe UI" w:cs="Segoe UI"/>
                 <w:color w:val="374151"/>
                 <w:sz w:val="20"/>
                 <w:szCs w:val="20"/>
@@ -4595,7 +4594,7 @@
           <w:p>
             <w:pPr>
               <w:rPr>
-                <w:rFonts w:ascii="Segoe UI" w:eastAsia="新細明體" w:hAnsi="Segoe UI" w:cs="Segoe UI"/>
+                <w:rFonts w:ascii="Segoe UI" w:eastAsia="PMingLiU" w:hAnsi="Segoe UI" w:cs="Segoe UI"/>
                 <w:color w:val="374151"/>
                 <w:sz w:val="20"/>
                 <w:szCs w:val="20"/>
@@ -4613,16 +4612,16 @@
             <w:pPr>
               <w:jc w:val="center"/>
               <w:rPr>
-                <w:rFonts w:ascii="Segoe UI" w:eastAsia="新細明體" w:hAnsi="Segoe UI" w:cs="Segoe UI"/>
-                <w:color w:val="374151"/>
-                <w:sz w:val="20"/>
-                <w:szCs w:val="20"/>
-                <w:lang w:val="en-US" w:eastAsia="zh-TW"/>
-              </w:rPr>
-            </w:pPr>
-            <w:r>
-              <w:rPr>
-                <w:rFonts w:ascii="Segoe UI" w:eastAsia="新細明體" w:hAnsi="Segoe UI" w:cs="Segoe UI"/>
+                <w:rFonts w:ascii="Segoe UI" w:eastAsia="PMingLiU" w:hAnsi="Segoe UI" w:cs="Segoe UI"/>
+                <w:color w:val="374151"/>
+                <w:sz w:val="20"/>
+                <w:szCs w:val="20"/>
+                <w:lang w:val="en-US" w:eastAsia="zh-TW"/>
+              </w:rPr>
+            </w:pPr>
+            <w:r>
+              <w:rPr>
+                <w:rFonts w:ascii="Segoe UI" w:eastAsia="PMingLiU" w:hAnsi="Segoe UI" w:cs="Segoe UI"/>
                 <w:color w:val="374151"/>
                 <w:sz w:val="20"/>
                 <w:szCs w:val="20"/>
@@ -4641,16 +4640,16 @@
             <w:pPr>
               <w:jc w:val="center"/>
               <w:rPr>
-                <w:rFonts w:ascii="Segoe UI" w:eastAsia="新細明體" w:hAnsi="Segoe UI" w:cs="Segoe UI"/>
-                <w:color w:val="374151"/>
-                <w:sz w:val="20"/>
-                <w:szCs w:val="20"/>
-                <w:lang w:val="en-US" w:eastAsia="zh-TW"/>
-              </w:rPr>
-            </w:pPr>
-            <w:r>
-              <w:rPr>
-                <w:rFonts w:ascii="Segoe UI" w:eastAsia="新細明體" w:hAnsi="Segoe UI" w:cs="Segoe UI"/>
+                <w:rFonts w:ascii="Segoe UI" w:eastAsia="PMingLiU" w:hAnsi="Segoe UI" w:cs="Segoe UI"/>
+                <w:color w:val="374151"/>
+                <w:sz w:val="20"/>
+                <w:szCs w:val="20"/>
+                <w:lang w:val="en-US" w:eastAsia="zh-TW"/>
+              </w:rPr>
+            </w:pPr>
+            <w:r>
+              <w:rPr>
+                <w:rFonts w:ascii="Segoe UI" w:eastAsia="PMingLiU" w:hAnsi="Segoe UI" w:cs="Segoe UI"/>
                 <w:color w:val="374151"/>
                 <w:sz w:val="20"/>
                 <w:szCs w:val="20"/>
@@ -4669,16 +4668,16 @@
             <w:pPr>
               <w:jc w:val="center"/>
               <w:rPr>
-                <w:rFonts w:ascii="Segoe UI" w:eastAsia="新細明體" w:hAnsi="Segoe UI" w:cs="Segoe UI"/>
-                <w:color w:val="374151"/>
-                <w:sz w:val="20"/>
-                <w:szCs w:val="20"/>
-                <w:lang w:val="en-US" w:eastAsia="zh-TW"/>
-              </w:rPr>
-            </w:pPr>
-            <w:r>
-              <w:rPr>
-                <w:rFonts w:ascii="Segoe UI" w:eastAsia="新細明體" w:hAnsi="Segoe UI" w:cs="Segoe UI"/>
+                <w:rFonts w:ascii="Segoe UI" w:eastAsia="PMingLiU" w:hAnsi="Segoe UI" w:cs="Segoe UI"/>
+                <w:color w:val="374151"/>
+                <w:sz w:val="20"/>
+                <w:szCs w:val="20"/>
+                <w:lang w:val="en-US" w:eastAsia="zh-TW"/>
+              </w:rPr>
+            </w:pPr>
+            <w:r>
+              <w:rPr>
+                <w:rFonts w:ascii="Segoe UI" w:eastAsia="PMingLiU" w:hAnsi="Segoe UI" w:cs="Segoe UI"/>
                 <w:color w:val="374151"/>
                 <w:sz w:val="20"/>
                 <w:szCs w:val="20"/>
@@ -4699,16 +4698,16 @@
             <w:pPr>
               <w:jc w:val="center"/>
               <w:rPr>
-                <w:rFonts w:ascii="Segoe UI" w:eastAsia="新細明體" w:hAnsi="Segoe UI" w:cs="Segoe UI"/>
-                <w:color w:val="374151"/>
-                <w:sz w:val="20"/>
-                <w:szCs w:val="20"/>
-                <w:lang w:val="en-US" w:eastAsia="zh-TW"/>
-              </w:rPr>
-            </w:pPr>
-            <w:r>
-              <w:rPr>
-                <w:rFonts w:ascii="Segoe UI" w:eastAsia="新細明體" w:hAnsi="Segoe UI" w:cs="Segoe UI"/>
+                <w:rFonts w:ascii="Segoe UI" w:eastAsia="PMingLiU" w:hAnsi="Segoe UI" w:cs="Segoe UI"/>
+                <w:color w:val="374151"/>
+                <w:sz w:val="20"/>
+                <w:szCs w:val="20"/>
+                <w:lang w:val="en-US" w:eastAsia="zh-TW"/>
+              </w:rPr>
+            </w:pPr>
+            <w:r>
+              <w:rPr>
+                <w:rFonts w:ascii="Segoe UI" w:eastAsia="PMingLiU" w:hAnsi="Segoe UI" w:cs="Segoe UI"/>
                 <w:color w:val="374151"/>
                 <w:sz w:val="20"/>
                 <w:szCs w:val="20"/>
@@ -4727,16 +4726,16 @@
             <w:pPr>
               <w:jc w:val="center"/>
               <w:rPr>
-                <w:rFonts w:ascii="Segoe UI" w:eastAsia="新細明體" w:hAnsi="Segoe UI" w:cs="Segoe UI"/>
-                <w:color w:val="374151"/>
-                <w:sz w:val="20"/>
-                <w:szCs w:val="20"/>
-                <w:lang w:val="en-US" w:eastAsia="zh-TW"/>
-              </w:rPr>
-            </w:pPr>
-            <w:r>
-              <w:rPr>
-                <w:rFonts w:ascii="Segoe UI" w:eastAsia="新細明體" w:hAnsi="Segoe UI" w:cs="Segoe UI"/>
+                <w:rFonts w:ascii="Segoe UI" w:eastAsia="PMingLiU" w:hAnsi="Segoe UI" w:cs="Segoe UI"/>
+                <w:color w:val="374151"/>
+                <w:sz w:val="20"/>
+                <w:szCs w:val="20"/>
+                <w:lang w:val="en-US" w:eastAsia="zh-TW"/>
+              </w:rPr>
+            </w:pPr>
+            <w:r>
+              <w:rPr>
+                <w:rFonts w:ascii="Segoe UI" w:eastAsia="PMingLiU" w:hAnsi="Segoe UI" w:cs="Segoe UI"/>
                 <w:color w:val="374151"/>
                 <w:sz w:val="20"/>
                 <w:szCs w:val="20"/>
@@ -4755,7 +4754,7 @@
             <w:pPr>
               <w:jc w:val="center"/>
               <w:rPr>
-                <w:rFonts w:ascii="Segoe UI" w:eastAsia="新細明體" w:hAnsi="Segoe UI" w:cs="Segoe UI"/>
+                <w:rFonts w:ascii="Segoe UI" w:eastAsia="PMingLiU" w:hAnsi="Segoe UI" w:cs="Segoe UI"/>
                 <w:color w:val="374151"/>
                 <w:sz w:val="20"/>
                 <w:szCs w:val="20"/>
@@ -4773,7 +4772,7 @@
             <w:pPr>
               <w:jc w:val="center"/>
               <w:rPr>
-                <w:rFonts w:ascii="Segoe UI" w:eastAsia="新細明體" w:hAnsi="Segoe UI" w:cs="Segoe UI"/>
+                <w:rFonts w:ascii="Segoe UI" w:eastAsia="PMingLiU" w:hAnsi="Segoe UI" w:cs="Segoe UI"/>
                 <w:color w:val="374151"/>
                 <w:sz w:val="20"/>
                 <w:szCs w:val="20"/>
@@ -4792,7 +4791,7 @@
           <w:p>
             <w:pPr>
               <w:rPr>
-                <w:rFonts w:ascii="Segoe UI" w:eastAsia="新細明體" w:hAnsi="Segoe UI" w:cs="Segoe UI"/>
+                <w:rFonts w:ascii="Segoe UI" w:eastAsia="PMingLiU" w:hAnsi="Segoe UI" w:cs="Segoe UI"/>
                 <w:color w:val="374151"/>
                 <w:sz w:val="20"/>
                 <w:szCs w:val="20"/>
@@ -4810,16 +4809,16 @@
             <w:pPr>
               <w:jc w:val="center"/>
               <w:rPr>
-                <w:rFonts w:ascii="Segoe UI" w:eastAsia="新細明體" w:hAnsi="Segoe UI" w:cs="Segoe UI"/>
-                <w:color w:val="374151"/>
-                <w:sz w:val="20"/>
-                <w:szCs w:val="20"/>
-                <w:lang w:val="en-US" w:eastAsia="zh-TW"/>
-              </w:rPr>
-            </w:pPr>
-            <w:r>
-              <w:rPr>
-                <w:rFonts w:ascii="Segoe UI" w:eastAsia="新細明體" w:hAnsi="Segoe UI" w:cs="Segoe UI"/>
+                <w:rFonts w:ascii="Segoe UI" w:eastAsia="PMingLiU" w:hAnsi="Segoe UI" w:cs="Segoe UI"/>
+                <w:color w:val="374151"/>
+                <w:sz w:val="20"/>
+                <w:szCs w:val="20"/>
+                <w:lang w:val="en-US" w:eastAsia="zh-TW"/>
+              </w:rPr>
+            </w:pPr>
+            <w:r>
+              <w:rPr>
+                <w:rFonts w:ascii="Segoe UI" w:eastAsia="PMingLiU" w:hAnsi="Segoe UI" w:cs="Segoe UI"/>
                 <w:color w:val="374151"/>
                 <w:sz w:val="20"/>
                 <w:szCs w:val="20"/>
@@ -4838,16 +4837,16 @@
             <w:pPr>
               <w:jc w:val="center"/>
               <w:rPr>
-                <w:rFonts w:ascii="Segoe UI" w:eastAsia="新細明體" w:hAnsi="Segoe UI" w:cs="Segoe UI"/>
-                <w:color w:val="374151"/>
-                <w:sz w:val="20"/>
-                <w:szCs w:val="20"/>
-                <w:lang w:val="en-US" w:eastAsia="zh-TW"/>
-              </w:rPr>
-            </w:pPr>
-            <w:r>
-              <w:rPr>
-                <w:rFonts w:ascii="Segoe UI" w:eastAsia="新細明體" w:hAnsi="Segoe UI" w:cs="Segoe UI"/>
+                <w:rFonts w:ascii="Segoe UI" w:eastAsia="PMingLiU" w:hAnsi="Segoe UI" w:cs="Segoe UI"/>
+                <w:color w:val="374151"/>
+                <w:sz w:val="20"/>
+                <w:szCs w:val="20"/>
+                <w:lang w:val="en-US" w:eastAsia="zh-TW"/>
+              </w:rPr>
+            </w:pPr>
+            <w:r>
+              <w:rPr>
+                <w:rFonts w:ascii="Segoe UI" w:eastAsia="PMingLiU" w:hAnsi="Segoe UI" w:cs="Segoe UI"/>
                 <w:color w:val="374151"/>
                 <w:sz w:val="20"/>
                 <w:szCs w:val="20"/>
@@ -4866,16 +4865,16 @@
             <w:pPr>
               <w:jc w:val="center"/>
               <w:rPr>
-                <w:rFonts w:ascii="Segoe UI" w:eastAsia="新細明體" w:hAnsi="Segoe UI" w:cs="Segoe UI"/>
-                <w:color w:val="374151"/>
-                <w:sz w:val="20"/>
-                <w:szCs w:val="20"/>
-                <w:lang w:val="en-US" w:eastAsia="zh-TW"/>
-              </w:rPr>
-            </w:pPr>
-            <w:r>
-              <w:rPr>
-                <w:rFonts w:ascii="Segoe UI" w:eastAsia="新細明體" w:hAnsi="Segoe UI" w:cs="Segoe UI"/>
+                <w:rFonts w:ascii="Segoe UI" w:eastAsia="PMingLiU" w:hAnsi="Segoe UI" w:cs="Segoe UI"/>
+                <w:color w:val="374151"/>
+                <w:sz w:val="20"/>
+                <w:szCs w:val="20"/>
+                <w:lang w:val="en-US" w:eastAsia="zh-TW"/>
+              </w:rPr>
+            </w:pPr>
+            <w:r>
+              <w:rPr>
+                <w:rFonts w:ascii="Segoe UI" w:eastAsia="PMingLiU" w:hAnsi="Segoe UI" w:cs="Segoe UI"/>
                 <w:color w:val="374151"/>
                 <w:sz w:val="20"/>
                 <w:szCs w:val="20"/>
@@ -4896,16 +4895,16 @@
             <w:pPr>
               <w:jc w:val="center"/>
               <w:rPr>
-                <w:rFonts w:ascii="Segoe UI" w:eastAsia="新細明體" w:hAnsi="Segoe UI" w:cs="Segoe UI"/>
-                <w:color w:val="374151"/>
-                <w:sz w:val="20"/>
-                <w:szCs w:val="20"/>
-                <w:lang w:val="en-US" w:eastAsia="zh-TW"/>
-              </w:rPr>
-            </w:pPr>
-            <w:r>
-              <w:rPr>
-                <w:rFonts w:ascii="Segoe UI" w:eastAsia="新細明體" w:hAnsi="Segoe UI" w:cs="Segoe UI"/>
+                <w:rFonts w:ascii="Segoe UI" w:eastAsia="PMingLiU" w:hAnsi="Segoe UI" w:cs="Segoe UI"/>
+                <w:color w:val="374151"/>
+                <w:sz w:val="20"/>
+                <w:szCs w:val="20"/>
+                <w:lang w:val="en-US" w:eastAsia="zh-TW"/>
+              </w:rPr>
+            </w:pPr>
+            <w:r>
+              <w:rPr>
+                <w:rFonts w:ascii="Segoe UI" w:eastAsia="PMingLiU" w:hAnsi="Segoe UI" w:cs="Segoe UI"/>
                 <w:color w:val="374151"/>
                 <w:sz w:val="20"/>
                 <w:szCs w:val="20"/>
@@ -4924,16 +4923,16 @@
             <w:pPr>
               <w:jc w:val="center"/>
               <w:rPr>
-                <w:rFonts w:ascii="Segoe UI" w:eastAsia="新細明體" w:hAnsi="Segoe UI" w:cs="Segoe UI"/>
-                <w:color w:val="374151"/>
-                <w:sz w:val="20"/>
-                <w:szCs w:val="20"/>
-                <w:lang w:val="en-US" w:eastAsia="zh-TW"/>
-              </w:rPr>
-            </w:pPr>
-            <w:r>
-              <w:rPr>
-                <w:rFonts w:ascii="Segoe UI" w:eastAsia="新細明體" w:hAnsi="Segoe UI" w:cs="Segoe UI"/>
+                <w:rFonts w:ascii="Segoe UI" w:eastAsia="PMingLiU" w:hAnsi="Segoe UI" w:cs="Segoe UI"/>
+                <w:color w:val="374151"/>
+                <w:sz w:val="20"/>
+                <w:szCs w:val="20"/>
+                <w:lang w:val="en-US" w:eastAsia="zh-TW"/>
+              </w:rPr>
+            </w:pPr>
+            <w:r>
+              <w:rPr>
+                <w:rFonts w:ascii="Segoe UI" w:eastAsia="PMingLiU" w:hAnsi="Segoe UI" w:cs="Segoe UI"/>
                 <w:color w:val="374151"/>
                 <w:sz w:val="20"/>
                 <w:szCs w:val="20"/>
@@ -4952,7 +4951,7 @@
             <w:pPr>
               <w:jc w:val="center"/>
               <w:rPr>
-                <w:rFonts w:ascii="Segoe UI" w:eastAsia="新細明體" w:hAnsi="Segoe UI" w:cs="Segoe UI"/>
+                <w:rFonts w:ascii="Segoe UI" w:eastAsia="PMingLiU" w:hAnsi="Segoe UI" w:cs="Segoe UI"/>
                 <w:color w:val="374151"/>
                 <w:sz w:val="20"/>
                 <w:szCs w:val="20"/>
@@ -4970,7 +4969,7 @@
             <w:pPr>
               <w:jc w:val="center"/>
               <w:rPr>
-                <w:rFonts w:ascii="Segoe UI" w:eastAsia="新細明體" w:hAnsi="Segoe UI" w:cs="Segoe UI"/>
+                <w:rFonts w:ascii="Segoe UI" w:eastAsia="PMingLiU" w:hAnsi="Segoe UI" w:cs="Segoe UI"/>
                 <w:color w:val="374151"/>
                 <w:sz w:val="20"/>
                 <w:szCs w:val="20"/>
@@ -4989,7 +4988,7 @@
           <w:p>
             <w:pPr>
               <w:rPr>
-                <w:rFonts w:ascii="Segoe UI" w:eastAsia="新細明體" w:hAnsi="Segoe UI" w:cs="Segoe UI"/>
+                <w:rFonts w:ascii="Segoe UI" w:eastAsia="PMingLiU" w:hAnsi="Segoe UI" w:cs="Segoe UI"/>
                 <w:color w:val="374151"/>
                 <w:sz w:val="20"/>
                 <w:szCs w:val="20"/>
@@ -5007,16 +5006,16 @@
             <w:pPr>
               <w:jc w:val="center"/>
               <w:rPr>
-                <w:rFonts w:ascii="Segoe UI" w:eastAsia="新細明體" w:hAnsi="Segoe UI" w:cs="Segoe UI"/>
-                <w:color w:val="374151"/>
-                <w:sz w:val="20"/>
-                <w:szCs w:val="20"/>
-                <w:lang w:val="en-US" w:eastAsia="zh-TW"/>
-              </w:rPr>
-            </w:pPr>
-            <w:r>
-              <w:rPr>
-                <w:rFonts w:ascii="Segoe UI" w:eastAsia="新細明體" w:hAnsi="Segoe UI" w:cs="Segoe UI"/>
+                <w:rFonts w:ascii="Segoe UI" w:eastAsia="PMingLiU" w:hAnsi="Segoe UI" w:cs="Segoe UI"/>
+                <w:color w:val="374151"/>
+                <w:sz w:val="20"/>
+                <w:szCs w:val="20"/>
+                <w:lang w:val="en-US" w:eastAsia="zh-TW"/>
+              </w:rPr>
+            </w:pPr>
+            <w:r>
+              <w:rPr>
+                <w:rFonts w:ascii="Segoe UI" w:eastAsia="PMingLiU" w:hAnsi="Segoe UI" w:cs="Segoe UI"/>
                 <w:color w:val="374151"/>
                 <w:sz w:val="20"/>
                 <w:szCs w:val="20"/>
@@ -5035,16 +5034,16 @@
             <w:pPr>
               <w:jc w:val="center"/>
               <w:rPr>
-                <w:rFonts w:ascii="Segoe UI" w:eastAsia="新細明體" w:hAnsi="Segoe UI" w:cs="Segoe UI"/>
-                <w:color w:val="374151"/>
-                <w:sz w:val="20"/>
-                <w:szCs w:val="20"/>
-                <w:lang w:val="en-US" w:eastAsia="zh-TW"/>
-              </w:rPr>
-            </w:pPr>
-            <w:r>
-              <w:rPr>
-                <w:rFonts w:ascii="Segoe UI" w:eastAsia="新細明體" w:hAnsi="Segoe UI" w:cs="Segoe UI"/>
+                <w:rFonts w:ascii="Segoe UI" w:eastAsia="PMingLiU" w:hAnsi="Segoe UI" w:cs="Segoe UI"/>
+                <w:color w:val="374151"/>
+                <w:sz w:val="20"/>
+                <w:szCs w:val="20"/>
+                <w:lang w:val="en-US" w:eastAsia="zh-TW"/>
+              </w:rPr>
+            </w:pPr>
+            <w:r>
+              <w:rPr>
+                <w:rFonts w:ascii="Segoe UI" w:eastAsia="PMingLiU" w:hAnsi="Segoe UI" w:cs="Segoe UI"/>
                 <w:color w:val="374151"/>
                 <w:sz w:val="20"/>
                 <w:szCs w:val="20"/>
@@ -5063,16 +5062,16 @@
             <w:pPr>
               <w:jc w:val="center"/>
               <w:rPr>
-                <w:rFonts w:ascii="Segoe UI" w:eastAsia="新細明體" w:hAnsi="Segoe UI" w:cs="Segoe UI"/>
-                <w:color w:val="374151"/>
-                <w:sz w:val="20"/>
-                <w:szCs w:val="20"/>
-                <w:lang w:val="en-US" w:eastAsia="zh-TW"/>
-              </w:rPr>
-            </w:pPr>
-            <w:r>
-              <w:rPr>
-                <w:rFonts w:ascii="Segoe UI" w:eastAsia="新細明體" w:hAnsi="Segoe UI" w:cs="Segoe UI"/>
+                <w:rFonts w:ascii="Segoe UI" w:eastAsia="PMingLiU" w:hAnsi="Segoe UI" w:cs="Segoe UI"/>
+                <w:color w:val="374151"/>
+                <w:sz w:val="20"/>
+                <w:szCs w:val="20"/>
+                <w:lang w:val="en-US" w:eastAsia="zh-TW"/>
+              </w:rPr>
+            </w:pPr>
+            <w:r>
+              <w:rPr>
+                <w:rFonts w:ascii="Segoe UI" w:eastAsia="PMingLiU" w:hAnsi="Segoe UI" w:cs="Segoe UI"/>
                 <w:color w:val="374151"/>
                 <w:sz w:val="20"/>
                 <w:szCs w:val="20"/>
@@ -5133,7 +5132,7 @@
           <w:noProof/>
         </w:rPr>
         <w:drawing>
-          <wp:inline distT="0" distB="0" distL="0" distR="0" wp14:anchorId="03FDDF83" wp14:editId="3D744F00">
+          <wp:inline distT="0" distB="0" distL="0" distR="0" wp14:anchorId="06A6D8CF" wp14:editId="49D8364B">
             <wp:extent cx="3543482" cy="3486329"/>
             <wp:effectExtent l="0" t="0" r="0" b="0"/>
             <wp:docPr id="815570436" name="Picture 1"/>
@@ -5175,7 +5174,7 @@
           <w:noProof/>
         </w:rPr>
         <w:drawing>
-          <wp:inline distT="0" distB="0" distL="0" distR="0" wp14:anchorId="4569070F" wp14:editId="502230F9">
+          <wp:inline distT="0" distB="0" distL="0" distR="0" wp14:anchorId="06A7C4D3" wp14:editId="6D368381">
             <wp:extent cx="5731510" cy="2713355"/>
             <wp:effectExtent l="0" t="0" r="2540" b="0"/>
             <wp:docPr id="676842188" name="Picture 1" descr="A screenshot of a graph&#10;&#10;Description automatically generated"/>
@@ -5211,6 +5210,7 @@
         </w:drawing>
       </w:r>
     </w:p>
+    <w:p/>
     <w:sectPr>
       <w:pgSz w:w="11906" w:h="16838"/>
       <w:pgMar w:top="1440" w:right="1440" w:bottom="1440" w:left="1440" w:header="708" w:footer="708" w:gutter="0"/>

</xml_diff>

<commit_message>
update Project Plan - WBS & 3.0	Activity Definition
</commit_message>
<xml_diff>
--- a/Project Plan.docx
+++ b/Project Plan.docx
@@ -976,10 +976,10 @@
           <w:noProof/>
         </w:rPr>
         <w:drawing>
-          <wp:inline distT="0" distB="0" distL="0" distR="0" wp14:anchorId="7C29B876" wp14:editId="67967B3B">
-            <wp:extent cx="5261317" cy="4245610"/>
-            <wp:effectExtent l="0" t="0" r="0" b="2540"/>
-            <wp:docPr id="453107464" name="Picture 4" descr="A diagram of a traffic penalty data&#10;&#10;Description automatically generated"/>
+          <wp:inline distT="0" distB="0" distL="0" distR="0" wp14:anchorId="2A7F420D" wp14:editId="168FB658">
+            <wp:extent cx="4246880" cy="3583305"/>
+            <wp:effectExtent l="0" t="0" r="0" b="0"/>
+            <wp:docPr id="1849886492" name="Picture 3"/>
             <wp:cNvGraphicFramePr>
               <a:graphicFrameLocks xmlns:a="http://schemas.openxmlformats.org/drawingml/2006/main" noChangeAspect="1"/>
             </wp:cNvGraphicFramePr>
@@ -987,7 +987,7 @@
               <a:graphicData uri="http://schemas.openxmlformats.org/drawingml/2006/picture">
                 <pic:pic xmlns:pic="http://schemas.openxmlformats.org/drawingml/2006/picture">
                   <pic:nvPicPr>
-                    <pic:cNvPr id="453107464" name="Picture 4" descr="A diagram of a traffic penalty data&#10;&#10;Description automatically generated"/>
+                    <pic:cNvPr id="1849886492" name="Picture 1849886492"/>
                     <pic:cNvPicPr/>
                   </pic:nvPicPr>
                   <pic:blipFill>
@@ -1005,7 +1005,7 @@
                   <pic:spPr>
                     <a:xfrm>
                       <a:off x="0" y="0"/>
-                      <a:ext cx="5325156" cy="4297125"/>
+                      <a:ext cx="4265543" cy="3599052"/>
                     </a:xfrm>
                     <a:prstGeom prst="rect">
                       <a:avLst/>
@@ -1020,14 +1020,31 @@
     </w:p>
     <w:p>
       <w:r>
+        <w:t xml:space="preserve">Figure </w:t>
+      </w:r>
+      <w:r>
+        <w:t>1</w:t>
+      </w:r>
+      <w:r>
+        <w:t xml:space="preserve">: WBS for Part </w:t>
+      </w:r>
+      <w:r>
+        <w:t>A</w:t>
+      </w:r>
+      <w:r>
+        <w:t xml:space="preserve"> of the project</w:t>
+      </w:r>
+    </w:p>
+    <w:p>
+      <w:r>
         <w:rPr>
           <w:noProof/>
         </w:rPr>
         <w:drawing>
-          <wp:inline distT="0" distB="0" distL="0" distR="0" wp14:anchorId="130263B9" wp14:editId="5DB86927">
-            <wp:extent cx="5190978" cy="4046855"/>
-            <wp:effectExtent l="0" t="0" r="0" b="0"/>
-            <wp:docPr id="291240562" name="Picture 1" descr="A diagram of a flowchart&#10;&#10;Description automatically generated"/>
+          <wp:inline distT="0" distB="0" distL="0" distR="0" wp14:anchorId="5B578F3A" wp14:editId="3C23BEFB">
+            <wp:extent cx="4631162" cy="4197600"/>
+            <wp:effectExtent l="0" t="0" r="4445" b="6350"/>
+            <wp:docPr id="958758538" name="Picture 2"/>
             <wp:cNvGraphicFramePr>
               <a:graphicFrameLocks xmlns:a="http://schemas.openxmlformats.org/drawingml/2006/main" noChangeAspect="1"/>
             </wp:cNvGraphicFramePr>
@@ -1035,7 +1052,7 @@
               <a:graphicData uri="http://schemas.openxmlformats.org/drawingml/2006/picture">
                 <pic:pic xmlns:pic="http://schemas.openxmlformats.org/drawingml/2006/picture">
                   <pic:nvPicPr>
-                    <pic:cNvPr id="291240562" name="Picture 1" descr="A diagram of a flowchart&#10;&#10;Description automatically generated"/>
+                    <pic:cNvPr id="958758538" name="Picture 958758538"/>
                     <pic:cNvPicPr/>
                   </pic:nvPicPr>
                   <pic:blipFill>
@@ -1053,7 +1070,7 @@
                   <pic:spPr>
                     <a:xfrm>
                       <a:off x="0" y="0"/>
-                      <a:ext cx="5201558" cy="4055103"/>
+                      <a:ext cx="4640983" cy="4206502"/>
                     </a:xfrm>
                     <a:prstGeom prst="rect">
                       <a:avLst/>
@@ -1067,6 +1084,77 @@
       </w:r>
     </w:p>
     <w:p>
+      <w:r>
+        <w:t xml:space="preserve">Figure </w:t>
+      </w:r>
+      <w:r>
+        <w:t>2</w:t>
+      </w:r>
+      <w:r>
+        <w:t>: WBS for Part B of the project</w:t>
+      </w:r>
+    </w:p>
+    <w:p>
+      <w:r>
+        <w:rPr>
+          <w:noProof/>
+        </w:rPr>
+        <w:lastRenderedPageBreak/>
+        <w:drawing>
+          <wp:inline distT="0" distB="0" distL="0" distR="0" wp14:anchorId="55B1B5E4" wp14:editId="738D500E">
+            <wp:extent cx="5731510" cy="2516505"/>
+            <wp:effectExtent l="0" t="0" r="0" b="0"/>
+            <wp:docPr id="2084891671" name="Picture 1"/>
+            <wp:cNvGraphicFramePr>
+              <a:graphicFrameLocks xmlns:a="http://schemas.openxmlformats.org/drawingml/2006/main" noChangeAspect="1"/>
+            </wp:cNvGraphicFramePr>
+            <a:graphic xmlns:a="http://schemas.openxmlformats.org/drawingml/2006/main">
+              <a:graphicData uri="http://schemas.openxmlformats.org/drawingml/2006/picture">
+                <pic:pic xmlns:pic="http://schemas.openxmlformats.org/drawingml/2006/picture">
+                  <pic:nvPicPr>
+                    <pic:cNvPr id="2084891671" name="Picture 2084891671"/>
+                    <pic:cNvPicPr/>
+                  </pic:nvPicPr>
+                  <pic:blipFill>
+                    <a:blip r:embed="rId10" cstate="print">
+                      <a:extLst>
+                        <a:ext uri="{28A0092B-C50C-407E-A947-70E740481C1C}">
+                          <a14:useLocalDpi xmlns:a14="http://schemas.microsoft.com/office/drawing/2010/main" val="0"/>
+                        </a:ext>
+                      </a:extLst>
+                    </a:blip>
+                    <a:stretch>
+                      <a:fillRect/>
+                    </a:stretch>
+                  </pic:blipFill>
+                  <pic:spPr>
+                    <a:xfrm>
+                      <a:off x="0" y="0"/>
+                      <a:ext cx="5731510" cy="2516505"/>
+                    </a:xfrm>
+                    <a:prstGeom prst="rect">
+                      <a:avLst/>
+                    </a:prstGeom>
+                  </pic:spPr>
+                </pic:pic>
+              </a:graphicData>
+            </a:graphic>
+          </wp:inline>
+        </w:drawing>
+      </w:r>
+    </w:p>
+    <w:p>
+      <w:r>
+        <w:t xml:space="preserve">Figure </w:t>
+      </w:r>
+      <w:r>
+        <w:t>3</w:t>
+      </w:r>
+      <w:r>
+        <w:t>: WBS for the whole project (includes Part A and Part B)</w:t>
+      </w:r>
+    </w:p>
+    <w:p>
       <w:pPr>
         <w:pStyle w:val="Heading1"/>
         <w:numPr>
@@ -1076,7 +1164,6 @@
       </w:pPr>
       <w:bookmarkStart w:id="5" w:name="_Toc144653247"/>
       <w:r>
-        <w:lastRenderedPageBreak/>
         <w:t>Activity Definition &amp; Estimation</w:t>
       </w:r>
       <w:bookmarkEnd w:id="5"/>
@@ -2413,6 +2500,7 @@
                 <w:szCs w:val="20"/>
                 <w:lang w:val="en-US" w:eastAsia="zh-TW"/>
               </w:rPr>
+              <w:lastRenderedPageBreak/>
               <w:t>3</w:t>
             </w:r>
             <w:r>
@@ -4713,6 +4801,7 @@
                 <w:szCs w:val="20"/>
                 <w:lang w:val="en-US" w:eastAsia="zh-TW"/>
               </w:rPr>
+              <w:lastRenderedPageBreak/>
               <w:t>4</w:t>
             </w:r>
           </w:p>
@@ -5147,7 +5236,7 @@
                     <pic:cNvPicPr/>
                   </pic:nvPicPr>
                   <pic:blipFill>
-                    <a:blip r:embed="rId10"/>
+                    <a:blip r:embed="rId11"/>
                     <a:stretch>
                       <a:fillRect/>
                     </a:stretch>
@@ -5189,7 +5278,7 @@
                     <pic:cNvPicPr/>
                   </pic:nvPicPr>
                   <pic:blipFill>
-                    <a:blip r:embed="rId11"/>
+                    <a:blip r:embed="rId12"/>
                     <a:stretch>
                       <a:fillRect/>
                     </a:stretch>

</xml_diff>

<commit_message>
Take back the my version
</commit_message>
<xml_diff>
--- a/Project Plan.docx
+++ b/Project Plan.docx
@@ -976,10 +976,10 @@
           <w:noProof/>
         </w:rPr>
         <w:drawing>
-          <wp:inline distT="0" distB="0" distL="0" distR="0" wp14:anchorId="2A7F420D" wp14:editId="168FB658">
-            <wp:extent cx="4246880" cy="3583305"/>
-            <wp:effectExtent l="0" t="0" r="0" b="0"/>
-            <wp:docPr id="1849886492" name="Picture 3"/>
+          <wp:inline distT="0" distB="0" distL="0" distR="0" wp14:anchorId="7C29B876" wp14:editId="67967B3B">
+            <wp:extent cx="5261317" cy="4245610"/>
+            <wp:effectExtent l="0" t="0" r="0" b="2540"/>
+            <wp:docPr id="453107464" name="Picture 4" descr="A diagram of a traffic penalty data&#10;&#10;Description automatically generated"/>
             <wp:cNvGraphicFramePr>
               <a:graphicFrameLocks xmlns:a="http://schemas.openxmlformats.org/drawingml/2006/main" noChangeAspect="1"/>
             </wp:cNvGraphicFramePr>
@@ -987,7 +987,7 @@
               <a:graphicData uri="http://schemas.openxmlformats.org/drawingml/2006/picture">
                 <pic:pic xmlns:pic="http://schemas.openxmlformats.org/drawingml/2006/picture">
                   <pic:nvPicPr>
-                    <pic:cNvPr id="1849886492" name="Picture 1849886492"/>
+                    <pic:cNvPr id="453107464" name="Picture 4" descr="A diagram of a traffic penalty data&#10;&#10;Description automatically generated"/>
                     <pic:cNvPicPr/>
                   </pic:nvPicPr>
                   <pic:blipFill>
@@ -1005,7 +1005,7 @@
                   <pic:spPr>
                     <a:xfrm>
                       <a:off x="0" y="0"/>
-                      <a:ext cx="4265543" cy="3599052"/>
+                      <a:ext cx="5325156" cy="4297125"/>
                     </a:xfrm>
                     <a:prstGeom prst="rect">
                       <a:avLst/>
@@ -1020,31 +1020,14 @@
     </w:p>
     <w:p>
       <w:r>
-        <w:t xml:space="preserve">Figure </w:t>
-      </w:r>
-      <w:r>
-        <w:t>1</w:t>
-      </w:r>
-      <w:r>
-        <w:t xml:space="preserve">: WBS for Part </w:t>
-      </w:r>
-      <w:r>
-        <w:t>A</w:t>
-      </w:r>
-      <w:r>
-        <w:t xml:space="preserve"> of the project</w:t>
-      </w:r>
-    </w:p>
-    <w:p>
-      <w:r>
         <w:rPr>
           <w:noProof/>
         </w:rPr>
         <w:drawing>
-          <wp:inline distT="0" distB="0" distL="0" distR="0" wp14:anchorId="5B578F3A" wp14:editId="3C23BEFB">
-            <wp:extent cx="4631162" cy="4197600"/>
-            <wp:effectExtent l="0" t="0" r="4445" b="6350"/>
-            <wp:docPr id="958758538" name="Picture 2"/>
+          <wp:inline distT="0" distB="0" distL="0" distR="0" wp14:anchorId="130263B9" wp14:editId="5DB86927">
+            <wp:extent cx="5190978" cy="4046855"/>
+            <wp:effectExtent l="0" t="0" r="0" b="0"/>
+            <wp:docPr id="291240562" name="Picture 1" descr="A diagram of a flowchart&#10;&#10;Description automatically generated"/>
             <wp:cNvGraphicFramePr>
               <a:graphicFrameLocks xmlns:a="http://schemas.openxmlformats.org/drawingml/2006/main" noChangeAspect="1"/>
             </wp:cNvGraphicFramePr>
@@ -1052,7 +1035,7 @@
               <a:graphicData uri="http://schemas.openxmlformats.org/drawingml/2006/picture">
                 <pic:pic xmlns:pic="http://schemas.openxmlformats.org/drawingml/2006/picture">
                   <pic:nvPicPr>
-                    <pic:cNvPr id="958758538" name="Picture 958758538"/>
+                    <pic:cNvPr id="291240562" name="Picture 1" descr="A diagram of a flowchart&#10;&#10;Description automatically generated"/>
                     <pic:cNvPicPr/>
                   </pic:nvPicPr>
                   <pic:blipFill>
@@ -1070,7 +1053,7 @@
                   <pic:spPr>
                     <a:xfrm>
                       <a:off x="0" y="0"/>
-                      <a:ext cx="4640983" cy="4206502"/>
+                      <a:ext cx="5201558" cy="4055103"/>
                     </a:xfrm>
                     <a:prstGeom prst="rect">
                       <a:avLst/>
@@ -1084,77 +1067,6 @@
       </w:r>
     </w:p>
     <w:p>
-      <w:r>
-        <w:t xml:space="preserve">Figure </w:t>
-      </w:r>
-      <w:r>
-        <w:t>2</w:t>
-      </w:r>
-      <w:r>
-        <w:t>: WBS for Part B of the project</w:t>
-      </w:r>
-    </w:p>
-    <w:p>
-      <w:r>
-        <w:rPr>
-          <w:noProof/>
-        </w:rPr>
-        <w:lastRenderedPageBreak/>
-        <w:drawing>
-          <wp:inline distT="0" distB="0" distL="0" distR="0" wp14:anchorId="55B1B5E4" wp14:editId="738D500E">
-            <wp:extent cx="5731510" cy="2516505"/>
-            <wp:effectExtent l="0" t="0" r="0" b="0"/>
-            <wp:docPr id="2084891671" name="Picture 1"/>
-            <wp:cNvGraphicFramePr>
-              <a:graphicFrameLocks xmlns:a="http://schemas.openxmlformats.org/drawingml/2006/main" noChangeAspect="1"/>
-            </wp:cNvGraphicFramePr>
-            <a:graphic xmlns:a="http://schemas.openxmlformats.org/drawingml/2006/main">
-              <a:graphicData uri="http://schemas.openxmlformats.org/drawingml/2006/picture">
-                <pic:pic xmlns:pic="http://schemas.openxmlformats.org/drawingml/2006/picture">
-                  <pic:nvPicPr>
-                    <pic:cNvPr id="2084891671" name="Picture 2084891671"/>
-                    <pic:cNvPicPr/>
-                  </pic:nvPicPr>
-                  <pic:blipFill>
-                    <a:blip r:embed="rId10" cstate="print">
-                      <a:extLst>
-                        <a:ext uri="{28A0092B-C50C-407E-A947-70E740481C1C}">
-                          <a14:useLocalDpi xmlns:a14="http://schemas.microsoft.com/office/drawing/2010/main" val="0"/>
-                        </a:ext>
-                      </a:extLst>
-                    </a:blip>
-                    <a:stretch>
-                      <a:fillRect/>
-                    </a:stretch>
-                  </pic:blipFill>
-                  <pic:spPr>
-                    <a:xfrm>
-                      <a:off x="0" y="0"/>
-                      <a:ext cx="5731510" cy="2516505"/>
-                    </a:xfrm>
-                    <a:prstGeom prst="rect">
-                      <a:avLst/>
-                    </a:prstGeom>
-                  </pic:spPr>
-                </pic:pic>
-              </a:graphicData>
-            </a:graphic>
-          </wp:inline>
-        </w:drawing>
-      </w:r>
-    </w:p>
-    <w:p>
-      <w:r>
-        <w:t xml:space="preserve">Figure </w:t>
-      </w:r>
-      <w:r>
-        <w:t>3</w:t>
-      </w:r>
-      <w:r>
-        <w:t>: WBS for the whole project (includes Part A and Part B)</w:t>
-      </w:r>
-    </w:p>
-    <w:p>
       <w:pPr>
         <w:pStyle w:val="Heading1"/>
         <w:numPr>
@@ -1164,6 +1076,7 @@
       </w:pPr>
       <w:bookmarkStart w:id="5" w:name="_Toc144653247"/>
       <w:r>
+        <w:lastRenderedPageBreak/>
         <w:t>Activity Definition &amp; Estimation</w:t>
       </w:r>
       <w:bookmarkEnd w:id="5"/>
@@ -2500,7 +2413,6 @@
                 <w:szCs w:val="20"/>
                 <w:lang w:val="en-US" w:eastAsia="zh-TW"/>
               </w:rPr>
-              <w:lastRenderedPageBreak/>
               <w:t>3</w:t>
             </w:r>
             <w:r>
@@ -4801,7 +4713,6 @@
                 <w:szCs w:val="20"/>
                 <w:lang w:val="en-US" w:eastAsia="zh-TW"/>
               </w:rPr>
-              <w:lastRenderedPageBreak/>
               <w:t>4</w:t>
             </w:r>
           </w:p>
@@ -5236,7 +5147,7 @@
                     <pic:cNvPicPr/>
                   </pic:nvPicPr>
                   <pic:blipFill>
-                    <a:blip r:embed="rId11"/>
+                    <a:blip r:embed="rId10"/>
                     <a:stretch>
                       <a:fillRect/>
                     </a:stretch>
@@ -5278,7 +5189,7 @@
                     <pic:cNvPicPr/>
                   </pic:nvPicPr>
                   <pic:blipFill>
-                    <a:blip r:embed="rId12"/>
+                    <a:blip r:embed="rId11"/>
                     <a:stretch>
                       <a:fillRect/>
                     </a:stretch>

</xml_diff>